<commit_message>
added tutorials for summary and seismic
</commit_message>
<xml_diff>
--- a/documents/RI_intro2023.docx
+++ b/documents/RI_intro2023.docx
@@ -1,6 +1,6 @@
 
 <file path=word/document.xml><?xml version="1.0" encoding="utf-8"?>
-<w:document xmlns:wpc="http://schemas.microsoft.com/office/word/2010/wordprocessingCanvas" xmlns:cx="http://schemas.microsoft.com/office/drawing/2014/chartex" xmlns:cx1="http://schemas.microsoft.com/office/drawing/2015/9/8/chartex" xmlns:cx2="http://schemas.microsoft.com/office/drawing/2015/10/21/chartex" xmlns:cx3="http://schemas.microsoft.com/office/drawing/2016/5/9/chartex" xmlns:cx4="http://schemas.microsoft.com/office/drawing/2016/5/10/chartex" xmlns:cx5="http://schemas.microsoft.com/office/drawing/2016/5/11/chartex" xmlns:cx6="http://schemas.microsoft.com/office/drawing/2016/5/12/chartex" xmlns:cx7="http://schemas.microsoft.com/office/drawing/2016/5/13/chartex" xmlns:cx8="http://schemas.microsoft.com/office/drawing/2016/5/14/chartex" xmlns:mc="http://schemas.openxmlformats.org/markup-compatibility/2006" xmlns:aink="http://schemas.microsoft.com/office/drawing/2016/ink" xmlns:am3d="http://schemas.microsoft.com/office/drawing/2017/model3d" xmlns:o="urn:schemas-microsoft-com:office:office" xmlns:oel="http://schemas.microsoft.com/office/2019/extlst" xmlns:r="http://schemas.openxmlformats.org/officeDocument/2006/relationships" xmlns:m="http://schemas.openxmlformats.org/officeDocument/2006/math" xmlns:v="urn:schemas-microsoft-com:vml" xmlns:wp14="http://schemas.microsoft.com/office/word/2010/wordprocessingDrawing" xmlns:wp="http://schemas.openxmlformats.org/drawingml/2006/wordprocessingDrawing" xmlns:w10="urn:schemas-microsoft-com:office:word" xmlns:w="http://schemas.openxmlformats.org/wordprocessingml/2006/main" xmlns:w14="http://schemas.microsoft.com/office/word/2010/wordml" xmlns:w15="http://schemas.microsoft.com/office/word/2012/wordml" xmlns:w16cex="http://schemas.microsoft.com/office/word/2018/wordml/cex" xmlns:w16cid="http://schemas.microsoft.com/office/word/2016/wordml/cid" xmlns:w16="http://schemas.microsoft.com/office/word/2018/wordml" xmlns:w16du="http://schemas.microsoft.com/office/word/2023/wordml/word16du" xmlns:w16sdtdh="http://schemas.microsoft.com/office/word/2020/wordml/sdtdatahash" xmlns:w16se="http://schemas.microsoft.com/office/word/2015/wordml/symex" xmlns:wpg="http://schemas.microsoft.com/office/word/2010/wordprocessingGroup" xmlns:wpi="http://schemas.microsoft.com/office/word/2010/wordprocessingInk" xmlns:wne="http://schemas.microsoft.com/office/word/2006/wordml" xmlns:wps="http://schemas.microsoft.com/office/word/2010/wordprocessingShape" mc:Ignorable="w14 w15 w16se w16cid w16 w16cex w16sdtdh wp14">
+<w:document xmlns:wpc="http://schemas.microsoft.com/office/word/2010/wordprocessingCanvas" xmlns:cx="http://schemas.microsoft.com/office/drawing/2014/chartex" xmlns:cx1="http://schemas.microsoft.com/office/drawing/2015/9/8/chartex" xmlns:cx2="http://schemas.microsoft.com/office/drawing/2015/10/21/chartex" xmlns:cx3="http://schemas.microsoft.com/office/drawing/2016/5/9/chartex" xmlns:cx4="http://schemas.microsoft.com/office/drawing/2016/5/10/chartex" xmlns:cx5="http://schemas.microsoft.com/office/drawing/2016/5/11/chartex" xmlns:cx6="http://schemas.microsoft.com/office/drawing/2016/5/12/chartex" xmlns:cx7="http://schemas.microsoft.com/office/drawing/2016/5/13/chartex" xmlns:cx8="http://schemas.microsoft.com/office/drawing/2016/5/14/chartex" xmlns:mc="http://schemas.openxmlformats.org/markup-compatibility/2006" xmlns:aink="http://schemas.microsoft.com/office/drawing/2016/ink" xmlns:am3d="http://schemas.microsoft.com/office/drawing/2017/model3d" xmlns:o="urn:schemas-microsoft-com:office:office" xmlns:oel="http://schemas.microsoft.com/office/2019/extlst" xmlns:r="http://schemas.openxmlformats.org/officeDocument/2006/relationships" xmlns:m="http://schemas.openxmlformats.org/officeDocument/2006/math" xmlns:v="urn:schemas-microsoft-com:vml" xmlns:wp14="http://schemas.microsoft.com/office/word/2010/wordprocessingDrawing" xmlns:wp="http://schemas.openxmlformats.org/drawingml/2006/wordprocessingDrawing" xmlns:w10="urn:schemas-microsoft-com:office:word" xmlns:w="http://schemas.openxmlformats.org/wordprocessingml/2006/main" xmlns:w14="http://schemas.microsoft.com/office/word/2010/wordml" xmlns:w15="http://schemas.microsoft.com/office/word/2012/wordml" xmlns:w16cex="http://schemas.microsoft.com/office/word/2018/wordml/cex" xmlns:w16cid="http://schemas.microsoft.com/office/word/2016/wordml/cid" xmlns:w16="http://schemas.microsoft.com/office/word/2018/wordml" xmlns:w16sdtdh="http://schemas.microsoft.com/office/word/2020/wordml/sdtdatahash" xmlns:w16se="http://schemas.microsoft.com/office/word/2015/wordml/symex" xmlns:wpg="http://schemas.microsoft.com/office/word/2010/wordprocessingGroup" xmlns:wpi="http://schemas.microsoft.com/office/word/2010/wordprocessingInk" xmlns:wne="http://schemas.microsoft.com/office/word/2006/wordml" xmlns:wps="http://schemas.microsoft.com/office/word/2010/wordprocessingShape" mc:Ignorable="w14 w15 w16se w16cid w16 w16cex w16sdtdh wp14">
   <w:body>
     <w:p>
       <w:pPr>
@@ -24,6 +24,14 @@
           <w:sz w:val="56"/>
         </w:rPr>
         <w:br/>
+      </w:r>
+      <w:r>
+        <w:rPr>
+          <w:b/>
+          <w:sz w:val="44"/>
+          <w:szCs w:val="20"/>
+        </w:rPr>
+        <w:t xml:space="preserve">September </w:t>
       </w:r>
       <w:r>
         <w:rPr>
@@ -1032,7 +1040,7 @@
           <w:noProof/>
         </w:rPr>
         <w:drawing>
-          <wp:anchor distT="0" distB="0" distL="114300" distR="114300" simplePos="0" relativeHeight="251681792" behindDoc="0" locked="0" layoutInCell="1" allowOverlap="1" wp14:anchorId="56ED9766" wp14:editId="23899A34">
+          <wp:anchor distT="0" distB="0" distL="114300" distR="114300" simplePos="0" relativeHeight="251681792" behindDoc="0" locked="0" layoutInCell="1" allowOverlap="1" wp14:anchorId="56ED9766" wp14:editId="307AC74C">
             <wp:simplePos x="0" y="0"/>
             <wp:positionH relativeFrom="column">
               <wp:posOffset>3235629</wp:posOffset>
@@ -3613,7 +3621,7 @@
           <w:noProof/>
         </w:rPr>
         <w:drawing>
-          <wp:anchor distT="0" distB="0" distL="114300" distR="114300" simplePos="0" relativeHeight="251687936" behindDoc="0" locked="0" layoutInCell="1" allowOverlap="1" wp14:anchorId="0F6CE83A" wp14:editId="1D0EE466">
+          <wp:anchor distT="0" distB="0" distL="114300" distR="114300" simplePos="0" relativeHeight="251687936" behindDoc="0" locked="0" layoutInCell="1" allowOverlap="1" wp14:anchorId="0F6CE83A" wp14:editId="1EEACB02">
             <wp:simplePos x="0" y="0"/>
             <wp:positionH relativeFrom="margin">
               <wp:align>right</wp:align>
@@ -4451,6 +4459,9 @@
         <w:jc w:val="center"/>
       </w:pPr>
       <w:r>
+        <w:rPr>
+          <w:noProof/>
+        </w:rPr>
         <w:drawing>
           <wp:inline distT="0" distB="0" distL="0" distR="0" wp14:anchorId="45DDED89" wp14:editId="3009ED56">
             <wp:extent cx="4871923" cy="2536319"/>
@@ -6554,7 +6565,7 @@
           <w:noProof/>
         </w:rPr>
         <w:drawing>
-          <wp:anchor distT="0" distB="0" distL="114300" distR="114300" simplePos="0" relativeHeight="251698176" behindDoc="0" locked="0" layoutInCell="1" allowOverlap="1" wp14:anchorId="125D486F" wp14:editId="45F19542">
+          <wp:anchor distT="0" distB="0" distL="114300" distR="114300" simplePos="0" relativeHeight="251698176" behindDoc="0" locked="0" layoutInCell="1" allowOverlap="1" wp14:anchorId="125D486F" wp14:editId="2F1049C5">
             <wp:simplePos x="0" y="0"/>
             <wp:positionH relativeFrom="column">
               <wp:posOffset>1727200</wp:posOffset>
@@ -7653,7 +7664,7 @@
           <w:noProof/>
         </w:rPr>
         <w:drawing>
-          <wp:anchor distT="0" distB="0" distL="114300" distR="114300" simplePos="0" relativeHeight="251696128" behindDoc="0" locked="0" layoutInCell="1" allowOverlap="1" wp14:anchorId="3B86D721" wp14:editId="3EF7E807">
+          <wp:anchor distT="0" distB="0" distL="114300" distR="114300" simplePos="0" relativeHeight="251696128" behindDoc="0" locked="0" layoutInCell="1" allowOverlap="1" wp14:anchorId="3B86D721" wp14:editId="116A1E12">
             <wp:simplePos x="0" y="0"/>
             <wp:positionH relativeFrom="margin">
               <wp:align>right</wp:align>
@@ -7720,6 +7731,1494 @@
           <w:rStyle w:val="Hyperlink"/>
         </w:rPr>
       </w:pPr>
+      <w:r>
+        <w:rPr>
+          <w:rStyle w:val="Hyperlink"/>
+        </w:rPr>
+        <w:br w:type="page"/>
+      </w:r>
+    </w:p>
+    <w:p>
+      <w:pPr>
+        <w:pStyle w:val="Heading2"/>
+        <w:rPr>
+          <w:rStyle w:val="Hyperlink"/>
+          <w:color w:val="2F5496" w:themeColor="accent1" w:themeShade="BF"/>
+          <w:u w:val="none"/>
+        </w:rPr>
+      </w:pPr>
+      <w:r>
+        <w:rPr>
+          <w:rStyle w:val="Hyperlink"/>
+          <w:color w:val="2F5496" w:themeColor="accent1" w:themeShade="BF"/>
+          <w:u w:val="none"/>
+        </w:rPr>
+        <w:lastRenderedPageBreak/>
+        <w:tab/>
+      </w:r>
+      <w:r>
+        <w:rPr>
+          <w:rStyle w:val="Hyperlink"/>
+          <w:color w:val="2F5496" w:themeColor="accent1" w:themeShade="BF"/>
+          <w:u w:val="none"/>
+        </w:rPr>
+        <w:t>Seismic Data</w:t>
+      </w:r>
+    </w:p>
+    <w:p>
+      <w:pPr>
+        <w:keepNext/>
+        <w:keepLines/>
+        <w:spacing w:before="40" w:after="0"/>
+        <w:outlineLvl w:val="3"/>
+        <w:rPr>
+          <w:rFonts w:asciiTheme="majorHAnsi" w:eastAsiaTheme="majorEastAsia" w:hAnsiTheme="majorHAnsi" w:cstheme="majorBidi"/>
+          <w:i/>
+          <w:iCs/>
+          <w:color w:val="2F5496" w:themeColor="accent1" w:themeShade="BF"/>
+        </w:rPr>
+      </w:pPr>
+      <w:r>
+        <w:rPr>
+          <w:rFonts w:asciiTheme="majorHAnsi" w:eastAsiaTheme="majorEastAsia" w:hAnsiTheme="majorHAnsi" w:cstheme="majorBidi"/>
+          <w:i/>
+          <w:iCs/>
+          <w:color w:val="2F5496" w:themeColor="accent1" w:themeShade="BF"/>
+        </w:rPr>
+        <w:t xml:space="preserve">Objective: </w:t>
+      </w:r>
+      <w:r>
+        <w:rPr>
+          <w:rFonts w:asciiTheme="majorHAnsi" w:eastAsiaTheme="majorEastAsia" w:hAnsiTheme="majorHAnsi" w:cstheme="majorBidi"/>
+          <w:i/>
+          <w:iCs/>
+          <w:color w:val="2F5496" w:themeColor="accent1" w:themeShade="BF"/>
+        </w:rPr>
+        <w:t>Import and visualize seismic data</w:t>
+      </w:r>
+      <w:r>
+        <w:rPr>
+          <w:rFonts w:asciiTheme="majorHAnsi" w:eastAsiaTheme="majorEastAsia" w:hAnsiTheme="majorHAnsi" w:cstheme="majorBidi"/>
+          <w:i/>
+          <w:iCs/>
+          <w:color w:val="2F5496" w:themeColor="accent1" w:themeShade="BF"/>
+        </w:rPr>
+        <w:t>. Compare with reservoir data.</w:t>
+      </w:r>
+    </w:p>
+    <w:p>
+      <w:pPr>
+        <w:numPr>
+          <w:ilvl w:val="0"/>
+          <w:numId w:val="37"/>
+        </w:numPr>
+        <w:contextualSpacing/>
+        <w:rPr>
+          <w:lang w:val="sv-SE"/>
+        </w:rPr>
+      </w:pPr>
+      <w:r>
+        <w:rPr>
+          <w:lang w:val="sv-SE"/>
+        </w:rPr>
+        <w:t xml:space="preserve">Import </w:t>
+      </w:r>
+      <w:r>
+        <w:rPr>
+          <w:lang w:val="sv-SE"/>
+        </w:rPr>
+        <w:t xml:space="preserve">the Drogon grid model from </w:t>
+      </w:r>
+      <w:r>
+        <w:rPr>
+          <w:lang w:val="sv-SE"/>
+        </w:rPr>
+        <w:t>"</w:t>
+      </w:r>
+      <w:r>
+        <w:rPr>
+          <w:lang w:val="sv-SE"/>
+        </w:rPr>
+        <w:t>drogon</w:t>
+      </w:r>
+      <w:r>
+        <w:rPr>
+          <w:lang w:val="sv-SE"/>
+        </w:rPr>
+        <w:t>/</w:t>
+      </w:r>
+      <w:r>
+        <w:rPr>
+          <w:lang w:val="sv-SE"/>
+        </w:rPr>
+        <w:t>DROGON-0.EGRID</w:t>
+      </w:r>
+      <w:r>
+        <w:rPr>
+          <w:lang w:val="sv-SE"/>
+        </w:rPr>
+        <w:t>”</w:t>
+      </w:r>
+    </w:p>
+    <w:p>
+      <w:pPr>
+        <w:numPr>
+          <w:ilvl w:val="0"/>
+          <w:numId w:val="37"/>
+        </w:numPr>
+        <w:contextualSpacing/>
+      </w:pPr>
+      <w:r>
+        <w:t xml:space="preserve">Import </w:t>
+      </w:r>
+      <w:r>
+        <w:t xml:space="preserve">seismic data from </w:t>
+      </w:r>
+      <w:r>
+        <w:t>"drogon/seismic</w:t>
+      </w:r>
+      <w:r>
+        <w:t>/</w:t>
+      </w:r>
+      <w:r>
+        <w:t>seismic--amplitude_depth--20180701_20180101.vds”</w:t>
+      </w:r>
+    </w:p>
+    <w:p>
+      <w:pPr>
+        <w:numPr>
+          <w:ilvl w:val="0"/>
+          <w:numId w:val="37"/>
+        </w:numPr>
+        <w:contextualSpacing/>
+      </w:pPr>
+      <w:r>
+        <w:t xml:space="preserve">Right-click </w:t>
+      </w:r>
+      <w:r>
+        <w:rPr>
+          <w:b/>
+          <w:bCs/>
+        </w:rPr>
+        <w:t>Surfaces</w:t>
+      </w:r>
+      <w:r>
+        <w:t xml:space="preserve">, and select </w:t>
+      </w:r>
+      <w:r>
+        <w:rPr>
+          <w:b/>
+          <w:bCs/>
+        </w:rPr>
+        <w:t>Create Grid Case Surface</w:t>
+      </w:r>
+    </w:p>
+    <w:p>
+      <w:pPr>
+        <w:numPr>
+          <w:ilvl w:val="0"/>
+          <w:numId w:val="37"/>
+        </w:numPr>
+        <w:contextualSpacing/>
+      </w:pPr>
+      <w:r>
+        <w:t xml:space="preserve">In the </w:t>
+      </w:r>
+      <w:r>
+        <w:rPr>
+          <w:b/>
+          <w:bCs/>
+        </w:rPr>
+        <w:t>Project Tree</w:t>
+      </w:r>
+      <w:r>
+        <w:t xml:space="preserve">, </w:t>
+      </w:r>
+      <w:r>
+        <w:t xml:space="preserve">toggle off </w:t>
+      </w:r>
+      <w:r>
+        <w:rPr>
+          <w:b/>
+          <w:bCs/>
+        </w:rPr>
+        <w:t>Grids</w:t>
+      </w:r>
+      <w:r>
+        <w:t xml:space="preserve"> to </w:t>
+      </w:r>
+      <w:r>
+        <w:t xml:space="preserve">be able to see seismic data (optionally toggle off </w:t>
+      </w:r>
+      <w:r>
+        <w:rPr>
+          <w:b/>
+          <w:bCs/>
+        </w:rPr>
+        <w:t>Faults</w:t>
+      </w:r>
+      <w:r>
+        <w:t>)</w:t>
+      </w:r>
+    </w:p>
+    <w:p>
+      <w:pPr>
+        <w:numPr>
+          <w:ilvl w:val="0"/>
+          <w:numId w:val="37"/>
+        </w:numPr>
+        <w:contextualSpacing/>
+      </w:pPr>
+      <w:r>
+        <w:t xml:space="preserve">From the right-click menu of </w:t>
+      </w:r>
+      <w:r>
+        <w:rPr>
+          <w:b/>
+          <w:bCs/>
+        </w:rPr>
+        <w:t>Se</w:t>
+      </w:r>
+      <w:r>
+        <w:rPr>
+          <w:b/>
+          <w:bCs/>
+        </w:rPr>
+        <w:t>i</w:t>
+      </w:r>
+      <w:r>
+        <w:rPr>
+          <w:b/>
+          <w:bCs/>
+        </w:rPr>
+        <w:t>smic Sections</w:t>
+      </w:r>
+      <w:r>
+        <w:t>, select “New Inline Section” and investigate seismic data in the view</w:t>
+      </w:r>
+    </w:p>
+    <w:p>
+      <w:pPr>
+        <w:numPr>
+          <w:ilvl w:val="1"/>
+          <w:numId w:val="37"/>
+        </w:numPr>
+        <w:contextualSpacing/>
+      </w:pPr>
+      <w:r>
+        <w:t xml:space="preserve">Activate the </w:t>
+      </w:r>
+      <w:r>
+        <w:rPr>
+          <w:b/>
+          <w:bCs/>
+        </w:rPr>
+        <w:t>S</w:t>
+      </w:r>
+      <w:r>
+        <w:rPr>
+          <w:b/>
+          <w:bCs/>
+        </w:rPr>
+        <w:t xml:space="preserve">eismic </w:t>
+      </w:r>
+      <w:r>
+        <w:rPr>
+          <w:b/>
+          <w:bCs/>
+        </w:rPr>
+        <w:t>H</w:t>
+      </w:r>
+      <w:r>
+        <w:rPr>
+          <w:b/>
+          <w:bCs/>
+        </w:rPr>
+        <w:t>istogram</w:t>
+      </w:r>
+      <w:r>
+        <w:rPr>
+          <w:b/>
+          <w:bCs/>
+        </w:rPr>
+        <w:t xml:space="preserve"> </w:t>
+      </w:r>
+      <w:r>
+        <w:t>dialog</w:t>
+      </w:r>
+      <w:r>
+        <w:t xml:space="preserve"> to see the value distribution</w:t>
+      </w:r>
+    </w:p>
+    <w:p>
+      <w:pPr>
+        <w:numPr>
+          <w:ilvl w:val="1"/>
+          <w:numId w:val="37"/>
+        </w:numPr>
+        <w:contextualSpacing/>
+      </w:pPr>
+      <w:r>
+        <w:t xml:space="preserve">Click on red and blue parts </w:t>
+      </w:r>
+      <w:r>
+        <w:t xml:space="preserve">of the seismic slice </w:t>
+      </w:r>
+      <w:r>
+        <w:t>to see the associated seismic value</w:t>
+      </w:r>
+      <w:r>
+        <w:t xml:space="preserve"> in the </w:t>
+      </w:r>
+      <w:r>
+        <w:rPr>
+          <w:b/>
+          <w:bCs/>
+        </w:rPr>
+        <w:t>Result Info</w:t>
+      </w:r>
+      <w:r>
+        <w:t xml:space="preserve"> dialog, see how the reported values corresponds to the seismic color legend</w:t>
+      </w:r>
+    </w:p>
+    <w:p>
+      <w:pPr>
+        <w:numPr>
+          <w:ilvl w:val="1"/>
+          <w:numId w:val="37"/>
+        </w:numPr>
+        <w:contextualSpacing/>
+      </w:pPr>
+      <w:r>
+        <w:t xml:space="preserve">Select the </w:t>
+      </w:r>
+      <w:r>
+        <w:rPr>
+          <w:b/>
+          <w:bCs/>
+        </w:rPr>
+        <w:t>Inline</w:t>
+      </w:r>
+      <w:r>
+        <w:t xml:space="preserve"> object, and manipulate the </w:t>
+      </w:r>
+      <w:r>
+        <w:rPr>
+          <w:b/>
+          <w:bCs/>
+        </w:rPr>
+        <w:t xml:space="preserve">Inline </w:t>
+      </w:r>
+      <w:r>
+        <w:t xml:space="preserve">value in the </w:t>
+      </w:r>
+      <w:r>
+        <w:rPr>
+          <w:b/>
+          <w:bCs/>
+        </w:rPr>
+        <w:t>Property Editor</w:t>
+      </w:r>
+    </w:p>
+    <w:p>
+      <w:pPr>
+        <w:numPr>
+          <w:ilvl w:val="0"/>
+          <w:numId w:val="37"/>
+        </w:numPr>
+        <w:contextualSpacing/>
+      </w:pPr>
+      <w:r>
+        <w:t>Select the seismic data source, and adjust the mute and clip values to filter our unwanted data</w:t>
+      </w:r>
+    </w:p>
+    <w:p>
+      <w:pPr>
+        <w:numPr>
+          <w:ilvl w:val="1"/>
+          <w:numId w:val="37"/>
+        </w:numPr>
+        <w:contextualSpacing/>
+      </w:pPr>
+      <w:r>
+        <w:t xml:space="preserve">Set </w:t>
+      </w:r>
+      <w:r>
+        <w:rPr>
+          <w:b/>
+          <w:bCs/>
+        </w:rPr>
+        <w:t>Clip Value</w:t>
+      </w:r>
+      <w:r>
+        <w:t xml:space="preserve"> to 0.003</w:t>
+      </w:r>
+    </w:p>
+    <w:p>
+      <w:pPr>
+        <w:numPr>
+          <w:ilvl w:val="1"/>
+          <w:numId w:val="37"/>
+        </w:numPr>
+        <w:contextualSpacing/>
+      </w:pPr>
+      <w:r>
+        <w:t xml:space="preserve">Set </w:t>
+      </w:r>
+      <w:r>
+        <w:rPr>
+          <w:b/>
+          <w:bCs/>
+        </w:rPr>
+        <w:t>Mute Value</w:t>
+      </w:r>
+      <w:r>
+        <w:t xml:space="preserve"> to 0.001</w:t>
+      </w:r>
+    </w:p>
+    <w:p>
+      <w:pPr>
+        <w:numPr>
+          <w:ilvl w:val="1"/>
+          <w:numId w:val="37"/>
+        </w:numPr>
+        <w:contextualSpacing/>
+      </w:pPr>
+      <w:r>
+        <w:t xml:space="preserve">Select the </w:t>
+      </w:r>
+      <w:r>
+        <w:rPr>
+          <w:b/>
+          <w:bCs/>
+        </w:rPr>
+        <w:t>Inline</w:t>
+      </w:r>
+      <w:r>
+        <w:t xml:space="preserve"> object,</w:t>
+      </w:r>
+      <w:r>
+        <w:t xml:space="preserve"> expand the </w:t>
+      </w:r>
+      <w:r>
+        <w:rPr>
+          <w:b/>
+          <w:bCs/>
+        </w:rPr>
+        <w:t>Experimental</w:t>
+      </w:r>
+      <w:r>
+        <w:t xml:space="preserve"> group</w:t>
+      </w:r>
+      <w:r>
+        <w:t xml:space="preserve"> and </w:t>
+      </w:r>
+      <w:r>
+        <w:t xml:space="preserve">activate </w:t>
+      </w:r>
+      <w:r>
+        <w:rPr>
+          <w:b/>
+          <w:bCs/>
+        </w:rPr>
+        <w:t>Transparent</w:t>
+      </w:r>
+    </w:p>
+    <w:p>
+      <w:pPr>
+        <w:numPr>
+          <w:ilvl w:val="1"/>
+          <w:numId w:val="37"/>
+        </w:numPr>
+        <w:contextualSpacing/>
+      </w:pPr>
+      <w:r>
+        <w:t xml:space="preserve">Move </w:t>
+      </w:r>
+      <w:r>
+        <w:t>the inline to see how seismic data correlates to grid model geometry</w:t>
+      </w:r>
+    </w:p>
+    <w:p>
+      <w:pPr>
+        <w:rPr>
+          <w:rFonts w:asciiTheme="majorHAnsi" w:eastAsiaTheme="majorEastAsia" w:hAnsiTheme="majorHAnsi" w:cstheme="majorBidi"/>
+          <w:i/>
+          <w:iCs/>
+          <w:color w:val="2F5496" w:themeColor="accent1" w:themeShade="BF"/>
+        </w:rPr>
+      </w:pPr>
+      <w:r>
+        <w:rPr>
+          <w:rFonts w:asciiTheme="majorHAnsi" w:eastAsiaTheme="majorEastAsia" w:hAnsiTheme="majorHAnsi" w:cstheme="majorBidi"/>
+          <w:i/>
+          <w:iCs/>
+          <w:color w:val="2F5496" w:themeColor="accent1" w:themeShade="BF"/>
+        </w:rPr>
+        <w:br w:type="page"/>
+      </w:r>
+    </w:p>
+    <w:p>
+      <w:pPr>
+        <w:pStyle w:val="Heading2"/>
+        <w:rPr>
+          <w:rStyle w:val="Hyperlink"/>
+          <w:color w:val="2F5496" w:themeColor="accent1" w:themeShade="BF"/>
+          <w:u w:val="none"/>
+        </w:rPr>
+      </w:pPr>
+      <w:r>
+        <w:rPr>
+          <w:rStyle w:val="Hyperlink"/>
+          <w:color w:val="2F5496" w:themeColor="accent1" w:themeShade="BF"/>
+          <w:u w:val="none"/>
+        </w:rPr>
+        <w:lastRenderedPageBreak/>
+        <w:t>Seismic Data</w:t>
+      </w:r>
+      <w:r>
+        <w:rPr>
+          <w:rStyle w:val="Hyperlink"/>
+          <w:color w:val="2F5496" w:themeColor="accent1" w:themeShade="BF"/>
+          <w:u w:val="none"/>
+        </w:rPr>
+        <w:t xml:space="preserve"> along a well path</w:t>
+      </w:r>
+    </w:p>
+    <w:p>
+      <w:pPr>
+        <w:keepNext/>
+        <w:keepLines/>
+        <w:spacing w:before="40" w:after="0"/>
+        <w:outlineLvl w:val="3"/>
+        <w:rPr>
+          <w:rFonts w:asciiTheme="majorHAnsi" w:eastAsiaTheme="majorEastAsia" w:hAnsiTheme="majorHAnsi" w:cstheme="majorBidi"/>
+          <w:i/>
+          <w:iCs/>
+          <w:color w:val="2F5496" w:themeColor="accent1" w:themeShade="BF"/>
+        </w:rPr>
+      </w:pPr>
+      <w:r>
+        <w:rPr>
+          <w:rFonts w:asciiTheme="majorHAnsi" w:eastAsiaTheme="majorEastAsia" w:hAnsiTheme="majorHAnsi" w:cstheme="majorBidi"/>
+          <w:i/>
+          <w:iCs/>
+          <w:color w:val="2F5496" w:themeColor="accent1" w:themeShade="BF"/>
+        </w:rPr>
+        <w:t xml:space="preserve">Objective: </w:t>
+      </w:r>
+      <w:r>
+        <w:rPr>
+          <w:rFonts w:asciiTheme="majorHAnsi" w:eastAsiaTheme="majorEastAsia" w:hAnsiTheme="majorHAnsi" w:cstheme="majorBidi"/>
+          <w:i/>
+          <w:iCs/>
+          <w:color w:val="2F5496" w:themeColor="accent1" w:themeShade="BF"/>
+        </w:rPr>
+        <w:t>See seismic data along a well path</w:t>
+      </w:r>
+    </w:p>
+    <w:p>
+      <w:pPr>
+        <w:numPr>
+          <w:ilvl w:val="0"/>
+          <w:numId w:val="37"/>
+        </w:numPr>
+        <w:contextualSpacing/>
+        <w:rPr>
+          <w:lang w:val="sv-SE"/>
+        </w:rPr>
+      </w:pPr>
+      <w:r>
+        <w:rPr>
+          <w:lang w:val="sv-SE"/>
+        </w:rPr>
+        <w:t>Import the Drogon grid model from "drogon/DROGON-0.EGRID”</w:t>
+      </w:r>
+    </w:p>
+    <w:p>
+      <w:pPr>
+        <w:numPr>
+          <w:ilvl w:val="0"/>
+          <w:numId w:val="37"/>
+        </w:numPr>
+        <w:contextualSpacing/>
+      </w:pPr>
+      <w:r>
+        <w:t>Import seismic data from "drogon/seismic</w:t>
+      </w:r>
+      <w:r>
+        <w:t>/</w:t>
+      </w:r>
+      <w:r>
+        <w:t>seismic--amplitude_depth--20180701_20180101.vds”</w:t>
+      </w:r>
+    </w:p>
+    <w:p>
+      <w:pPr>
+        <w:numPr>
+          <w:ilvl w:val="0"/>
+          <w:numId w:val="37"/>
+        </w:numPr>
+        <w:contextualSpacing/>
+      </w:pPr>
+      <w:r>
+        <w:t>Create a user defined well path</w:t>
+      </w:r>
+    </w:p>
+    <w:p>
+      <w:pPr>
+        <w:numPr>
+          <w:ilvl w:val="0"/>
+          <w:numId w:val="37"/>
+        </w:numPr>
+        <w:contextualSpacing/>
+      </w:pPr>
+      <w:r>
+        <w:t xml:space="preserve">From the right-click menu of Intersections, </w:t>
+      </w:r>
+      <w:r>
+        <w:t xml:space="preserve">select “New Intersection”. Change intersection type to </w:t>
+      </w:r>
+      <w:r>
+        <w:rPr>
+          <w:b/>
+          <w:bCs/>
+        </w:rPr>
+        <w:t>Well Path</w:t>
+      </w:r>
+      <w:r>
+        <w:t>, and select the well path</w:t>
+      </w:r>
+    </w:p>
+    <w:p>
+      <w:pPr>
+        <w:numPr>
+          <w:ilvl w:val="0"/>
+          <w:numId w:val="37"/>
+        </w:numPr>
+        <w:contextualSpacing/>
+      </w:pPr>
+      <w:r>
+        <w:t>From the right-click menu of the generated intersection, select “Create as Seismic Section”</w:t>
+      </w:r>
+    </w:p>
+    <w:p>
+      <w:pPr>
+        <w:numPr>
+          <w:ilvl w:val="0"/>
+          <w:numId w:val="37"/>
+        </w:numPr>
+        <w:contextualSpacing/>
+      </w:pPr>
+      <w:r>
+        <w:t>Select the Seismic section, and set it to transparent</w:t>
+      </w:r>
+    </w:p>
+    <w:p>
+      <w:pPr>
+        <w:numPr>
+          <w:ilvl w:val="0"/>
+          <w:numId w:val="37"/>
+        </w:numPr>
+        <w:contextualSpacing/>
+      </w:pPr>
+      <w:r>
+        <w:t>Rename views to match their content</w:t>
+      </w:r>
+    </w:p>
+    <w:p>
+      <w:pPr>
+        <w:numPr>
+          <w:ilvl w:val="0"/>
+          <w:numId w:val="37"/>
+        </w:numPr>
+        <w:contextualSpacing/>
+      </w:pPr>
+      <w:r>
+        <w:t>Tile the windows to be able to see both views at the same time</w:t>
+      </w:r>
+    </w:p>
+    <w:p>
+      <w:pPr>
+        <w:numPr>
+          <w:ilvl w:val="0"/>
+          <w:numId w:val="37"/>
+        </w:numPr>
+        <w:contextualSpacing/>
+      </w:pPr>
+      <w:r>
+        <w:t>Show only seismic data in one view and grid model data in the other</w:t>
+      </w:r>
+    </w:p>
+    <w:p>
+      <w:pPr>
+        <w:numPr>
+          <w:ilvl w:val="0"/>
+          <w:numId w:val="37"/>
+        </w:numPr>
+        <w:contextualSpacing/>
+      </w:pPr>
+      <w:r>
+        <w:t>Manipulate the well path targets, and see grid is updated</w:t>
+      </w:r>
+    </w:p>
+    <w:p>
+      <w:pPr>
+        <w:numPr>
+          <w:ilvl w:val="1"/>
+          <w:numId w:val="37"/>
+        </w:numPr>
+        <w:contextualSpacing/>
+      </w:pPr>
+      <w:r>
+        <w:t xml:space="preserve">Press and hold CTRL to </w:t>
+      </w:r>
+      <w:r>
+        <w:t xml:space="preserve">move the target and </w:t>
+      </w:r>
+      <w:r>
+        <w:t>all downstream well targets</w:t>
+      </w:r>
+    </w:p>
+    <w:p>
+      <w:pPr>
+        <w:numPr>
+          <w:ilvl w:val="0"/>
+          <w:numId w:val="37"/>
+        </w:numPr>
+        <w:contextualSpacing/>
+      </w:pPr>
+      <w:r>
+        <w:t>From the right-click menu in a view, select Compare to</w:t>
+      </w:r>
+    </w:p>
+    <w:p>
+      <w:r>
+        <w:br w:type="page"/>
+      </w:r>
+    </w:p>
+    <w:p>
+      <w:pPr>
+        <w:pStyle w:val="Heading2"/>
+        <w:rPr>
+          <w:rStyle w:val="Hyperlink"/>
+          <w:color w:val="2F5496" w:themeColor="accent1" w:themeShade="BF"/>
+          <w:u w:val="none"/>
+        </w:rPr>
+      </w:pPr>
+      <w:r>
+        <w:rPr>
+          <w:rStyle w:val="Hyperlink"/>
+          <w:color w:val="2F5496" w:themeColor="accent1" w:themeShade="BF"/>
+          <w:u w:val="none"/>
+        </w:rPr>
+        <w:lastRenderedPageBreak/>
+        <w:t xml:space="preserve">Summary Data in Table </w:t>
+      </w:r>
+    </w:p>
+    <w:p>
+      <w:pPr>
+        <w:keepNext/>
+        <w:keepLines/>
+        <w:spacing w:before="40" w:after="0"/>
+        <w:outlineLvl w:val="3"/>
+        <w:rPr>
+          <w:rFonts w:asciiTheme="majorHAnsi" w:eastAsiaTheme="majorEastAsia" w:hAnsiTheme="majorHAnsi" w:cstheme="majorBidi"/>
+          <w:i/>
+          <w:iCs/>
+          <w:color w:val="2F5496" w:themeColor="accent1" w:themeShade="BF"/>
+        </w:rPr>
+      </w:pPr>
+      <w:r>
+        <w:rPr>
+          <w:rFonts w:asciiTheme="majorHAnsi" w:eastAsiaTheme="majorEastAsia" w:hAnsiTheme="majorHAnsi" w:cstheme="majorBidi"/>
+          <w:i/>
+          <w:iCs/>
+          <w:color w:val="2F5496" w:themeColor="accent1" w:themeShade="BF"/>
+        </w:rPr>
+        <w:t xml:space="preserve">Objective: </w:t>
+      </w:r>
+      <w:r>
+        <w:rPr>
+          <w:rFonts w:asciiTheme="majorHAnsi" w:eastAsiaTheme="majorEastAsia" w:hAnsiTheme="majorHAnsi" w:cstheme="majorBidi"/>
+          <w:i/>
+          <w:iCs/>
+          <w:color w:val="2F5496" w:themeColor="accent1" w:themeShade="BF"/>
+        </w:rPr>
+        <w:t>Display summary data in a table to quickly get an overview of reservoir drainage stategy</w:t>
+      </w:r>
+    </w:p>
+    <w:p>
+      <w:pPr>
+        <w:numPr>
+          <w:ilvl w:val="0"/>
+          <w:numId w:val="37"/>
+        </w:numPr>
+        <w:contextualSpacing/>
+      </w:pPr>
+      <w:r>
+        <w:t xml:space="preserve">Import </w:t>
+      </w:r>
+      <w:r>
+        <w:t xml:space="preserve">summary </w:t>
+      </w:r>
+      <w:r>
+        <w:t xml:space="preserve">data </w:t>
+      </w:r>
+      <w:r>
+        <w:t>from "norne</w:t>
+      </w:r>
+      <w:r>
+        <w:t>/</w:t>
+      </w:r>
+      <w:r>
+        <w:t>NORNE_ATW2013_RFTPLT_V2.SMSPEC”</w:t>
+      </w:r>
+    </w:p>
+    <w:p>
+      <w:pPr>
+        <w:numPr>
+          <w:ilvl w:val="0"/>
+          <w:numId w:val="37"/>
+        </w:numPr>
+        <w:contextualSpacing/>
+      </w:pPr>
+      <w:r>
+        <w:t xml:space="preserve">From the right-click menu of </w:t>
+      </w:r>
+      <w:r>
+        <w:rPr>
+          <w:b/>
+          <w:bCs/>
+        </w:rPr>
+        <w:t>Summary Tables</w:t>
+      </w:r>
+      <w:r>
+        <w:t>, select “New Summary Table”</w:t>
+      </w:r>
+    </w:p>
+    <w:p>
+      <w:pPr>
+        <w:numPr>
+          <w:ilvl w:val="0"/>
+          <w:numId w:val="37"/>
+        </w:numPr>
+        <w:contextualSpacing/>
+      </w:pPr>
+      <w:r>
+        <w:t xml:space="preserve">For </w:t>
+      </w:r>
+      <w:r>
+        <w:rPr>
+          <w:b/>
+          <w:bCs/>
+        </w:rPr>
+        <w:t>WBHP</w:t>
+      </w:r>
+      <w:r>
+        <w:t xml:space="preserve"> table</w:t>
+      </w:r>
+      <w:r>
+        <w:t>, set the</w:t>
+      </w:r>
+      <w:r>
+        <w:t xml:space="preserve"> threshold value to 150</w:t>
+      </w:r>
+      <w:r>
+        <w:t>. Wells with value below this threshold are hidden</w:t>
+      </w:r>
+    </w:p>
+    <w:p>
+      <w:pPr>
+        <w:numPr>
+          <w:ilvl w:val="0"/>
+          <w:numId w:val="37"/>
+        </w:numPr>
+        <w:contextualSpacing/>
+      </w:pPr>
+      <w:r>
+        <w:t xml:space="preserve">Change the </w:t>
+      </w:r>
+      <w:r>
+        <w:rPr>
+          <w:b/>
+          <w:bCs/>
+        </w:rPr>
+        <w:t>Colors</w:t>
+      </w:r>
+      <w:r>
+        <w:t xml:space="preserve"> to “Blue to Magenta”</w:t>
+      </w:r>
+    </w:p>
+    <w:p>
+      <w:pPr>
+        <w:numPr>
+          <w:ilvl w:val="0"/>
+          <w:numId w:val="37"/>
+        </w:numPr>
+        <w:contextualSpacing/>
+      </w:pPr>
+      <w:r>
+        <w:t xml:space="preserve">Create a summary table displaying </w:t>
+      </w:r>
+      <w:r>
+        <w:rPr>
+          <w:b/>
+          <w:bCs/>
+        </w:rPr>
+        <w:t>WOPR</w:t>
+      </w:r>
+      <w:r>
+        <w:rPr>
+          <w:b/>
+          <w:bCs/>
+        </w:rPr>
+        <w:t xml:space="preserve"> and WWCT</w:t>
+      </w:r>
+    </w:p>
+    <w:p>
+      <w:pPr>
+        <w:numPr>
+          <w:ilvl w:val="0"/>
+          <w:numId w:val="37"/>
+        </w:numPr>
+        <w:contextualSpacing/>
+      </w:pPr>
+      <w:r>
+        <w:t xml:space="preserve">To see all tables at the same time, select </w:t>
+      </w:r>
+      <w:r>
+        <w:rPr>
+          <w:b/>
+          <w:bCs/>
+        </w:rPr>
+        <w:t>Windows-&gt;Tile Windows</w:t>
+      </w:r>
+      <w:r>
+        <w:br/>
+        <w:t>This operation is also available as a tool button on the toolbar</w:t>
+      </w:r>
+    </w:p>
+    <w:p>
+      <w:pPr>
+        <w:keepNext/>
+        <w:keepLines/>
+        <w:spacing w:before="40" w:after="0"/>
+        <w:outlineLvl w:val="3"/>
+        <w:rPr>
+          <w:rFonts w:asciiTheme="majorHAnsi" w:eastAsiaTheme="majorEastAsia" w:hAnsiTheme="majorHAnsi" w:cstheme="majorBidi"/>
+          <w:i/>
+          <w:iCs/>
+          <w:color w:val="2F5496" w:themeColor="accent1" w:themeShade="BF"/>
+        </w:rPr>
+      </w:pPr>
+    </w:p>
+    <w:p>
+      <w:pPr>
+        <w:rPr>
+          <w:rFonts w:asciiTheme="majorHAnsi" w:eastAsiaTheme="majorEastAsia" w:hAnsiTheme="majorHAnsi" w:cstheme="majorBidi"/>
+          <w:i/>
+          <w:iCs/>
+          <w:color w:val="2F5496" w:themeColor="accent1" w:themeShade="BF"/>
+        </w:rPr>
+      </w:pPr>
+      <w:r>
+        <w:rPr>
+          <w:rFonts w:asciiTheme="majorHAnsi" w:eastAsiaTheme="majorEastAsia" w:hAnsiTheme="majorHAnsi" w:cstheme="majorBidi"/>
+          <w:i/>
+          <w:iCs/>
+          <w:color w:val="2F5496" w:themeColor="accent1" w:themeShade="BF"/>
+        </w:rPr>
+        <w:br w:type="page"/>
+      </w:r>
+    </w:p>
+    <w:p>
+      <w:pPr>
+        <w:pStyle w:val="Heading2"/>
+        <w:rPr>
+          <w:rStyle w:val="Hyperlink"/>
+          <w:color w:val="2F5496" w:themeColor="accent1" w:themeShade="BF"/>
+          <w:u w:val="none"/>
+        </w:rPr>
+      </w:pPr>
+      <w:r>
+        <w:rPr>
+          <w:rStyle w:val="Hyperlink"/>
+          <w:color w:val="2F5496" w:themeColor="accent1" w:themeShade="BF"/>
+          <w:u w:val="none"/>
+        </w:rPr>
+        <w:lastRenderedPageBreak/>
+        <w:t xml:space="preserve">Summary Decline </w:t>
+      </w:r>
+      <w:r>
+        <w:rPr>
+          <w:rStyle w:val="Hyperlink"/>
+          <w:color w:val="2F5496" w:themeColor="accent1" w:themeShade="BF"/>
+          <w:u w:val="none"/>
+        </w:rPr>
+        <w:t>C</w:t>
+      </w:r>
+      <w:r>
+        <w:rPr>
+          <w:rStyle w:val="Hyperlink"/>
+          <w:color w:val="2F5496" w:themeColor="accent1" w:themeShade="BF"/>
+          <w:u w:val="none"/>
+        </w:rPr>
+        <w:t>urves</w:t>
+      </w:r>
+    </w:p>
+    <w:p>
+      <w:pPr>
+        <w:keepNext/>
+        <w:keepLines/>
+        <w:spacing w:before="40" w:after="0"/>
+        <w:outlineLvl w:val="3"/>
+        <w:rPr>
+          <w:rFonts w:asciiTheme="majorHAnsi" w:eastAsiaTheme="majorEastAsia" w:hAnsiTheme="majorHAnsi" w:cstheme="majorBidi"/>
+          <w:i/>
+          <w:iCs/>
+          <w:color w:val="2F5496" w:themeColor="accent1" w:themeShade="BF"/>
+        </w:rPr>
+      </w:pPr>
+      <w:r>
+        <w:rPr>
+          <w:rFonts w:asciiTheme="majorHAnsi" w:eastAsiaTheme="majorEastAsia" w:hAnsiTheme="majorHAnsi" w:cstheme="majorBidi"/>
+          <w:i/>
+          <w:iCs/>
+          <w:color w:val="2F5496" w:themeColor="accent1" w:themeShade="BF"/>
+        </w:rPr>
+        <w:t xml:space="preserve">Objective: </w:t>
+      </w:r>
+      <w:r>
+        <w:rPr>
+          <w:rFonts w:asciiTheme="majorHAnsi" w:eastAsiaTheme="majorEastAsia" w:hAnsiTheme="majorHAnsi" w:cstheme="majorBidi"/>
+          <w:i/>
+          <w:iCs/>
+          <w:color w:val="2F5496" w:themeColor="accent1" w:themeShade="BF"/>
+        </w:rPr>
+        <w:t>Show estimates of future production based on curve analysis</w:t>
+      </w:r>
+    </w:p>
+    <w:p>
+      <w:pPr>
+        <w:numPr>
+          <w:ilvl w:val="0"/>
+          <w:numId w:val="37"/>
+        </w:numPr>
+        <w:contextualSpacing/>
+      </w:pPr>
+      <w:r>
+        <w:t xml:space="preserve">Import summary </w:t>
+      </w:r>
+      <w:r>
+        <w:t xml:space="preserve">data </w:t>
+      </w:r>
+      <w:r>
+        <w:t>from "norne</w:t>
+      </w:r>
+      <w:r>
+        <w:t>/</w:t>
+      </w:r>
+      <w:r>
+        <w:t>NORNE_ATW2013_RFTPLT_V2.SMSPEC”</w:t>
+      </w:r>
+    </w:p>
+    <w:p>
+      <w:pPr>
+        <w:numPr>
+          <w:ilvl w:val="0"/>
+          <w:numId w:val="37"/>
+        </w:numPr>
+        <w:contextualSpacing/>
+      </w:pPr>
+      <w:r>
+        <w:t xml:space="preserve">Create a plot for </w:t>
+      </w:r>
+      <w:r>
+        <w:rPr>
+          <w:b/>
+          <w:bCs/>
+        </w:rPr>
+        <w:t>WOPR:B-2H</w:t>
+      </w:r>
+    </w:p>
+    <w:p>
+      <w:pPr>
+        <w:numPr>
+          <w:ilvl w:val="0"/>
+          <w:numId w:val="37"/>
+        </w:numPr>
+        <w:contextualSpacing/>
+      </w:pPr>
+      <w:r>
+        <w:t>From the right-click menu of the curve, select “Create Decline Curves”</w:t>
+      </w:r>
+      <w:r>
+        <w:br/>
+      </w:r>
+      <w:r>
+        <w:br/>
+      </w:r>
+      <w:r>
+        <w:drawing>
+          <wp:inline distT="0" distB="0" distL="0" distR="0" wp14:anchorId="61192557" wp14:editId="58B870E9">
+            <wp:extent cx="3212327" cy="850322"/>
+            <wp:effectExtent l="0" t="0" r="7620" b="6985"/>
+            <wp:docPr id="694369268" name="Picture 1" descr="A screenshot of a computer&#10;&#10;Description automatically generated"/>
+            <wp:cNvGraphicFramePr>
+              <a:graphicFrameLocks xmlns:a="http://schemas.openxmlformats.org/drawingml/2006/main" noChangeAspect="1"/>
+            </wp:cNvGraphicFramePr>
+            <a:graphic xmlns:a="http://schemas.openxmlformats.org/drawingml/2006/main">
+              <a:graphicData uri="http://schemas.openxmlformats.org/drawingml/2006/picture">
+                <pic:pic xmlns:pic="http://schemas.openxmlformats.org/drawingml/2006/picture">
+                  <pic:nvPicPr>
+                    <pic:cNvPr id="694369268" name="Picture 1" descr="A screenshot of a computer&#10;&#10;Description automatically generated"/>
+                    <pic:cNvPicPr/>
+                  </pic:nvPicPr>
+                  <pic:blipFill>
+                    <a:blip r:embed="rId64"/>
+                    <a:stretch>
+                      <a:fillRect/>
+                    </a:stretch>
+                  </pic:blipFill>
+                  <pic:spPr>
+                    <a:xfrm>
+                      <a:off x="0" y="0"/>
+                      <a:ext cx="3227417" cy="854317"/>
+                    </a:xfrm>
+                    <a:prstGeom prst="rect">
+                      <a:avLst/>
+                    </a:prstGeom>
+                  </pic:spPr>
+                </pic:pic>
+              </a:graphicData>
+            </a:graphic>
+          </wp:inline>
+        </w:drawing>
+      </w:r>
+      <w:r>
+        <w:br/>
+      </w:r>
+    </w:p>
+    <w:p>
+      <w:pPr>
+        <w:ind w:left="720"/>
+        <w:contextualSpacing/>
+      </w:pPr>
+      <w:r>
+        <w:drawing>
+          <wp:anchor distT="0" distB="0" distL="114300" distR="114300" simplePos="0" relativeHeight="251700224" behindDoc="0" locked="0" layoutInCell="1" allowOverlap="1" wp14:anchorId="31704D01" wp14:editId="62BA5A8A">
+            <wp:simplePos x="0" y="0"/>
+            <wp:positionH relativeFrom="column">
+              <wp:posOffset>4356928</wp:posOffset>
+            </wp:positionH>
+            <wp:positionV relativeFrom="paragraph">
+              <wp:posOffset>7317</wp:posOffset>
+            </wp:positionV>
+            <wp:extent cx="3792220" cy="2840355"/>
+            <wp:effectExtent l="0" t="0" r="0" b="0"/>
+            <wp:wrapSquare wrapText="bothSides"/>
+            <wp:docPr id="1359375977" name="Picture 1" descr="A screenshot of a computer&#10;&#10;Description automatically generated"/>
+            <wp:cNvGraphicFramePr>
+              <a:graphicFrameLocks xmlns:a="http://schemas.openxmlformats.org/drawingml/2006/main" noChangeAspect="1"/>
+            </wp:cNvGraphicFramePr>
+            <a:graphic xmlns:a="http://schemas.openxmlformats.org/drawingml/2006/main">
+              <a:graphicData uri="http://schemas.openxmlformats.org/drawingml/2006/picture">
+                <pic:pic xmlns:pic="http://schemas.openxmlformats.org/drawingml/2006/picture">
+                  <pic:nvPicPr>
+                    <pic:cNvPr id="1359375977" name="Picture 1" descr="A screenshot of a computer&#10;&#10;Description automatically generated"/>
+                    <pic:cNvPicPr/>
+                  </pic:nvPicPr>
+                  <pic:blipFill>
+                    <a:blip r:embed="rId65" cstate="print">
+                      <a:extLst>
+                        <a:ext uri="{28A0092B-C50C-407E-A947-70E740481C1C}">
+                          <a14:useLocalDpi xmlns:a14="http://schemas.microsoft.com/office/drawing/2010/main" val="0"/>
+                        </a:ext>
+                      </a:extLst>
+                    </a:blip>
+                    <a:stretch>
+                      <a:fillRect/>
+                    </a:stretch>
+                  </pic:blipFill>
+                  <pic:spPr>
+                    <a:xfrm>
+                      <a:off x="0" y="0"/>
+                      <a:ext cx="3792220" cy="2840355"/>
+                    </a:xfrm>
+                    <a:prstGeom prst="rect">
+                      <a:avLst/>
+                    </a:prstGeom>
+                  </pic:spPr>
+                </pic:pic>
+              </a:graphicData>
+            </a:graphic>
+          </wp:anchor>
+        </w:drawing>
+      </w:r>
+    </w:p>
+    <w:p>
+      <w:pPr>
+        <w:numPr>
+          <w:ilvl w:val="0"/>
+          <w:numId w:val="37"/>
+        </w:numPr>
+        <w:contextualSpacing/>
+      </w:pPr>
+      <w:r>
+        <w:t xml:space="preserve">Select all thre curves and modify the </w:t>
+      </w:r>
+      <w:r>
+        <w:t>curve values to be estimated</w:t>
+      </w:r>
+    </w:p>
+    <w:p>
+      <w:pPr>
+        <w:numPr>
+          <w:ilvl w:val="0"/>
+          <w:numId w:val="37"/>
+        </w:numPr>
+        <w:contextualSpacing/>
+      </w:pPr>
+      <w:r>
+        <w:t>Inside the plot, right-click and select “Show Plot Data” to see the estimated production</w:t>
+      </w:r>
+    </w:p>
+    <w:p>
+      <w:pPr>
+        <w:ind w:left="720"/>
+        <w:contextualSpacing/>
+      </w:pPr>
+    </w:p>
+    <w:p>
+      <w:pPr>
+        <w:keepNext/>
+        <w:keepLines/>
+        <w:spacing w:before="40" w:after="0"/>
+        <w:outlineLvl w:val="3"/>
+        <w:rPr>
+          <w:rFonts w:asciiTheme="majorHAnsi" w:eastAsiaTheme="majorEastAsia" w:hAnsiTheme="majorHAnsi" w:cstheme="majorBidi"/>
+          <w:i/>
+          <w:iCs/>
+          <w:color w:val="2F5496" w:themeColor="accent1" w:themeShade="BF"/>
+        </w:rPr>
+      </w:pPr>
+    </w:p>
+    <w:p>
+      <w:pPr>
+        <w:keepNext/>
+        <w:keepLines/>
+        <w:spacing w:before="40" w:after="0"/>
+        <w:outlineLvl w:val="3"/>
+        <w:rPr>
+          <w:rFonts w:asciiTheme="majorHAnsi" w:eastAsiaTheme="majorEastAsia" w:hAnsiTheme="majorHAnsi" w:cstheme="majorBidi"/>
+          <w:i/>
+          <w:iCs/>
+          <w:color w:val="2F5496" w:themeColor="accent1" w:themeShade="BF"/>
+        </w:rPr>
+      </w:pPr>
+    </w:p>
+    <w:p>
+      <w:pPr>
+        <w:rPr>
+          <w:rFonts w:asciiTheme="majorHAnsi" w:eastAsiaTheme="majorEastAsia" w:hAnsiTheme="majorHAnsi" w:cstheme="majorBidi"/>
+          <w:i/>
+          <w:iCs/>
+          <w:color w:val="2F5496" w:themeColor="accent1" w:themeShade="BF"/>
+        </w:rPr>
+      </w:pPr>
+      <w:r>
+        <w:rPr>
+          <w:rFonts w:asciiTheme="majorHAnsi" w:eastAsiaTheme="majorEastAsia" w:hAnsiTheme="majorHAnsi" w:cstheme="majorBidi"/>
+          <w:i/>
+          <w:iCs/>
+          <w:color w:val="2F5496" w:themeColor="accent1" w:themeShade="BF"/>
+        </w:rPr>
+        <w:br w:type="page"/>
+      </w:r>
+    </w:p>
+    <w:p>
+      <w:pPr>
+        <w:pStyle w:val="Heading2"/>
+      </w:pPr>
+      <w:r>
+        <w:lastRenderedPageBreak/>
+        <w:t>Summary Regression Curves</w:t>
+      </w:r>
+    </w:p>
+    <w:p>
+      <w:pPr>
+        <w:keepNext/>
+        <w:keepLines/>
+        <w:spacing w:before="40" w:after="0"/>
+        <w:outlineLvl w:val="3"/>
+        <w:rPr>
+          <w:rFonts w:asciiTheme="majorHAnsi" w:eastAsiaTheme="majorEastAsia" w:hAnsiTheme="majorHAnsi" w:cstheme="majorBidi"/>
+          <w:i/>
+          <w:iCs/>
+          <w:color w:val="2F5496" w:themeColor="accent1" w:themeShade="BF"/>
+        </w:rPr>
+      </w:pPr>
+      <w:r>
+        <w:rPr>
+          <w:rFonts w:asciiTheme="majorHAnsi" w:eastAsiaTheme="majorEastAsia" w:hAnsiTheme="majorHAnsi" w:cstheme="majorBidi"/>
+          <w:i/>
+          <w:iCs/>
+          <w:color w:val="2F5496" w:themeColor="accent1" w:themeShade="BF"/>
+        </w:rPr>
+        <w:t xml:space="preserve">Objective: </w:t>
+      </w:r>
+      <w:r>
+        <w:rPr>
+          <w:rFonts w:asciiTheme="majorHAnsi" w:eastAsiaTheme="majorEastAsia" w:hAnsiTheme="majorHAnsi" w:cstheme="majorBidi"/>
+          <w:i/>
+          <w:iCs/>
+          <w:color w:val="2F5496" w:themeColor="accent1" w:themeShade="BF"/>
+        </w:rPr>
+        <w:t>Enable and configure regression analysis curves for summary data</w:t>
+      </w:r>
+    </w:p>
+    <w:p>
+      <w:pPr>
+        <w:pStyle w:val="ListParagraph"/>
+        <w:keepNext/>
+        <w:keepLines/>
+        <w:numPr>
+          <w:ilvl w:val="0"/>
+          <w:numId w:val="37"/>
+        </w:numPr>
+        <w:spacing w:before="40" w:after="0"/>
+        <w:outlineLvl w:val="3"/>
+      </w:pPr>
+      <w:r>
+        <w:t xml:space="preserve">Import summary </w:t>
+      </w:r>
+      <w:r>
+        <w:t xml:space="preserve">data </w:t>
+      </w:r>
+      <w:r>
+        <w:t>from "norne</w:t>
+      </w:r>
+      <w:r>
+        <w:t>/</w:t>
+      </w:r>
+      <w:r>
+        <w:t>NORNE_ATW2013_RFTPLT_V2.SMSPEC”</w:t>
+      </w:r>
+    </w:p>
+    <w:p>
+      <w:pPr>
+        <w:pStyle w:val="ListParagraph"/>
+        <w:keepNext/>
+        <w:keepLines/>
+        <w:numPr>
+          <w:ilvl w:val="0"/>
+          <w:numId w:val="37"/>
+        </w:numPr>
+        <w:spacing w:before="40" w:after="0"/>
+        <w:outlineLvl w:val="3"/>
+      </w:pPr>
+      <w:r>
+        <w:t xml:space="preserve">Create a summary plot of </w:t>
+      </w:r>
+      <w:r>
+        <w:rPr>
+          <w:b/>
+          <w:bCs/>
+        </w:rPr>
+        <w:t>FGOR</w:t>
+      </w:r>
+    </w:p>
+    <w:p>
+      <w:pPr>
+        <w:pStyle w:val="ListParagraph"/>
+        <w:keepNext/>
+        <w:keepLines/>
+        <w:numPr>
+          <w:ilvl w:val="0"/>
+          <w:numId w:val="37"/>
+        </w:numPr>
+        <w:spacing w:before="40" w:after="0"/>
+        <w:outlineLvl w:val="3"/>
+      </w:pPr>
+      <w:r>
+        <w:rPr>
+          <w:b/>
+          <w:bCs/>
+        </w:rPr>
+        <w:t>Right-click the line object, and select “Create Regression Analysis Curve”</w:t>
+      </w:r>
+    </w:p>
+    <w:p>
+      <w:pPr>
+        <w:pStyle w:val="ListParagraph"/>
+        <w:keepNext/>
+        <w:keepLines/>
+        <w:numPr>
+          <w:ilvl w:val="0"/>
+          <w:numId w:val="37"/>
+        </w:numPr>
+        <w:spacing w:before="40" w:after="0"/>
+        <w:outlineLvl w:val="3"/>
+      </w:pPr>
+      <w:r>
+        <w:t xml:space="preserve">Set the </w:t>
+      </w:r>
+      <w:r>
+        <w:rPr>
+          <w:b/>
+          <w:bCs/>
+        </w:rPr>
+        <w:t>Forward Forecast</w:t>
+      </w:r>
+      <w:r>
+        <w:t xml:space="preserve"> to 5 years</w:t>
+      </w:r>
+    </w:p>
+    <w:p>
+      <w:pPr>
+        <w:pStyle w:val="ListParagraph"/>
+        <w:keepNext/>
+        <w:keepLines/>
+        <w:numPr>
+          <w:ilvl w:val="0"/>
+          <w:numId w:val="37"/>
+        </w:numPr>
+        <w:spacing w:before="40" w:after="0"/>
+        <w:outlineLvl w:val="3"/>
+      </w:pPr>
+      <w:r>
+        <w:t xml:space="preserve">In the </w:t>
+      </w:r>
+      <w:r>
+        <w:rPr>
+          <w:b/>
+          <w:bCs/>
+        </w:rPr>
+        <w:t>Time Selection</w:t>
+      </w:r>
+      <w:r>
+        <w:t xml:space="preserve"> group, modify the from date</w:t>
+      </w:r>
+      <w:r>
+        <w:t xml:space="preserve"> to see how the regression curve changes based on input data</w:t>
+      </w:r>
+    </w:p>
+    <w:p>
+      <w:pPr>
+        <w:pStyle w:val="ListParagraph"/>
+        <w:keepNext/>
+        <w:keepLines/>
+        <w:numPr>
+          <w:ilvl w:val="0"/>
+          <w:numId w:val="37"/>
+        </w:numPr>
+        <w:spacing w:before="40" w:after="0"/>
+        <w:outlineLvl w:val="3"/>
+      </w:pPr>
+      <w:r>
+        <w:t>Select polynomial regression</w:t>
+      </w:r>
     </w:p>
     <w:sectPr>
       <w:type w:val="continuous"/>
@@ -7733,7 +9232,7 @@
 </file>
 
 <file path=word/endnotes.xml><?xml version="1.0" encoding="utf-8"?>
-<w:endnotes xmlns:wpc="http://schemas.microsoft.com/office/word/2010/wordprocessingCanvas" xmlns:cx="http://schemas.microsoft.com/office/drawing/2014/chartex" xmlns:cx1="http://schemas.microsoft.com/office/drawing/2015/9/8/chartex" xmlns:cx2="http://schemas.microsoft.com/office/drawing/2015/10/21/chartex" xmlns:cx3="http://schemas.microsoft.com/office/drawing/2016/5/9/chartex" xmlns:cx4="http://schemas.microsoft.com/office/drawing/2016/5/10/chartex" xmlns:cx5="http://schemas.microsoft.com/office/drawing/2016/5/11/chartex" xmlns:cx6="http://schemas.microsoft.com/office/drawing/2016/5/12/chartex" xmlns:cx7="http://schemas.microsoft.com/office/drawing/2016/5/13/chartex" xmlns:cx8="http://schemas.microsoft.com/office/drawing/2016/5/14/chartex" xmlns:mc="http://schemas.openxmlformats.org/markup-compatibility/2006" xmlns:aink="http://schemas.microsoft.com/office/drawing/2016/ink" xmlns:am3d="http://schemas.microsoft.com/office/drawing/2017/model3d" xmlns:o="urn:schemas-microsoft-com:office:office" xmlns:oel="http://schemas.microsoft.com/office/2019/extlst" xmlns:r="http://schemas.openxmlformats.org/officeDocument/2006/relationships" xmlns:m="http://schemas.openxmlformats.org/officeDocument/2006/math" xmlns:v="urn:schemas-microsoft-com:vml" xmlns:wp14="http://schemas.microsoft.com/office/word/2010/wordprocessingDrawing" xmlns:wp="http://schemas.openxmlformats.org/drawingml/2006/wordprocessingDrawing" xmlns:w10="urn:schemas-microsoft-com:office:word" xmlns:w="http://schemas.openxmlformats.org/wordprocessingml/2006/main" xmlns:w14="http://schemas.microsoft.com/office/word/2010/wordml" xmlns:w15="http://schemas.microsoft.com/office/word/2012/wordml" xmlns:w16cex="http://schemas.microsoft.com/office/word/2018/wordml/cex" xmlns:w16cid="http://schemas.microsoft.com/office/word/2016/wordml/cid" xmlns:w16="http://schemas.microsoft.com/office/word/2018/wordml" xmlns:w16du="http://schemas.microsoft.com/office/word/2023/wordml/word16du" xmlns:w16sdtdh="http://schemas.microsoft.com/office/word/2020/wordml/sdtdatahash" xmlns:w16se="http://schemas.microsoft.com/office/word/2015/wordml/symex" xmlns:wpg="http://schemas.microsoft.com/office/word/2010/wordprocessingGroup" xmlns:wpi="http://schemas.microsoft.com/office/word/2010/wordprocessingInk" xmlns:wne="http://schemas.microsoft.com/office/word/2006/wordml" xmlns:wps="http://schemas.microsoft.com/office/word/2010/wordprocessingShape" mc:Ignorable="w14 w15 w16se w16cid w16 w16cex w16sdtdh wp14">
+<w:endnotes xmlns:wpc="http://schemas.microsoft.com/office/word/2010/wordprocessingCanvas" xmlns:cx="http://schemas.microsoft.com/office/drawing/2014/chartex" xmlns:cx1="http://schemas.microsoft.com/office/drawing/2015/9/8/chartex" xmlns:cx2="http://schemas.microsoft.com/office/drawing/2015/10/21/chartex" xmlns:cx3="http://schemas.microsoft.com/office/drawing/2016/5/9/chartex" xmlns:cx4="http://schemas.microsoft.com/office/drawing/2016/5/10/chartex" xmlns:cx5="http://schemas.microsoft.com/office/drawing/2016/5/11/chartex" xmlns:cx6="http://schemas.microsoft.com/office/drawing/2016/5/12/chartex" xmlns:cx7="http://schemas.microsoft.com/office/drawing/2016/5/13/chartex" xmlns:cx8="http://schemas.microsoft.com/office/drawing/2016/5/14/chartex" xmlns:mc="http://schemas.openxmlformats.org/markup-compatibility/2006" xmlns:aink="http://schemas.microsoft.com/office/drawing/2016/ink" xmlns:am3d="http://schemas.microsoft.com/office/drawing/2017/model3d" xmlns:o="urn:schemas-microsoft-com:office:office" xmlns:oel="http://schemas.microsoft.com/office/2019/extlst" xmlns:r="http://schemas.openxmlformats.org/officeDocument/2006/relationships" xmlns:m="http://schemas.openxmlformats.org/officeDocument/2006/math" xmlns:v="urn:schemas-microsoft-com:vml" xmlns:wp14="http://schemas.microsoft.com/office/word/2010/wordprocessingDrawing" xmlns:wp="http://schemas.openxmlformats.org/drawingml/2006/wordprocessingDrawing" xmlns:w10="urn:schemas-microsoft-com:office:word" xmlns:w="http://schemas.openxmlformats.org/wordprocessingml/2006/main" xmlns:w14="http://schemas.microsoft.com/office/word/2010/wordml" xmlns:w15="http://schemas.microsoft.com/office/word/2012/wordml" xmlns:w16cex="http://schemas.microsoft.com/office/word/2018/wordml/cex" xmlns:w16cid="http://schemas.microsoft.com/office/word/2016/wordml/cid" xmlns:w16="http://schemas.microsoft.com/office/word/2018/wordml" xmlns:w16sdtdh="http://schemas.microsoft.com/office/word/2020/wordml/sdtdatahash" xmlns:w16se="http://schemas.microsoft.com/office/word/2015/wordml/symex" xmlns:wpg="http://schemas.microsoft.com/office/word/2010/wordprocessingGroup" xmlns:wpi="http://schemas.microsoft.com/office/word/2010/wordprocessingInk" xmlns:wne="http://schemas.microsoft.com/office/word/2006/wordml" xmlns:wps="http://schemas.microsoft.com/office/word/2010/wordprocessingShape" mc:Ignorable="w14 w15 w16se w16cid w16 w16cex w16sdtdh wp14">
   <w:endnote w:type="separator" w:id="-1">
     <w:p>
       <w:pPr>
@@ -7758,7 +9257,7 @@
 </file>
 
 <file path=word/footer1.xml><?xml version="1.0" encoding="utf-8"?>
-<w:ftr xmlns:wpc="http://schemas.microsoft.com/office/word/2010/wordprocessingCanvas" xmlns:cx="http://schemas.microsoft.com/office/drawing/2014/chartex" xmlns:cx1="http://schemas.microsoft.com/office/drawing/2015/9/8/chartex" xmlns:cx2="http://schemas.microsoft.com/office/drawing/2015/10/21/chartex" xmlns:cx3="http://schemas.microsoft.com/office/drawing/2016/5/9/chartex" xmlns:cx4="http://schemas.microsoft.com/office/drawing/2016/5/10/chartex" xmlns:cx5="http://schemas.microsoft.com/office/drawing/2016/5/11/chartex" xmlns:cx6="http://schemas.microsoft.com/office/drawing/2016/5/12/chartex" xmlns:cx7="http://schemas.microsoft.com/office/drawing/2016/5/13/chartex" xmlns:cx8="http://schemas.microsoft.com/office/drawing/2016/5/14/chartex" xmlns:mc="http://schemas.openxmlformats.org/markup-compatibility/2006" xmlns:aink="http://schemas.microsoft.com/office/drawing/2016/ink" xmlns:am3d="http://schemas.microsoft.com/office/drawing/2017/model3d" xmlns:o="urn:schemas-microsoft-com:office:office" xmlns:oel="http://schemas.microsoft.com/office/2019/extlst" xmlns:r="http://schemas.openxmlformats.org/officeDocument/2006/relationships" xmlns:m="http://schemas.openxmlformats.org/officeDocument/2006/math" xmlns:v="urn:schemas-microsoft-com:vml" xmlns:wp14="http://schemas.microsoft.com/office/word/2010/wordprocessingDrawing" xmlns:wp="http://schemas.openxmlformats.org/drawingml/2006/wordprocessingDrawing" xmlns:w10="urn:schemas-microsoft-com:office:word" xmlns:w="http://schemas.openxmlformats.org/wordprocessingml/2006/main" xmlns:w14="http://schemas.microsoft.com/office/word/2010/wordml" xmlns:w15="http://schemas.microsoft.com/office/word/2012/wordml" xmlns:w16cex="http://schemas.microsoft.com/office/word/2018/wordml/cex" xmlns:w16cid="http://schemas.microsoft.com/office/word/2016/wordml/cid" xmlns:w16="http://schemas.microsoft.com/office/word/2018/wordml" xmlns:w16du="http://schemas.microsoft.com/office/word/2023/wordml/word16du" xmlns:w16sdtdh="http://schemas.microsoft.com/office/word/2020/wordml/sdtdatahash" xmlns:w16se="http://schemas.microsoft.com/office/word/2015/wordml/symex" xmlns:wpg="http://schemas.microsoft.com/office/word/2010/wordprocessingGroup" xmlns:wpi="http://schemas.microsoft.com/office/word/2010/wordprocessingInk" xmlns:wne="http://schemas.microsoft.com/office/word/2006/wordml" xmlns:wps="http://schemas.microsoft.com/office/word/2010/wordprocessingShape" mc:Ignorable="w14 w15 w16se w16cid w16 w16cex w16sdtdh wp14">
+<w:ftr xmlns:wpc="http://schemas.microsoft.com/office/word/2010/wordprocessingCanvas" xmlns:cx="http://schemas.microsoft.com/office/drawing/2014/chartex" xmlns:cx1="http://schemas.microsoft.com/office/drawing/2015/9/8/chartex" xmlns:cx2="http://schemas.microsoft.com/office/drawing/2015/10/21/chartex" xmlns:cx3="http://schemas.microsoft.com/office/drawing/2016/5/9/chartex" xmlns:cx4="http://schemas.microsoft.com/office/drawing/2016/5/10/chartex" xmlns:cx5="http://schemas.microsoft.com/office/drawing/2016/5/11/chartex" xmlns:cx6="http://schemas.microsoft.com/office/drawing/2016/5/12/chartex" xmlns:cx7="http://schemas.microsoft.com/office/drawing/2016/5/13/chartex" xmlns:cx8="http://schemas.microsoft.com/office/drawing/2016/5/14/chartex" xmlns:mc="http://schemas.openxmlformats.org/markup-compatibility/2006" xmlns:aink="http://schemas.microsoft.com/office/drawing/2016/ink" xmlns:am3d="http://schemas.microsoft.com/office/drawing/2017/model3d" xmlns:o="urn:schemas-microsoft-com:office:office" xmlns:oel="http://schemas.microsoft.com/office/2019/extlst" xmlns:r="http://schemas.openxmlformats.org/officeDocument/2006/relationships" xmlns:m="http://schemas.openxmlformats.org/officeDocument/2006/math" xmlns:v="urn:schemas-microsoft-com:vml" xmlns:wp14="http://schemas.microsoft.com/office/word/2010/wordprocessingDrawing" xmlns:wp="http://schemas.openxmlformats.org/drawingml/2006/wordprocessingDrawing" xmlns:w10="urn:schemas-microsoft-com:office:word" xmlns:w="http://schemas.openxmlformats.org/wordprocessingml/2006/main" xmlns:w14="http://schemas.microsoft.com/office/word/2010/wordml" xmlns:w15="http://schemas.microsoft.com/office/word/2012/wordml" xmlns:w16cex="http://schemas.microsoft.com/office/word/2018/wordml/cex" xmlns:w16cid="http://schemas.microsoft.com/office/word/2016/wordml/cid" xmlns:w16="http://schemas.microsoft.com/office/word/2018/wordml" xmlns:w16sdtdh="http://schemas.microsoft.com/office/word/2020/wordml/sdtdatahash" xmlns:w16se="http://schemas.microsoft.com/office/word/2015/wordml/symex" xmlns:wpg="http://schemas.microsoft.com/office/word/2010/wordprocessingGroup" xmlns:wpi="http://schemas.microsoft.com/office/word/2010/wordprocessingInk" xmlns:wne="http://schemas.microsoft.com/office/word/2006/wordml" xmlns:wps="http://schemas.microsoft.com/office/word/2010/wordprocessingShape" mc:Ignorable="w14 w15 w16se w16cid w16 w16cex w16sdtdh wp14">
   <w:p>
     <w:pPr>
       <w:pStyle w:val="Footer"/>
@@ -7849,7 +9348,7 @@
 </file>
 
 <file path=word/footer2.xml><?xml version="1.0" encoding="utf-8"?>
-<w:ftr xmlns:wpc="http://schemas.microsoft.com/office/word/2010/wordprocessingCanvas" xmlns:cx="http://schemas.microsoft.com/office/drawing/2014/chartex" xmlns:cx1="http://schemas.microsoft.com/office/drawing/2015/9/8/chartex" xmlns:cx2="http://schemas.microsoft.com/office/drawing/2015/10/21/chartex" xmlns:cx3="http://schemas.microsoft.com/office/drawing/2016/5/9/chartex" xmlns:cx4="http://schemas.microsoft.com/office/drawing/2016/5/10/chartex" xmlns:cx5="http://schemas.microsoft.com/office/drawing/2016/5/11/chartex" xmlns:cx6="http://schemas.microsoft.com/office/drawing/2016/5/12/chartex" xmlns:cx7="http://schemas.microsoft.com/office/drawing/2016/5/13/chartex" xmlns:cx8="http://schemas.microsoft.com/office/drawing/2016/5/14/chartex" xmlns:mc="http://schemas.openxmlformats.org/markup-compatibility/2006" xmlns:aink="http://schemas.microsoft.com/office/drawing/2016/ink" xmlns:am3d="http://schemas.microsoft.com/office/drawing/2017/model3d" xmlns:o="urn:schemas-microsoft-com:office:office" xmlns:oel="http://schemas.microsoft.com/office/2019/extlst" xmlns:r="http://schemas.openxmlformats.org/officeDocument/2006/relationships" xmlns:m="http://schemas.openxmlformats.org/officeDocument/2006/math" xmlns:v="urn:schemas-microsoft-com:vml" xmlns:wp14="http://schemas.microsoft.com/office/word/2010/wordprocessingDrawing" xmlns:wp="http://schemas.openxmlformats.org/drawingml/2006/wordprocessingDrawing" xmlns:w10="urn:schemas-microsoft-com:office:word" xmlns:w="http://schemas.openxmlformats.org/wordprocessingml/2006/main" xmlns:w14="http://schemas.microsoft.com/office/word/2010/wordml" xmlns:w15="http://schemas.microsoft.com/office/word/2012/wordml" xmlns:w16cex="http://schemas.microsoft.com/office/word/2018/wordml/cex" xmlns:w16cid="http://schemas.microsoft.com/office/word/2016/wordml/cid" xmlns:w16="http://schemas.microsoft.com/office/word/2018/wordml" xmlns:w16du="http://schemas.microsoft.com/office/word/2023/wordml/word16du" xmlns:w16sdtdh="http://schemas.microsoft.com/office/word/2020/wordml/sdtdatahash" xmlns:w16se="http://schemas.microsoft.com/office/word/2015/wordml/symex" xmlns:wpg="http://schemas.microsoft.com/office/word/2010/wordprocessingGroup" xmlns:wpi="http://schemas.microsoft.com/office/word/2010/wordprocessingInk" xmlns:wne="http://schemas.microsoft.com/office/word/2006/wordml" xmlns:wps="http://schemas.microsoft.com/office/word/2010/wordprocessingShape" mc:Ignorable="w14 w15 w16se w16cid w16 w16cex w16sdtdh wp14">
+<w:ftr xmlns:wpc="http://schemas.microsoft.com/office/word/2010/wordprocessingCanvas" xmlns:cx="http://schemas.microsoft.com/office/drawing/2014/chartex" xmlns:cx1="http://schemas.microsoft.com/office/drawing/2015/9/8/chartex" xmlns:cx2="http://schemas.microsoft.com/office/drawing/2015/10/21/chartex" xmlns:cx3="http://schemas.microsoft.com/office/drawing/2016/5/9/chartex" xmlns:cx4="http://schemas.microsoft.com/office/drawing/2016/5/10/chartex" xmlns:cx5="http://schemas.microsoft.com/office/drawing/2016/5/11/chartex" xmlns:cx6="http://schemas.microsoft.com/office/drawing/2016/5/12/chartex" xmlns:cx7="http://schemas.microsoft.com/office/drawing/2016/5/13/chartex" xmlns:cx8="http://schemas.microsoft.com/office/drawing/2016/5/14/chartex" xmlns:mc="http://schemas.openxmlformats.org/markup-compatibility/2006" xmlns:aink="http://schemas.microsoft.com/office/drawing/2016/ink" xmlns:am3d="http://schemas.microsoft.com/office/drawing/2017/model3d" xmlns:o="urn:schemas-microsoft-com:office:office" xmlns:oel="http://schemas.microsoft.com/office/2019/extlst" xmlns:r="http://schemas.openxmlformats.org/officeDocument/2006/relationships" xmlns:m="http://schemas.openxmlformats.org/officeDocument/2006/math" xmlns:v="urn:schemas-microsoft-com:vml" xmlns:wp14="http://schemas.microsoft.com/office/word/2010/wordprocessingDrawing" xmlns:wp="http://schemas.openxmlformats.org/drawingml/2006/wordprocessingDrawing" xmlns:w10="urn:schemas-microsoft-com:office:word" xmlns:w="http://schemas.openxmlformats.org/wordprocessingml/2006/main" xmlns:w14="http://schemas.microsoft.com/office/word/2010/wordml" xmlns:w15="http://schemas.microsoft.com/office/word/2012/wordml" xmlns:w16cex="http://schemas.microsoft.com/office/word/2018/wordml/cex" xmlns:w16cid="http://schemas.microsoft.com/office/word/2016/wordml/cid" xmlns:w16="http://schemas.microsoft.com/office/word/2018/wordml" xmlns:w16sdtdh="http://schemas.microsoft.com/office/word/2020/wordml/sdtdatahash" xmlns:w16se="http://schemas.microsoft.com/office/word/2015/wordml/symex" xmlns:wpg="http://schemas.microsoft.com/office/word/2010/wordprocessingGroup" xmlns:wpi="http://schemas.microsoft.com/office/word/2010/wordprocessingInk" xmlns:wne="http://schemas.microsoft.com/office/word/2006/wordml" xmlns:wps="http://schemas.microsoft.com/office/word/2010/wordprocessingShape" mc:Ignorable="w14 w15 w16se w16cid w16 w16cex w16sdtdh wp14">
   <w:p>
     <w:pPr>
       <w:pStyle w:val="Footer"/>
@@ -7948,7 +9447,7 @@
 </file>
 
 <file path=word/footnotes.xml><?xml version="1.0" encoding="utf-8"?>
-<w:footnotes xmlns:wpc="http://schemas.microsoft.com/office/word/2010/wordprocessingCanvas" xmlns:cx="http://schemas.microsoft.com/office/drawing/2014/chartex" xmlns:cx1="http://schemas.microsoft.com/office/drawing/2015/9/8/chartex" xmlns:cx2="http://schemas.microsoft.com/office/drawing/2015/10/21/chartex" xmlns:cx3="http://schemas.microsoft.com/office/drawing/2016/5/9/chartex" xmlns:cx4="http://schemas.microsoft.com/office/drawing/2016/5/10/chartex" xmlns:cx5="http://schemas.microsoft.com/office/drawing/2016/5/11/chartex" xmlns:cx6="http://schemas.microsoft.com/office/drawing/2016/5/12/chartex" xmlns:cx7="http://schemas.microsoft.com/office/drawing/2016/5/13/chartex" xmlns:cx8="http://schemas.microsoft.com/office/drawing/2016/5/14/chartex" xmlns:mc="http://schemas.openxmlformats.org/markup-compatibility/2006" xmlns:aink="http://schemas.microsoft.com/office/drawing/2016/ink" xmlns:am3d="http://schemas.microsoft.com/office/drawing/2017/model3d" xmlns:o="urn:schemas-microsoft-com:office:office" xmlns:oel="http://schemas.microsoft.com/office/2019/extlst" xmlns:r="http://schemas.openxmlformats.org/officeDocument/2006/relationships" xmlns:m="http://schemas.openxmlformats.org/officeDocument/2006/math" xmlns:v="urn:schemas-microsoft-com:vml" xmlns:wp14="http://schemas.microsoft.com/office/word/2010/wordprocessingDrawing" xmlns:wp="http://schemas.openxmlformats.org/drawingml/2006/wordprocessingDrawing" xmlns:w10="urn:schemas-microsoft-com:office:word" xmlns:w="http://schemas.openxmlformats.org/wordprocessingml/2006/main" xmlns:w14="http://schemas.microsoft.com/office/word/2010/wordml" xmlns:w15="http://schemas.microsoft.com/office/word/2012/wordml" xmlns:w16cex="http://schemas.microsoft.com/office/word/2018/wordml/cex" xmlns:w16cid="http://schemas.microsoft.com/office/word/2016/wordml/cid" xmlns:w16="http://schemas.microsoft.com/office/word/2018/wordml" xmlns:w16du="http://schemas.microsoft.com/office/word/2023/wordml/word16du" xmlns:w16sdtdh="http://schemas.microsoft.com/office/word/2020/wordml/sdtdatahash" xmlns:w16se="http://schemas.microsoft.com/office/word/2015/wordml/symex" xmlns:wpg="http://schemas.microsoft.com/office/word/2010/wordprocessingGroup" xmlns:wpi="http://schemas.microsoft.com/office/word/2010/wordprocessingInk" xmlns:wne="http://schemas.microsoft.com/office/word/2006/wordml" xmlns:wps="http://schemas.microsoft.com/office/word/2010/wordprocessingShape" mc:Ignorable="w14 w15 w16se w16cid w16 w16cex w16sdtdh wp14">
+<w:footnotes xmlns:wpc="http://schemas.microsoft.com/office/word/2010/wordprocessingCanvas" xmlns:cx="http://schemas.microsoft.com/office/drawing/2014/chartex" xmlns:cx1="http://schemas.microsoft.com/office/drawing/2015/9/8/chartex" xmlns:cx2="http://schemas.microsoft.com/office/drawing/2015/10/21/chartex" xmlns:cx3="http://schemas.microsoft.com/office/drawing/2016/5/9/chartex" xmlns:cx4="http://schemas.microsoft.com/office/drawing/2016/5/10/chartex" xmlns:cx5="http://schemas.microsoft.com/office/drawing/2016/5/11/chartex" xmlns:cx6="http://schemas.microsoft.com/office/drawing/2016/5/12/chartex" xmlns:cx7="http://schemas.microsoft.com/office/drawing/2016/5/13/chartex" xmlns:cx8="http://schemas.microsoft.com/office/drawing/2016/5/14/chartex" xmlns:mc="http://schemas.openxmlformats.org/markup-compatibility/2006" xmlns:aink="http://schemas.microsoft.com/office/drawing/2016/ink" xmlns:am3d="http://schemas.microsoft.com/office/drawing/2017/model3d" xmlns:o="urn:schemas-microsoft-com:office:office" xmlns:oel="http://schemas.microsoft.com/office/2019/extlst" xmlns:r="http://schemas.openxmlformats.org/officeDocument/2006/relationships" xmlns:m="http://schemas.openxmlformats.org/officeDocument/2006/math" xmlns:v="urn:schemas-microsoft-com:vml" xmlns:wp14="http://schemas.microsoft.com/office/word/2010/wordprocessingDrawing" xmlns:wp="http://schemas.openxmlformats.org/drawingml/2006/wordprocessingDrawing" xmlns:w10="urn:schemas-microsoft-com:office:word" xmlns:w="http://schemas.openxmlformats.org/wordprocessingml/2006/main" xmlns:w14="http://schemas.microsoft.com/office/word/2010/wordml" xmlns:w15="http://schemas.microsoft.com/office/word/2012/wordml" xmlns:w16cex="http://schemas.microsoft.com/office/word/2018/wordml/cex" xmlns:w16cid="http://schemas.microsoft.com/office/word/2016/wordml/cid" xmlns:w16="http://schemas.microsoft.com/office/word/2018/wordml" xmlns:w16sdtdh="http://schemas.microsoft.com/office/word/2020/wordml/sdtdatahash" xmlns:w16se="http://schemas.microsoft.com/office/word/2015/wordml/symex" xmlns:wpg="http://schemas.microsoft.com/office/word/2010/wordprocessingGroup" xmlns:wpi="http://schemas.microsoft.com/office/word/2010/wordprocessingInk" xmlns:wne="http://schemas.microsoft.com/office/word/2006/wordml" xmlns:wps="http://schemas.microsoft.com/office/word/2010/wordprocessingShape" mc:Ignorable="w14 w15 w16se w16cid w16 w16cex w16sdtdh wp14">
   <w:footnote w:type="separator" w:id="-1">
     <w:p>
       <w:pPr>
@@ -7973,7 +9472,7 @@
 </file>
 
 <file path=word/header1.xml><?xml version="1.0" encoding="utf-8"?>
-<w:hdr xmlns:wpc="http://schemas.microsoft.com/office/word/2010/wordprocessingCanvas" xmlns:cx="http://schemas.microsoft.com/office/drawing/2014/chartex" xmlns:cx1="http://schemas.microsoft.com/office/drawing/2015/9/8/chartex" xmlns:cx2="http://schemas.microsoft.com/office/drawing/2015/10/21/chartex" xmlns:cx3="http://schemas.microsoft.com/office/drawing/2016/5/9/chartex" xmlns:cx4="http://schemas.microsoft.com/office/drawing/2016/5/10/chartex" xmlns:cx5="http://schemas.microsoft.com/office/drawing/2016/5/11/chartex" xmlns:cx6="http://schemas.microsoft.com/office/drawing/2016/5/12/chartex" xmlns:cx7="http://schemas.microsoft.com/office/drawing/2016/5/13/chartex" xmlns:cx8="http://schemas.microsoft.com/office/drawing/2016/5/14/chartex" xmlns:mc="http://schemas.openxmlformats.org/markup-compatibility/2006" xmlns:aink="http://schemas.microsoft.com/office/drawing/2016/ink" xmlns:am3d="http://schemas.microsoft.com/office/drawing/2017/model3d" xmlns:o="urn:schemas-microsoft-com:office:office" xmlns:oel="http://schemas.microsoft.com/office/2019/extlst" xmlns:r="http://schemas.openxmlformats.org/officeDocument/2006/relationships" xmlns:m="http://schemas.openxmlformats.org/officeDocument/2006/math" xmlns:v="urn:schemas-microsoft-com:vml" xmlns:wp14="http://schemas.microsoft.com/office/word/2010/wordprocessingDrawing" xmlns:wp="http://schemas.openxmlformats.org/drawingml/2006/wordprocessingDrawing" xmlns:w10="urn:schemas-microsoft-com:office:word" xmlns:w="http://schemas.openxmlformats.org/wordprocessingml/2006/main" xmlns:w14="http://schemas.microsoft.com/office/word/2010/wordml" xmlns:w15="http://schemas.microsoft.com/office/word/2012/wordml" xmlns:w16cex="http://schemas.microsoft.com/office/word/2018/wordml/cex" xmlns:w16cid="http://schemas.microsoft.com/office/word/2016/wordml/cid" xmlns:w16="http://schemas.microsoft.com/office/word/2018/wordml" xmlns:w16du="http://schemas.microsoft.com/office/word/2023/wordml/word16du" xmlns:w16sdtdh="http://schemas.microsoft.com/office/word/2020/wordml/sdtdatahash" xmlns:w16se="http://schemas.microsoft.com/office/word/2015/wordml/symex" xmlns:wpg="http://schemas.microsoft.com/office/word/2010/wordprocessingGroup" xmlns:wpi="http://schemas.microsoft.com/office/word/2010/wordprocessingInk" xmlns:wne="http://schemas.microsoft.com/office/word/2006/wordml" xmlns:wps="http://schemas.microsoft.com/office/word/2010/wordprocessingShape" mc:Ignorable="w14 w15 w16se w16cid w16 w16cex w16sdtdh wp14">
+<w:hdr xmlns:wpc="http://schemas.microsoft.com/office/word/2010/wordprocessingCanvas" xmlns:cx="http://schemas.microsoft.com/office/drawing/2014/chartex" xmlns:cx1="http://schemas.microsoft.com/office/drawing/2015/9/8/chartex" xmlns:cx2="http://schemas.microsoft.com/office/drawing/2015/10/21/chartex" xmlns:cx3="http://schemas.microsoft.com/office/drawing/2016/5/9/chartex" xmlns:cx4="http://schemas.microsoft.com/office/drawing/2016/5/10/chartex" xmlns:cx5="http://schemas.microsoft.com/office/drawing/2016/5/11/chartex" xmlns:cx6="http://schemas.microsoft.com/office/drawing/2016/5/12/chartex" xmlns:cx7="http://schemas.microsoft.com/office/drawing/2016/5/13/chartex" xmlns:cx8="http://schemas.microsoft.com/office/drawing/2016/5/14/chartex" xmlns:mc="http://schemas.openxmlformats.org/markup-compatibility/2006" xmlns:aink="http://schemas.microsoft.com/office/drawing/2016/ink" xmlns:am3d="http://schemas.microsoft.com/office/drawing/2017/model3d" xmlns:o="urn:schemas-microsoft-com:office:office" xmlns:oel="http://schemas.microsoft.com/office/2019/extlst" xmlns:r="http://schemas.openxmlformats.org/officeDocument/2006/relationships" xmlns:m="http://schemas.openxmlformats.org/officeDocument/2006/math" xmlns:v="urn:schemas-microsoft-com:vml" xmlns:wp14="http://schemas.microsoft.com/office/word/2010/wordprocessingDrawing" xmlns:wp="http://schemas.openxmlformats.org/drawingml/2006/wordprocessingDrawing" xmlns:w10="urn:schemas-microsoft-com:office:word" xmlns:w="http://schemas.openxmlformats.org/wordprocessingml/2006/main" xmlns:w14="http://schemas.microsoft.com/office/word/2010/wordml" xmlns:w15="http://schemas.microsoft.com/office/word/2012/wordml" xmlns:w16cex="http://schemas.microsoft.com/office/word/2018/wordml/cex" xmlns:w16cid="http://schemas.microsoft.com/office/word/2016/wordml/cid" xmlns:w16="http://schemas.microsoft.com/office/word/2018/wordml" xmlns:w16sdtdh="http://schemas.microsoft.com/office/word/2020/wordml/sdtdatahash" xmlns:w16se="http://schemas.microsoft.com/office/word/2015/wordml/symex" xmlns:wpg="http://schemas.microsoft.com/office/word/2010/wordprocessingGroup" xmlns:wpi="http://schemas.microsoft.com/office/word/2010/wordprocessingInk" xmlns:wne="http://schemas.microsoft.com/office/word/2006/wordml" xmlns:wps="http://schemas.microsoft.com/office/word/2010/wordprocessingShape" mc:Ignorable="w14 w15 w16se w16cid w16 w16cex w16sdtdh wp14">
   <w:p>
     <w:pPr>
       <w:pStyle w:val="Header"/>
@@ -8049,7 +9548,7 @@
 </file>
 
 <file path=word/header2.xml><?xml version="1.0" encoding="utf-8"?>
-<w:hdr xmlns:wpc="http://schemas.microsoft.com/office/word/2010/wordprocessingCanvas" xmlns:cx="http://schemas.microsoft.com/office/drawing/2014/chartex" xmlns:cx1="http://schemas.microsoft.com/office/drawing/2015/9/8/chartex" xmlns:cx2="http://schemas.microsoft.com/office/drawing/2015/10/21/chartex" xmlns:cx3="http://schemas.microsoft.com/office/drawing/2016/5/9/chartex" xmlns:cx4="http://schemas.microsoft.com/office/drawing/2016/5/10/chartex" xmlns:cx5="http://schemas.microsoft.com/office/drawing/2016/5/11/chartex" xmlns:cx6="http://schemas.microsoft.com/office/drawing/2016/5/12/chartex" xmlns:cx7="http://schemas.microsoft.com/office/drawing/2016/5/13/chartex" xmlns:cx8="http://schemas.microsoft.com/office/drawing/2016/5/14/chartex" xmlns:mc="http://schemas.openxmlformats.org/markup-compatibility/2006" xmlns:aink="http://schemas.microsoft.com/office/drawing/2016/ink" xmlns:am3d="http://schemas.microsoft.com/office/drawing/2017/model3d" xmlns:o="urn:schemas-microsoft-com:office:office" xmlns:oel="http://schemas.microsoft.com/office/2019/extlst" xmlns:r="http://schemas.openxmlformats.org/officeDocument/2006/relationships" xmlns:m="http://schemas.openxmlformats.org/officeDocument/2006/math" xmlns:v="urn:schemas-microsoft-com:vml" xmlns:wp14="http://schemas.microsoft.com/office/word/2010/wordprocessingDrawing" xmlns:wp="http://schemas.openxmlformats.org/drawingml/2006/wordprocessingDrawing" xmlns:w10="urn:schemas-microsoft-com:office:word" xmlns:w="http://schemas.openxmlformats.org/wordprocessingml/2006/main" xmlns:w14="http://schemas.microsoft.com/office/word/2010/wordml" xmlns:w15="http://schemas.microsoft.com/office/word/2012/wordml" xmlns:w16cex="http://schemas.microsoft.com/office/word/2018/wordml/cex" xmlns:w16cid="http://schemas.microsoft.com/office/word/2016/wordml/cid" xmlns:w16="http://schemas.microsoft.com/office/word/2018/wordml" xmlns:w16du="http://schemas.microsoft.com/office/word/2023/wordml/word16du" xmlns:w16sdtdh="http://schemas.microsoft.com/office/word/2020/wordml/sdtdatahash" xmlns:w16se="http://schemas.microsoft.com/office/word/2015/wordml/symex" xmlns:wpg="http://schemas.microsoft.com/office/word/2010/wordprocessingGroup" xmlns:wpi="http://schemas.microsoft.com/office/word/2010/wordprocessingInk" xmlns:wne="http://schemas.microsoft.com/office/word/2006/wordml" xmlns:wps="http://schemas.microsoft.com/office/word/2010/wordprocessingShape" mc:Ignorable="w14 w15 w16se w16cid w16 w16cex w16sdtdh wp14">
+<w:hdr xmlns:wpc="http://schemas.microsoft.com/office/word/2010/wordprocessingCanvas" xmlns:cx="http://schemas.microsoft.com/office/drawing/2014/chartex" xmlns:cx1="http://schemas.microsoft.com/office/drawing/2015/9/8/chartex" xmlns:cx2="http://schemas.microsoft.com/office/drawing/2015/10/21/chartex" xmlns:cx3="http://schemas.microsoft.com/office/drawing/2016/5/9/chartex" xmlns:cx4="http://schemas.microsoft.com/office/drawing/2016/5/10/chartex" xmlns:cx5="http://schemas.microsoft.com/office/drawing/2016/5/11/chartex" xmlns:cx6="http://schemas.microsoft.com/office/drawing/2016/5/12/chartex" xmlns:cx7="http://schemas.microsoft.com/office/drawing/2016/5/13/chartex" xmlns:cx8="http://schemas.microsoft.com/office/drawing/2016/5/14/chartex" xmlns:mc="http://schemas.openxmlformats.org/markup-compatibility/2006" xmlns:aink="http://schemas.microsoft.com/office/drawing/2016/ink" xmlns:am3d="http://schemas.microsoft.com/office/drawing/2017/model3d" xmlns:o="urn:schemas-microsoft-com:office:office" xmlns:oel="http://schemas.microsoft.com/office/2019/extlst" xmlns:r="http://schemas.openxmlformats.org/officeDocument/2006/relationships" xmlns:m="http://schemas.openxmlformats.org/officeDocument/2006/math" xmlns:v="urn:schemas-microsoft-com:vml" xmlns:wp14="http://schemas.microsoft.com/office/word/2010/wordprocessingDrawing" xmlns:wp="http://schemas.openxmlformats.org/drawingml/2006/wordprocessingDrawing" xmlns:w10="urn:schemas-microsoft-com:office:word" xmlns:w="http://schemas.openxmlformats.org/wordprocessingml/2006/main" xmlns:w14="http://schemas.microsoft.com/office/word/2010/wordml" xmlns:w15="http://schemas.microsoft.com/office/word/2012/wordml" xmlns:w16cex="http://schemas.microsoft.com/office/word/2018/wordml/cex" xmlns:w16cid="http://schemas.microsoft.com/office/word/2016/wordml/cid" xmlns:w16="http://schemas.microsoft.com/office/word/2018/wordml" xmlns:w16sdtdh="http://schemas.microsoft.com/office/word/2020/wordml/sdtdatahash" xmlns:w16se="http://schemas.microsoft.com/office/word/2015/wordml/symex" xmlns:wpg="http://schemas.microsoft.com/office/word/2010/wordprocessingGroup" xmlns:wpi="http://schemas.microsoft.com/office/word/2010/wordprocessingInk" xmlns:wne="http://schemas.microsoft.com/office/word/2006/wordml" xmlns:wps="http://schemas.microsoft.com/office/word/2010/wordprocessingShape" mc:Ignorable="w14 w15 w16se w16cid w16 w16cex w16sdtdh wp14">
   <w:p>
     <w:pPr>
       <w:pStyle w:val="Header"/>
@@ -8121,7 +9620,7 @@
       <w:t xml:space="preserve">          </w:t>
     </w:r>
     <w:r>
-      <w:t>Mar</w:t>
+      <w:t>Sept</w:t>
     </w:r>
     <w:r>
       <w:t xml:space="preserve"> </w:t>
@@ -8140,7 +9639,7 @@
 </file>
 
 <file path=word/numbering.xml><?xml version="1.0" encoding="utf-8"?>
-<w:numbering xmlns:wpc="http://schemas.microsoft.com/office/word/2010/wordprocessingCanvas" xmlns:cx="http://schemas.microsoft.com/office/drawing/2014/chartex" xmlns:cx1="http://schemas.microsoft.com/office/drawing/2015/9/8/chartex" xmlns:cx2="http://schemas.microsoft.com/office/drawing/2015/10/21/chartex" xmlns:cx3="http://schemas.microsoft.com/office/drawing/2016/5/9/chartex" xmlns:cx4="http://schemas.microsoft.com/office/drawing/2016/5/10/chartex" xmlns:cx5="http://schemas.microsoft.com/office/drawing/2016/5/11/chartex" xmlns:cx6="http://schemas.microsoft.com/office/drawing/2016/5/12/chartex" xmlns:cx7="http://schemas.microsoft.com/office/drawing/2016/5/13/chartex" xmlns:cx8="http://schemas.microsoft.com/office/drawing/2016/5/14/chartex" xmlns:mc="http://schemas.openxmlformats.org/markup-compatibility/2006" xmlns:aink="http://schemas.microsoft.com/office/drawing/2016/ink" xmlns:am3d="http://schemas.microsoft.com/office/drawing/2017/model3d" xmlns:o="urn:schemas-microsoft-com:office:office" xmlns:oel="http://schemas.microsoft.com/office/2019/extlst" xmlns:r="http://schemas.openxmlformats.org/officeDocument/2006/relationships" xmlns:m="http://schemas.openxmlformats.org/officeDocument/2006/math" xmlns:v="urn:schemas-microsoft-com:vml" xmlns:wp14="http://schemas.microsoft.com/office/word/2010/wordprocessingDrawing" xmlns:wp="http://schemas.openxmlformats.org/drawingml/2006/wordprocessingDrawing" xmlns:w10="urn:schemas-microsoft-com:office:word" xmlns:w="http://schemas.openxmlformats.org/wordprocessingml/2006/main" xmlns:w14="http://schemas.microsoft.com/office/word/2010/wordml" xmlns:w15="http://schemas.microsoft.com/office/word/2012/wordml" xmlns:w16cex="http://schemas.microsoft.com/office/word/2018/wordml/cex" xmlns:w16cid="http://schemas.microsoft.com/office/word/2016/wordml/cid" xmlns:w16="http://schemas.microsoft.com/office/word/2018/wordml" xmlns:w16du="http://schemas.microsoft.com/office/word/2023/wordml/word16du" xmlns:w16sdtdh="http://schemas.microsoft.com/office/word/2020/wordml/sdtdatahash" xmlns:w16se="http://schemas.microsoft.com/office/word/2015/wordml/symex" xmlns:wpg="http://schemas.microsoft.com/office/word/2010/wordprocessingGroup" xmlns:wpi="http://schemas.microsoft.com/office/word/2010/wordprocessingInk" xmlns:wne="http://schemas.microsoft.com/office/word/2006/wordml" xmlns:wps="http://schemas.microsoft.com/office/word/2010/wordprocessingShape" mc:Ignorable="w14 w15 w16se w16cid w16 w16cex w16sdtdh wp14">
+<w:numbering xmlns:wpc="http://schemas.microsoft.com/office/word/2010/wordprocessingCanvas" xmlns:cx="http://schemas.microsoft.com/office/drawing/2014/chartex" xmlns:cx1="http://schemas.microsoft.com/office/drawing/2015/9/8/chartex" xmlns:cx2="http://schemas.microsoft.com/office/drawing/2015/10/21/chartex" xmlns:cx3="http://schemas.microsoft.com/office/drawing/2016/5/9/chartex" xmlns:cx4="http://schemas.microsoft.com/office/drawing/2016/5/10/chartex" xmlns:cx5="http://schemas.microsoft.com/office/drawing/2016/5/11/chartex" xmlns:cx6="http://schemas.microsoft.com/office/drawing/2016/5/12/chartex" xmlns:cx7="http://schemas.microsoft.com/office/drawing/2016/5/13/chartex" xmlns:cx8="http://schemas.microsoft.com/office/drawing/2016/5/14/chartex" xmlns:mc="http://schemas.openxmlformats.org/markup-compatibility/2006" xmlns:aink="http://schemas.microsoft.com/office/drawing/2016/ink" xmlns:am3d="http://schemas.microsoft.com/office/drawing/2017/model3d" xmlns:o="urn:schemas-microsoft-com:office:office" xmlns:oel="http://schemas.microsoft.com/office/2019/extlst" xmlns:r="http://schemas.openxmlformats.org/officeDocument/2006/relationships" xmlns:m="http://schemas.openxmlformats.org/officeDocument/2006/math" xmlns:v="urn:schemas-microsoft-com:vml" xmlns:wp14="http://schemas.microsoft.com/office/word/2010/wordprocessingDrawing" xmlns:wp="http://schemas.openxmlformats.org/drawingml/2006/wordprocessingDrawing" xmlns:w10="urn:schemas-microsoft-com:office:word" xmlns:w="http://schemas.openxmlformats.org/wordprocessingml/2006/main" xmlns:w14="http://schemas.microsoft.com/office/word/2010/wordml" xmlns:w15="http://schemas.microsoft.com/office/word/2012/wordml" xmlns:w16cex="http://schemas.microsoft.com/office/word/2018/wordml/cex" xmlns:w16cid="http://schemas.microsoft.com/office/word/2016/wordml/cid" xmlns:w16="http://schemas.microsoft.com/office/word/2018/wordml" xmlns:w16sdtdh="http://schemas.microsoft.com/office/word/2020/wordml/sdtdatahash" xmlns:w16se="http://schemas.microsoft.com/office/word/2015/wordml/symex" xmlns:wpg="http://schemas.microsoft.com/office/word/2010/wordprocessingGroup" xmlns:wpi="http://schemas.microsoft.com/office/word/2010/wordprocessingInk" xmlns:wne="http://schemas.microsoft.com/office/word/2006/wordml" xmlns:wps="http://schemas.microsoft.com/office/word/2010/wordprocessingShape" mc:Ignorable="w14 w15 w16se w16cid w16 w16cex w16sdtdh wp14">
   <w:abstractNum w:abstractNumId="0" w15:restartNumberingAfterBreak="0">
     <w:nsid w:val="01E557BC"/>
     <w:multiLevelType w:val="hybridMultilevel"/>
@@ -11929,15 +13428,6 @@
   </w:num>
   <w:num w:numId="40" w16cid:durableId="608972272">
     <w:abstractNumId w:val="7"/>
-    <w:lvlOverride w:ilvl="0"/>
-    <w:lvlOverride w:ilvl="1"/>
-    <w:lvlOverride w:ilvl="2"/>
-    <w:lvlOverride w:ilvl="3"/>
-    <w:lvlOverride w:ilvl="4"/>
-    <w:lvlOverride w:ilvl="5"/>
-    <w:lvlOverride w:ilvl="6"/>
-    <w:lvlOverride w:ilvl="7"/>
-    <w:lvlOverride w:ilvl="8"/>
   </w:num>
 </w:numbering>
 </file>
@@ -12340,7 +13830,7 @@
   <w:style w:type="paragraph" w:default="1" w:styleId="Normal">
     <w:name w:val="Normal"/>
     <w:qFormat/>
-    <w:rsid w:val="00725D05"/>
+    <w:rsid w:val="00001B82"/>
   </w:style>
   <w:style w:type="paragraph" w:styleId="Heading1">
     <w:name w:val="heading 1"/>

</xml_diff>

<commit_message>
Updates based on feedback from Rolf
</commit_message>
<xml_diff>
--- a/documents/RI_intro2023.docx
+++ b/documents/RI_intro2023.docx
@@ -1204,7 +1204,7 @@
           <w:noProof/>
         </w:rPr>
         <w:drawing>
-          <wp:anchor distT="0" distB="0" distL="114300" distR="114300" simplePos="0" relativeHeight="251681792" behindDoc="0" locked="0" layoutInCell="1" allowOverlap="1" wp14:anchorId="56ED9766" wp14:editId="70C41A42">
+          <wp:anchor distT="0" distB="0" distL="114300" distR="114300" simplePos="0" relativeHeight="251681792" behindDoc="0" locked="0" layoutInCell="1" allowOverlap="1" wp14:anchorId="56ED9766" wp14:editId="74C7CAEC">
             <wp:simplePos x="0" y="0"/>
             <wp:positionH relativeFrom="column">
               <wp:posOffset>3235629</wp:posOffset>
@@ -3655,20 +3655,13 @@
         <w:rPr>
           <w:color w:val="000000" w:themeColor="text1"/>
         </w:rPr>
-        <w:t xml:space="preserve">Create new view, select producer </w:t>
-      </w:r>
-      <w:r>
-        <w:rPr>
-          <w:b/>
-          <w:color w:val="000000" w:themeColor="text1"/>
-        </w:rPr>
-        <w:t xml:space="preserve">B-2H </w:t>
-      </w:r>
-      <w:r>
-        <w:rPr>
-          <w:color w:val="000000" w:themeColor="text1"/>
-        </w:rPr>
-        <w:t>and “Reverse Time of Flight”</w:t>
+        <w:t xml:space="preserve">Create new view, </w:t>
+      </w:r>
+      <w:r>
+        <w:rPr>
+          <w:color w:val="000000" w:themeColor="text1"/>
+        </w:rPr>
+        <w:t>set “Tracers” to “By Selection”</w:t>
       </w:r>
     </w:p>
     <w:p>
@@ -3686,7 +3679,26 @@
         <w:rPr>
           <w:color w:val="000000" w:themeColor="text1"/>
         </w:rPr>
-        <w:t>Create property filter</w:t>
+        <w:t>S</w:t>
+      </w:r>
+      <w:r>
+        <w:rPr>
+          <w:color w:val="000000" w:themeColor="text1"/>
+        </w:rPr>
+        <w:t xml:space="preserve">elect producer </w:t>
+      </w:r>
+      <w:r>
+        <w:rPr>
+          <w:b/>
+          <w:color w:val="000000" w:themeColor="text1"/>
+        </w:rPr>
+        <w:t xml:space="preserve">B-2H </w:t>
+      </w:r>
+      <w:r>
+        <w:rPr>
+          <w:color w:val="000000" w:themeColor="text1"/>
+        </w:rPr>
+        <w:t>and “Reverse Time of Flight”</w:t>
       </w:r>
     </w:p>
     <w:p>
@@ -3704,11 +3716,30 @@
         <w:rPr>
           <w:color w:val="000000" w:themeColor="text1"/>
         </w:rPr>
-        <w:t xml:space="preserve">Select “Well Plots-&gt;Plot Well Allocation” in right click menu of </w:t>
-      </w:r>
-      <w:r>
-        <w:rPr>
-          <w:b/>
+        <w:t xml:space="preserve">Create </w:t>
+      </w:r>
+      <w:r>
+        <w:rPr>
+          <w:color w:val="000000" w:themeColor="text1"/>
+        </w:rPr>
+        <w:t xml:space="preserve">a </w:t>
+      </w:r>
+      <w:r>
+        <w:rPr>
+          <w:color w:val="000000" w:themeColor="text1"/>
+        </w:rPr>
+        <w:t>property filter</w:t>
+      </w:r>
+      <w:r>
+        <w:rPr>
+          <w:color w:val="000000" w:themeColor="text1"/>
+        </w:rPr>
+        <w:t xml:space="preserve"> to see cells communicating with </w:t>
+      </w:r>
+      <w:r>
+        <w:rPr>
+          <w:b/>
+          <w:bCs/>
           <w:color w:val="000000" w:themeColor="text1"/>
         </w:rPr>
         <w:t>B-2H</w:t>
@@ -3722,63 +3753,47 @@
           <w:numId w:val="9"/>
         </w:numPr>
         <w:rPr>
+          <w:color w:val="000000" w:themeColor="text1"/>
+        </w:rPr>
+      </w:pPr>
+      <w:r>
+        <w:rPr>
+          <w:color w:val="000000" w:themeColor="text1"/>
+        </w:rPr>
+        <w:t xml:space="preserve">In </w:t>
+      </w:r>
+      <w:r>
+        <w:rPr>
+          <w:color w:val="000000" w:themeColor="text1"/>
+        </w:rPr>
+        <w:t xml:space="preserve">right click menu of </w:t>
+      </w:r>
+      <w:r>
+        <w:rPr>
+          <w:b/>
+          <w:color w:val="000000" w:themeColor="text1"/>
+        </w:rPr>
+        <w:t>B-2H</w:t>
+      </w:r>
+      <w:r>
+        <w:rPr>
+          <w:b/>
+          <w:color w:val="000000" w:themeColor="text1"/>
+        </w:rPr>
+        <w:t xml:space="preserve">, </w:t>
+      </w:r>
+      <w:r>
+        <w:rPr>
           <w:bCs/>
           <w:color w:val="000000" w:themeColor="text1"/>
         </w:rPr>
-      </w:pPr>
-      <w:r>
-        <w:rPr>
-          <w:color w:val="000000" w:themeColor="text1"/>
-        </w:rPr>
-        <w:t xml:space="preserve">Select “Show Contributing Wells” for </w:t>
-      </w:r>
-      <w:r>
-        <w:rPr>
-          <w:b/>
-          <w:color w:val="000000" w:themeColor="text1"/>
-        </w:rPr>
-        <w:t>B-2H</w:t>
-      </w:r>
-      <w:r>
-        <w:rPr>
-          <w:color w:val="000000" w:themeColor="text1"/>
-        </w:rPr>
-        <w:t xml:space="preserve"> in right click menu of </w:t>
-      </w:r>
-      <w:r>
-        <w:rPr>
-          <w:b/>
-          <w:color w:val="000000" w:themeColor="text1"/>
-        </w:rPr>
-        <w:t>B-2H</w:t>
-      </w:r>
-      <w:r>
-        <w:rPr>
-          <w:b/>
-          <w:color w:val="000000" w:themeColor="text1"/>
-        </w:rPr>
-        <w:br/>
-      </w:r>
-      <w:r>
-        <w:rPr>
-          <w:bCs/>
-          <w:color w:val="000000" w:themeColor="text1"/>
-        </w:rPr>
-        <w:t xml:space="preserve">A custom 3D view is created with only data for wells related to the flow in </w:t>
-      </w:r>
-      <w:r>
-        <w:rPr>
-          <w:b/>
-          <w:color w:val="000000" w:themeColor="text1"/>
-        </w:rPr>
-        <w:t>B-2H</w:t>
-      </w:r>
-      <w:r>
-        <w:rPr>
-          <w:bCs/>
-          <w:color w:val="000000" w:themeColor="text1"/>
-        </w:rPr>
-        <w:t>.</w:t>
+        <w:t>s</w:t>
+      </w:r>
+      <w:r>
+        <w:rPr>
+          <w:color w:val="000000" w:themeColor="text1"/>
+        </w:rPr>
+        <w:t xml:space="preserve">elect “Well Plots-&gt;Plot Well Allocation” </w:t>
       </w:r>
     </w:p>
     <w:p>
@@ -3789,25 +3804,167 @@
           <w:numId w:val="9"/>
         </w:numPr>
         <w:rPr>
-          <w:color w:val="000000" w:themeColor="text1"/>
-        </w:rPr>
-      </w:pPr>
-      <w:r>
-        <w:rPr>
-          <w:color w:val="000000" w:themeColor="text1"/>
-        </w:rPr>
-        <w:t>Enable “Communication Lines” on “Simulation wells”</w:t>
+          <w:bCs/>
+          <w:color w:val="000000" w:themeColor="text1"/>
+        </w:rPr>
+      </w:pPr>
+      <w:r>
+        <w:rPr>
+          <w:color w:val="000000" w:themeColor="text1"/>
+        </w:rPr>
+        <w:t>I</w:t>
+      </w:r>
+      <w:r>
+        <w:rPr>
+          <w:color w:val="000000" w:themeColor="text1"/>
+        </w:rPr>
+        <w:t xml:space="preserve">n </w:t>
+      </w:r>
+      <w:r>
+        <w:rPr>
+          <w:color w:val="000000" w:themeColor="text1"/>
+        </w:rPr>
+        <w:t xml:space="preserve">the plot area of </w:t>
+      </w:r>
+      <w:r>
+        <w:rPr>
+          <w:color w:val="000000" w:themeColor="text1"/>
+        </w:rPr>
+        <w:t xml:space="preserve">the </w:t>
+      </w:r>
+      <w:r>
+        <w:rPr>
+          <w:color w:val="000000" w:themeColor="text1"/>
+        </w:rPr>
+        <w:t xml:space="preserve">well allocation plot, open the </w:t>
+      </w:r>
+      <w:r>
+        <w:rPr>
+          <w:color w:val="000000" w:themeColor="text1"/>
+        </w:rPr>
+        <w:t xml:space="preserve">right click menu </w:t>
+      </w:r>
+      <w:r>
+        <w:rPr>
+          <w:color w:val="000000" w:themeColor="text1"/>
+        </w:rPr>
+        <w:t>and s</w:t>
+      </w:r>
+      <w:r>
+        <w:rPr>
+          <w:color w:val="000000" w:themeColor="text1"/>
+        </w:rPr>
+        <w:t>elect “Show Contributing Wells”</w:t>
       </w:r>
       <w:r>
         <w:rPr>
           <w:color w:val="000000" w:themeColor="text1"/>
         </w:rPr>
         <w:br/>
-        <w:t>The bands visualize the flow direction/rate between wells</w:t>
-      </w:r>
-    </w:p>
-    <w:p>
-      <w:pPr>
+      </w:r>
+      <w:r>
+        <w:rPr>
+          <w:color w:val="000000" w:themeColor="text1"/>
+        </w:rPr>
+        <w:br/>
+      </w:r>
+      <w:r>
+        <w:rPr>
+          <w:b/>
+          <w:color w:val="000000" w:themeColor="text1"/>
+        </w:rPr>
+        <w:drawing>
+          <wp:inline distT="0" distB="0" distL="0" distR="0" wp14:anchorId="5DD420FB" wp14:editId="505946E9">
+            <wp:extent cx="4015594" cy="1964567"/>
+            <wp:effectExtent l="0" t="0" r="4445" b="0"/>
+            <wp:docPr id="981308017" name="Picture 1" descr="A screenshot of a computer&#10;&#10;Description automatically generated"/>
+            <wp:cNvGraphicFramePr>
+              <a:graphicFrameLocks xmlns:a="http://schemas.openxmlformats.org/drawingml/2006/main" noChangeAspect="1"/>
+            </wp:cNvGraphicFramePr>
+            <a:graphic xmlns:a="http://schemas.openxmlformats.org/drawingml/2006/main">
+              <a:graphicData uri="http://schemas.openxmlformats.org/drawingml/2006/picture">
+                <pic:pic xmlns:pic="http://schemas.openxmlformats.org/drawingml/2006/picture">
+                  <pic:nvPicPr>
+                    <pic:cNvPr id="981308017" name="Picture 1" descr="A screenshot of a computer&#10;&#10;Description automatically generated"/>
+                    <pic:cNvPicPr/>
+                  </pic:nvPicPr>
+                  <pic:blipFill>
+                    <a:blip r:embed="rId34"/>
+                    <a:stretch>
+                      <a:fillRect/>
+                    </a:stretch>
+                  </pic:blipFill>
+                  <pic:spPr>
+                    <a:xfrm>
+                      <a:off x="0" y="0"/>
+                      <a:ext cx="4027422" cy="1970354"/>
+                    </a:xfrm>
+                    <a:prstGeom prst="rect">
+                      <a:avLst/>
+                    </a:prstGeom>
+                  </pic:spPr>
+                </pic:pic>
+              </a:graphicData>
+            </a:graphic>
+          </wp:inline>
+        </w:drawing>
+      </w:r>
+      <w:r>
+        <w:rPr>
+          <w:b/>
+          <w:color w:val="000000" w:themeColor="text1"/>
+        </w:rPr>
+        <w:br/>
+      </w:r>
+      <w:r>
+        <w:rPr>
+          <w:bCs/>
+          <w:color w:val="000000" w:themeColor="text1"/>
+        </w:rPr>
+        <w:br/>
+      </w:r>
+      <w:r>
+        <w:rPr>
+          <w:bCs/>
+          <w:color w:val="000000" w:themeColor="text1"/>
+        </w:rPr>
+        <w:t xml:space="preserve">A custom 3D view is created with only data for wells related to the flow in </w:t>
+      </w:r>
+      <w:r>
+        <w:rPr>
+          <w:b/>
+          <w:color w:val="000000" w:themeColor="text1"/>
+        </w:rPr>
+        <w:t>B-2H</w:t>
+      </w:r>
+      <w:r>
+        <w:rPr>
+          <w:bCs/>
+          <w:color w:val="000000" w:themeColor="text1"/>
+        </w:rPr>
+        <w:t>.</w:t>
+      </w:r>
+    </w:p>
+    <w:p>
+      <w:pPr>
+        <w:rPr>
+          <w:color w:val="000000" w:themeColor="text1"/>
+        </w:rPr>
+      </w:pPr>
+      <w:r>
+        <w:rPr>
+          <w:color w:val="000000" w:themeColor="text1"/>
+        </w:rPr>
+        <w:br w:type="page"/>
+      </w:r>
+    </w:p>
+    <w:p>
+      <w:pPr>
+        <w:pStyle w:val="ListParagraph"/>
+        <w:numPr>
+          <w:ilvl w:val="1"/>
+          <w:numId w:val="9"/>
+        </w:numPr>
         <w:rPr>
           <w:color w:val="000000" w:themeColor="text1"/>
         </w:rPr>
@@ -3816,17 +3973,18 @@
         <w:rPr>
           <w:noProof/>
         </w:rPr>
+        <w:lastRenderedPageBreak/>
         <w:drawing>
-          <wp:anchor distT="0" distB="0" distL="114300" distR="114300" simplePos="0" relativeHeight="251687936" behindDoc="0" locked="0" layoutInCell="1" allowOverlap="1" wp14:anchorId="0F6CE83A" wp14:editId="691F4C6E">
+          <wp:anchor distT="0" distB="0" distL="114300" distR="114300" simplePos="0" relativeHeight="251687936" behindDoc="0" locked="0" layoutInCell="1" allowOverlap="1" wp14:anchorId="0F6CE83A" wp14:editId="3051FF61">
             <wp:simplePos x="0" y="0"/>
             <wp:positionH relativeFrom="margin">
-              <wp:align>right</wp:align>
+              <wp:posOffset>913907</wp:posOffset>
             </wp:positionH>
             <wp:positionV relativeFrom="paragraph">
-              <wp:posOffset>11513</wp:posOffset>
+              <wp:posOffset>681308</wp:posOffset>
             </wp:positionV>
-            <wp:extent cx="3858919" cy="2758491"/>
-            <wp:effectExtent l="0" t="0" r="8255" b="3810"/>
+            <wp:extent cx="5008728" cy="3580415"/>
+            <wp:effectExtent l="0" t="0" r="1905" b="1270"/>
             <wp:wrapNone/>
             <wp:docPr id="29" name="Picture 29"/>
             <wp:cNvGraphicFramePr>
@@ -3840,7 +3998,7 @@
                     <pic:cNvPicPr/>
                   </pic:nvPicPr>
                   <pic:blipFill>
-                    <a:blip r:embed="rId34" cstate="print">
+                    <a:blip r:embed="rId35" cstate="print">
                       <a:extLst>
                         <a:ext uri="{28A0092B-C50C-407E-A947-70E740481C1C}">
                           <a14:useLocalDpi xmlns:a14="http://schemas.microsoft.com/office/drawing/2010/main" val="0"/>
@@ -3854,7 +4012,7 @@
                   <pic:spPr>
                     <a:xfrm>
                       <a:off x="0" y="0"/>
-                      <a:ext cx="3858919" cy="2758491"/>
+                      <a:ext cx="5008728" cy="3580415"/>
                     </a:xfrm>
                     <a:prstGeom prst="rect">
                       <a:avLst/>
@@ -3872,21 +4030,157 @@
           </wp:anchor>
         </w:drawing>
       </w:r>
-    </w:p>
-    <w:p>
-      <w:pPr>
-        <w:rPr>
-          <w:color w:val="000000" w:themeColor="text1"/>
-        </w:rPr>
-      </w:pPr>
-    </w:p>
-    <w:p>
-      <w:pPr>
-        <w:rPr>
-          <w:color w:val="000000" w:themeColor="text1"/>
-        </w:rPr>
-      </w:pPr>
-      <w:hyperlink r:id="rId35" w:history="1">
+      <w:r>
+        <w:rPr>
+          <w:color w:val="000000" w:themeColor="text1"/>
+        </w:rPr>
+        <w:t xml:space="preserve">In the “3D Project Tree, select </w:t>
+      </w:r>
+      <w:r>
+        <w:rPr>
+          <w:color w:val="000000" w:themeColor="text1"/>
+        </w:rPr>
+        <w:t>“Simulation wells”</w:t>
+      </w:r>
+      <w:r>
+        <w:rPr>
+          <w:color w:val="000000" w:themeColor="text1"/>
+        </w:rPr>
+        <w:br/>
+        <w:t xml:space="preserve">In the </w:t>
+      </w:r>
+      <w:r>
+        <w:rPr>
+          <w:b/>
+          <w:bCs/>
+          <w:color w:val="000000" w:themeColor="text1"/>
+        </w:rPr>
+        <w:t>Property Editor</w:t>
+      </w:r>
+      <w:r>
+        <w:rPr>
+          <w:color w:val="000000" w:themeColor="text1"/>
+        </w:rPr>
+        <w:t>, e</w:t>
+      </w:r>
+      <w:r>
+        <w:rPr>
+          <w:color w:val="000000" w:themeColor="text1"/>
+        </w:rPr>
+        <w:t xml:space="preserve">nable “Communication Lines” </w:t>
+      </w:r>
+      <w:r>
+        <w:rPr>
+          <w:color w:val="000000" w:themeColor="text1"/>
+        </w:rPr>
+        <w:br/>
+        <w:t>The bands visualize the flow direction/rate between wells</w:t>
+      </w:r>
+      <w:r>
+        <w:rPr>
+          <w:color w:val="000000" w:themeColor="text1"/>
+        </w:rPr>
+        <w:br/>
+      </w:r>
+    </w:p>
+    <w:p>
+      <w:pPr>
+        <w:rPr>
+          <w:color w:val="000000" w:themeColor="text1"/>
+        </w:rPr>
+      </w:pPr>
+    </w:p>
+    <w:p>
+      <w:pPr>
+        <w:rPr>
+          <w:color w:val="000000" w:themeColor="text1"/>
+        </w:rPr>
+      </w:pPr>
+    </w:p>
+    <w:p>
+      <w:pPr>
+        <w:rPr>
+          <w:color w:val="000000" w:themeColor="text1"/>
+        </w:rPr>
+      </w:pPr>
+    </w:p>
+    <w:p>
+      <w:pPr>
+        <w:rPr>
+          <w:color w:val="000000" w:themeColor="text1"/>
+        </w:rPr>
+      </w:pPr>
+    </w:p>
+    <w:p>
+      <w:pPr>
+        <w:rPr>
+          <w:color w:val="000000" w:themeColor="text1"/>
+        </w:rPr>
+      </w:pPr>
+    </w:p>
+    <w:p>
+      <w:pPr>
+        <w:rPr>
+          <w:color w:val="000000" w:themeColor="text1"/>
+        </w:rPr>
+      </w:pPr>
+    </w:p>
+    <w:p>
+      <w:pPr>
+        <w:rPr>
+          <w:color w:val="000000" w:themeColor="text1"/>
+        </w:rPr>
+      </w:pPr>
+    </w:p>
+    <w:p>
+      <w:pPr>
+        <w:rPr>
+          <w:color w:val="000000" w:themeColor="text1"/>
+        </w:rPr>
+      </w:pPr>
+    </w:p>
+    <w:p>
+      <w:pPr>
+        <w:rPr>
+          <w:color w:val="000000" w:themeColor="text1"/>
+        </w:rPr>
+      </w:pPr>
+    </w:p>
+    <w:p>
+      <w:pPr>
+        <w:rPr>
+          <w:color w:val="000000" w:themeColor="text1"/>
+        </w:rPr>
+      </w:pPr>
+    </w:p>
+    <w:p>
+      <w:pPr>
+        <w:rPr>
+          <w:color w:val="000000" w:themeColor="text1"/>
+        </w:rPr>
+      </w:pPr>
+    </w:p>
+    <w:p>
+      <w:pPr>
+        <w:rPr>
+          <w:color w:val="000000" w:themeColor="text1"/>
+        </w:rPr>
+      </w:pPr>
+    </w:p>
+    <w:p>
+      <w:pPr>
+        <w:rPr>
+          <w:color w:val="000000" w:themeColor="text1"/>
+        </w:rPr>
+      </w:pPr>
+    </w:p>
+    <w:p>
+      <w:pPr>
+        <w:rPr>
+          <w:color w:val="000000" w:themeColor="text1"/>
+        </w:rPr>
+      </w:pPr>
+      <w:hyperlink r:id="rId36" w:history="1">
         <w:r>
           <w:rPr>
             <w:rStyle w:val="Hyperlink"/>
@@ -3901,7 +4195,7 @@
           <w:color w:val="000000" w:themeColor="text1"/>
         </w:rPr>
       </w:pPr>
-      <w:hyperlink r:id="rId36" w:anchor="flow-diagnostic-results" w:history="1">
+      <w:hyperlink r:id="rId37" w:anchor="flow-diagnostic-results" w:history="1">
         <w:r>
           <w:rPr>
             <w:rStyle w:val="Hyperlink"/>
@@ -3913,13 +4207,6 @@
     <w:p>
       <w:pPr>
         <w:rPr>
-          <w:color w:val="000000" w:themeColor="text1"/>
-        </w:rPr>
-      </w:pPr>
-    </w:p>
-    <w:p>
-      <w:pPr>
-        <w:rPr>
           <w:rStyle w:val="Hyperlink"/>
         </w:rPr>
       </w:pPr>
@@ -3934,10 +4221,7 @@
         <w:t>Flow Diagnostics</w:t>
       </w:r>
       <w:r>
-        <w:t xml:space="preserve"> – </w:t>
-      </w:r>
-      <w:r>
-        <w:t>plots</w:t>
+        <w:t xml:space="preserve"> – plots</w:t>
       </w:r>
     </w:p>
     <w:p>
@@ -4117,7 +4401,35 @@
           <w:bCs/>
           <w:color w:val="000000" w:themeColor="text1"/>
         </w:rPr>
-        <w:t xml:space="preserve">Enable the plot </w:t>
+        <w:t xml:space="preserve">In the </w:t>
+      </w:r>
+      <w:r>
+        <w:rPr>
+          <w:b/>
+          <w:color w:val="000000" w:themeColor="text1"/>
+        </w:rPr>
+        <w:t xml:space="preserve">Plot </w:t>
+      </w:r>
+      <w:r>
+        <w:rPr>
+          <w:b/>
+          <w:color w:val="000000" w:themeColor="text1"/>
+        </w:rPr>
+        <w:t xml:space="preserve">Project </w:t>
+      </w:r>
+      <w:r>
+        <w:rPr>
+          <w:b/>
+          <w:color w:val="000000" w:themeColor="text1"/>
+        </w:rPr>
+        <w:t>Tree</w:t>
+      </w:r>
+      <w:r>
+        <w:rPr>
+          <w:bCs/>
+          <w:color w:val="000000" w:themeColor="text1"/>
+        </w:rPr>
+        <w:t xml:space="preserve">, make sure the checkbox for </w:t>
       </w:r>
       <w:r>
         <w:rPr>
@@ -4139,6 +4451,20 @@
           <w:color w:val="000000" w:themeColor="text1"/>
         </w:rPr>
         <w:t>or Connectivity</w:t>
+      </w:r>
+      <w:r>
+        <w:rPr>
+          <w:b/>
+          <w:color w:val="000000" w:themeColor="text1"/>
+        </w:rPr>
+        <w:t xml:space="preserve"> </w:t>
+      </w:r>
+      <w:r>
+        <w:rPr>
+          <w:bCs/>
+          <w:color w:val="000000" w:themeColor="text1"/>
+        </w:rPr>
+        <w:t>is enabled</w:t>
       </w:r>
     </w:p>
     <w:p>
@@ -4217,10 +4543,11 @@
       <w:r>
         <w:rPr>
           <w:bCs/>
+          <w:noProof/>
           <w:color w:val="000000" w:themeColor="text1"/>
         </w:rPr>
         <w:drawing>
-          <wp:anchor distT="0" distB="0" distL="114300" distR="114300" simplePos="0" relativeHeight="251709440" behindDoc="0" locked="0" layoutInCell="1" allowOverlap="1" wp14:anchorId="2A9A2A64" wp14:editId="27F9B3CF">
+          <wp:anchor distT="0" distB="0" distL="114300" distR="114300" simplePos="0" relativeHeight="251709440" behindDoc="0" locked="0" layoutInCell="1" allowOverlap="1" wp14:anchorId="2A9A2A64" wp14:editId="298BF649">
             <wp:simplePos x="0" y="0"/>
             <wp:positionH relativeFrom="column">
               <wp:posOffset>485030</wp:posOffset>
@@ -4243,7 +4570,7 @@
                     <pic:cNvPicPr/>
                   </pic:nvPicPr>
                   <pic:blipFill>
-                    <a:blip r:embed="rId37" cstate="print">
+                    <a:blip r:embed="rId38" cstate="print">
                       <a:extLst>
                         <a:ext uri="{28A0092B-C50C-407E-A947-70E740481C1C}">
                           <a14:useLocalDpi xmlns:a14="http://schemas.microsoft.com/office/drawing/2010/main" val="0"/>
@@ -4316,20 +4643,7 @@
         <w:pStyle w:val="Heading2"/>
       </w:pPr>
       <w:r>
-        <w:rPr>
-          <w:color w:val="000000" w:themeColor="text1"/>
-        </w:rPr>
         <w:lastRenderedPageBreak/>
-        <w:t>Enable “Communication Lines” on “Simulation wells”</w:t>
-      </w:r>
-      <w:r>
-        <w:rPr>
-          <w:color w:val="000000" w:themeColor="text1"/>
-        </w:rPr>
-        <w:br/>
-        <w:t>The bands visualize the flow direction/rate between wells</w:t>
-      </w:r>
-      <w:r>
         <w:t>Summary Plots</w:t>
       </w:r>
       <w:bookmarkEnd w:id="6"/>
@@ -4429,89 +4743,6 @@
             <wp:extent cx="2705478" cy="333422"/>
             <wp:effectExtent l="0" t="0" r="0" b="9525"/>
             <wp:docPr id="16" name="Picture 16"/>
-            <wp:cNvGraphicFramePr>
-              <a:graphicFrameLocks xmlns:a="http://schemas.openxmlformats.org/drawingml/2006/main" noChangeAspect="1"/>
-            </wp:cNvGraphicFramePr>
-            <a:graphic xmlns:a="http://schemas.openxmlformats.org/drawingml/2006/main">
-              <a:graphicData uri="http://schemas.openxmlformats.org/drawingml/2006/picture">
-                <pic:pic xmlns:pic="http://schemas.openxmlformats.org/drawingml/2006/picture">
-                  <pic:nvPicPr>
-                    <pic:cNvPr id="1" name=""/>
-                    <pic:cNvPicPr/>
-                  </pic:nvPicPr>
-                  <pic:blipFill>
-                    <a:blip r:embed="rId38"/>
-                    <a:stretch>
-                      <a:fillRect/>
-                    </a:stretch>
-                  </pic:blipFill>
-                  <pic:spPr>
-                    <a:xfrm>
-                      <a:off x="0" y="0"/>
-                      <a:ext cx="2705478" cy="333422"/>
-                    </a:xfrm>
-                    <a:prstGeom prst="rect">
-                      <a:avLst/>
-                    </a:prstGeom>
-                  </pic:spPr>
-                </pic:pic>
-              </a:graphicData>
-            </a:graphic>
-          </wp:inline>
-        </w:drawing>
-      </w:r>
-    </w:p>
-    <w:p>
-      <w:pPr>
-        <w:numPr>
-          <w:ilvl w:val="0"/>
-          <w:numId w:val="3"/>
-        </w:numPr>
-        <w:contextualSpacing/>
-      </w:pPr>
-      <w:r>
-        <w:t>Select wells C-1H, C-2H and C-3H. R</w:t>
-      </w:r>
-      <w:r>
-        <w:t xml:space="preserve">ight-click </w:t>
-      </w:r>
-      <w:r>
-        <w:t xml:space="preserve">selected wells, and activate </w:t>
-      </w:r>
-      <w:r>
-        <w:rPr>
-          <w:b/>
-          <w:bCs/>
-        </w:rPr>
-        <w:t>Append Plots for Wells</w:t>
-      </w:r>
-    </w:p>
-    <w:p>
-      <w:pPr>
-        <w:numPr>
-          <w:ilvl w:val="0"/>
-          <w:numId w:val="3"/>
-        </w:numPr>
-        <w:contextualSpacing/>
-      </w:pPr>
-      <w:r>
-        <w:t>Adjust the number of columns and rows for each page</w:t>
-      </w:r>
-      <w:r>
-        <w:t xml:space="preserve"> </w:t>
-      </w:r>
-      <w:r>
-        <w:br/>
-      </w:r>
-      <w:r>
-        <w:rPr>
-          <w:noProof/>
-        </w:rPr>
-        <w:drawing>
-          <wp:inline distT="0" distB="0" distL="0" distR="0" wp14:anchorId="502E497F" wp14:editId="1AC68027">
-            <wp:extent cx="1971950" cy="314369"/>
-            <wp:effectExtent l="0" t="0" r="0" b="9525"/>
-            <wp:docPr id="22" name="Picture 22"/>
             <wp:cNvGraphicFramePr>
               <a:graphicFrameLocks xmlns:a="http://schemas.openxmlformats.org/drawingml/2006/main" noChangeAspect="1"/>
             </wp:cNvGraphicFramePr>
@@ -4531,7 +4762,7 @@
                   <pic:spPr>
                     <a:xfrm>
                       <a:off x="0" y="0"/>
-                      <a:ext cx="1971950" cy="314369"/>
+                      <a:ext cx="2705478" cy="333422"/>
                     </a:xfrm>
                     <a:prstGeom prst="rect">
                       <a:avLst/>
@@ -4546,16 +4777,43 @@
     </w:p>
     <w:p>
       <w:pPr>
-        <w:jc w:val="center"/>
-        <w:rPr>
-          <w:rStyle w:val="Hyperlink"/>
-        </w:rPr>
-      </w:pPr>
-    </w:p>
-    <w:p>
-      <w:pPr>
-        <w:jc w:val="center"/>
-      </w:pPr>
+        <w:numPr>
+          <w:ilvl w:val="0"/>
+          <w:numId w:val="3"/>
+        </w:numPr>
+        <w:contextualSpacing/>
+      </w:pPr>
+      <w:r>
+        <w:t>Select wells C-1H, C-2H and C-3H. R</w:t>
+      </w:r>
+      <w:r>
+        <w:t xml:space="preserve">ight-click </w:t>
+      </w:r>
+      <w:r>
+        <w:t xml:space="preserve">selected wells, and activate </w:t>
+      </w:r>
+      <w:r>
+        <w:rPr>
+          <w:b/>
+          <w:bCs/>
+        </w:rPr>
+        <w:t>Append Plots for Wells</w:t>
+      </w:r>
+    </w:p>
+    <w:p>
+      <w:pPr>
+        <w:numPr>
+          <w:ilvl w:val="0"/>
+          <w:numId w:val="3"/>
+        </w:numPr>
+        <w:contextualSpacing/>
+      </w:pPr>
+      <w:r>
+        <w:t>Adjust the number of columns and rows for each page</w:t>
+      </w:r>
+      <w:r>
+        <w:t xml:space="preserve"> </w:t>
+      </w:r>
       <w:r>
         <w:br/>
       </w:r>
@@ -4564,10 +4822,10 @@
           <w:noProof/>
         </w:rPr>
         <w:drawing>
-          <wp:inline distT="0" distB="0" distL="0" distR="0" wp14:anchorId="6F7D4CC0" wp14:editId="40BA9A9C">
-            <wp:extent cx="2971711" cy="2484820"/>
-            <wp:effectExtent l="0" t="0" r="635" b="0"/>
-            <wp:docPr id="27" name="Picture 27"/>
+          <wp:inline distT="0" distB="0" distL="0" distR="0" wp14:anchorId="502E497F" wp14:editId="1AC68027">
+            <wp:extent cx="1971950" cy="314369"/>
+            <wp:effectExtent l="0" t="0" r="0" b="9525"/>
+            <wp:docPr id="22" name="Picture 22"/>
             <wp:cNvGraphicFramePr>
               <a:graphicFrameLocks xmlns:a="http://schemas.openxmlformats.org/drawingml/2006/main" noChangeAspect="1"/>
             </wp:cNvGraphicFramePr>
@@ -4587,6 +4845,62 @@
                   <pic:spPr>
                     <a:xfrm>
                       <a:off x="0" y="0"/>
+                      <a:ext cx="1971950" cy="314369"/>
+                    </a:xfrm>
+                    <a:prstGeom prst="rect">
+                      <a:avLst/>
+                    </a:prstGeom>
+                  </pic:spPr>
+                </pic:pic>
+              </a:graphicData>
+            </a:graphic>
+          </wp:inline>
+        </w:drawing>
+      </w:r>
+    </w:p>
+    <w:p>
+      <w:pPr>
+        <w:jc w:val="center"/>
+        <w:rPr>
+          <w:rStyle w:val="Hyperlink"/>
+        </w:rPr>
+      </w:pPr>
+    </w:p>
+    <w:p>
+      <w:pPr>
+        <w:jc w:val="center"/>
+      </w:pPr>
+      <w:r>
+        <w:br/>
+      </w:r>
+      <w:r>
+        <w:rPr>
+          <w:noProof/>
+        </w:rPr>
+        <w:drawing>
+          <wp:inline distT="0" distB="0" distL="0" distR="0" wp14:anchorId="6F7D4CC0" wp14:editId="40BA9A9C">
+            <wp:extent cx="2971711" cy="2484820"/>
+            <wp:effectExtent l="0" t="0" r="635" b="0"/>
+            <wp:docPr id="27" name="Picture 27"/>
+            <wp:cNvGraphicFramePr>
+              <a:graphicFrameLocks xmlns:a="http://schemas.openxmlformats.org/drawingml/2006/main" noChangeAspect="1"/>
+            </wp:cNvGraphicFramePr>
+            <a:graphic xmlns:a="http://schemas.openxmlformats.org/drawingml/2006/main">
+              <a:graphicData uri="http://schemas.openxmlformats.org/drawingml/2006/picture">
+                <pic:pic xmlns:pic="http://schemas.openxmlformats.org/drawingml/2006/picture">
+                  <pic:nvPicPr>
+                    <pic:cNvPr id="1" name=""/>
+                    <pic:cNvPicPr/>
+                  </pic:nvPicPr>
+                  <pic:blipFill>
+                    <a:blip r:embed="rId41"/>
+                    <a:stretch>
+                      <a:fillRect/>
+                    </a:stretch>
+                  </pic:blipFill>
+                  <pic:spPr>
+                    <a:xfrm>
+                      <a:off x="0" y="0"/>
                       <a:ext cx="3019445" cy="2524733"/>
                     </a:xfrm>
                     <a:prstGeom prst="rect">
@@ -4604,7 +4918,7 @@
       <w:pPr>
         <w:jc w:val="center"/>
       </w:pPr>
-      <w:hyperlink r:id="rId41" w:history="1">
+      <w:hyperlink r:id="rId42" w:history="1">
         <w:r>
           <w:rPr>
             <w:rStyle w:val="Hyperlink"/>
@@ -4769,7 +5083,7 @@
                     <pic:cNvPicPr/>
                   </pic:nvPicPr>
                   <pic:blipFill>
-                    <a:blip r:embed="rId42"/>
+                    <a:blip r:embed="rId43"/>
                     <a:stretch>
                       <a:fillRect/>
                     </a:stretch>
@@ -4870,7 +5184,7 @@
                     <pic:cNvPicPr/>
                   </pic:nvPicPr>
                   <pic:blipFill>
-                    <a:blip r:embed="rId43"/>
+                    <a:blip r:embed="rId44"/>
                     <a:stretch>
                       <a:fillRect/>
                     </a:stretch>
@@ -5082,7 +5396,7 @@
                     <pic:cNvPicPr/>
                   </pic:nvPicPr>
                   <pic:blipFill>
-                    <a:blip r:embed="rId44"/>
+                    <a:blip r:embed="rId45"/>
                     <a:stretch>
                       <a:fillRect/>
                     </a:stretch>
@@ -5113,7 +5427,7 @@
       <w:pPr>
         <w:pStyle w:val="ListParagraph"/>
       </w:pPr>
-      <w:hyperlink r:id="rId45" w:history="1">
+      <w:hyperlink r:id="rId46" w:history="1">
         <w:r>
           <w:rPr>
             <w:rStyle w:val="Hyperlink"/>
@@ -5388,7 +5702,7 @@
           <w:color w:val="2F5496" w:themeColor="accent1" w:themeShade="BF"/>
         </w:rPr>
         <w:drawing>
-          <wp:anchor distT="0" distB="0" distL="114300" distR="114300" simplePos="0" relativeHeight="251704320" behindDoc="0" locked="0" layoutInCell="1" allowOverlap="1" wp14:anchorId="13E1E0D7" wp14:editId="759ED35B">
+          <wp:anchor distT="0" distB="0" distL="114300" distR="114300" simplePos="0" relativeHeight="251704320" behindDoc="0" locked="0" layoutInCell="1" allowOverlap="1" wp14:anchorId="13E1E0D7" wp14:editId="3BCC5955">
             <wp:simplePos x="0" y="0"/>
             <wp:positionH relativeFrom="column">
               <wp:posOffset>492981</wp:posOffset>
@@ -5411,7 +5725,7 @@
                     <pic:cNvPicPr/>
                   </pic:nvPicPr>
                   <pic:blipFill>
-                    <a:blip r:embed="rId46" cstate="print">
+                    <a:blip r:embed="rId47" cstate="print">
                       <a:extLst>
                         <a:ext uri="{28A0092B-C50C-407E-A947-70E740481C1C}">
                           <a14:useLocalDpi xmlns:a14="http://schemas.microsoft.com/office/drawing/2010/main" val="0"/>
@@ -5586,7 +5900,7 @@
                     <pic:cNvPicPr/>
                   </pic:nvPicPr>
                   <pic:blipFill>
-                    <a:blip r:embed="rId47"/>
+                    <a:blip r:embed="rId48"/>
                     <a:stretch>
                       <a:fillRect/>
                     </a:stretch>
@@ -5620,7 +5934,7 @@
           <w:noProof/>
         </w:rPr>
         <w:drawing>
-          <wp:anchor distT="0" distB="0" distL="114300" distR="114300" simplePos="0" relativeHeight="251706368" behindDoc="0" locked="0" layoutInCell="1" allowOverlap="1" wp14:anchorId="31704D01" wp14:editId="139C7E1D">
+          <wp:anchor distT="0" distB="0" distL="114300" distR="114300" simplePos="0" relativeHeight="251706368" behindDoc="0" locked="0" layoutInCell="1" allowOverlap="1" wp14:anchorId="31704D01" wp14:editId="670812F6">
             <wp:simplePos x="0" y="0"/>
             <wp:positionH relativeFrom="column">
               <wp:posOffset>4356928</wp:posOffset>
@@ -5643,7 +5957,7 @@
                     <pic:cNvPicPr/>
                   </pic:nvPicPr>
                   <pic:blipFill>
-                    <a:blip r:embed="rId48" cstate="print">
+                    <a:blip r:embed="rId49" cstate="print">
                       <a:extLst>
                         <a:ext uri="{28A0092B-C50C-407E-A947-70E740481C1C}">
                           <a14:useLocalDpi xmlns:a14="http://schemas.microsoft.com/office/drawing/2010/main" val="0"/>
@@ -5963,7 +6277,7 @@
                     <pic:cNvPicPr/>
                   </pic:nvPicPr>
                   <pic:blipFill>
-                    <a:blip r:embed="rId49">
+                    <a:blip r:embed="rId50">
                       <a:extLst>
                         <a:ext uri="{28A0092B-C50C-407E-A947-70E740481C1C}">
                           <a14:useLocalDpi xmlns:a14="http://schemas.microsoft.com/office/drawing/2010/main" val="0"/>
@@ -6293,52 +6607,22 @@
         </w:numPr>
       </w:pPr>
       <w:r>
-        <w:t xml:space="preserve">Create a new plot with observed and simulated data for </w:t>
-      </w:r>
-      <w:r>
-        <w:rPr>
-          <w:b/>
-        </w:rPr>
-        <w:t>WBHP</w:t>
-      </w:r>
-      <w:r>
-        <w:t xml:space="preserve"> for well </w:t>
-      </w:r>
-      <w:r>
-        <w:rPr>
-          <w:b/>
-        </w:rPr>
-        <w:t xml:space="preserve">B-1H, </w:t>
-      </w:r>
-      <w:r>
-        <w:rPr>
-          <w:bCs/>
-        </w:rPr>
-        <w:t>make sure you show curve data including error data</w:t>
-      </w:r>
-      <w:r>
         <w:rPr>
           <w:noProof/>
         </w:rPr>
-        <w:t xml:space="preserve"> </w:t>
-      </w:r>
-    </w:p>
-    <w:p>
-      <w:pPr>
-        <w:rPr>
-          <w:sz w:val="20"/>
-          <w:szCs w:val="20"/>
-        </w:rPr>
-      </w:pPr>
-      <w:r>
-        <w:rPr>
-          <w:noProof/>
-        </w:rPr>
         <w:drawing>
-          <wp:inline distT="0" distB="0" distL="0" distR="0" wp14:anchorId="70F4DE92" wp14:editId="37F1B5A4">
-            <wp:extent cx="2947916" cy="2550846"/>
-            <wp:effectExtent l="0" t="0" r="5080" b="1905"/>
-            <wp:docPr id="32" name="Picture 32"/>
+          <wp:anchor distT="0" distB="0" distL="114300" distR="114300" simplePos="0" relativeHeight="251710464" behindDoc="0" locked="0" layoutInCell="1" allowOverlap="1" wp14:anchorId="2C38633C" wp14:editId="6E9D59AE">
+            <wp:simplePos x="0" y="0"/>
+            <wp:positionH relativeFrom="column">
+              <wp:posOffset>4319517</wp:posOffset>
+            </wp:positionH>
+            <wp:positionV relativeFrom="paragraph">
+              <wp:posOffset>270112</wp:posOffset>
+            </wp:positionV>
+            <wp:extent cx="3241344" cy="2804928"/>
+            <wp:effectExtent l="0" t="0" r="0" b="0"/>
+            <wp:wrapNone/>
+            <wp:docPr id="32" name="Picture 32" descr="A graph of a graph showing the growth of a stock market&#10;&#10;Description automatically generated with medium confidence"/>
             <wp:cNvGraphicFramePr>
               <a:graphicFrameLocks xmlns:a="http://schemas.openxmlformats.org/drawingml/2006/main" noChangeAspect="1"/>
             </wp:cNvGraphicFramePr>
@@ -6346,11 +6630,17 @@
               <a:graphicData uri="http://schemas.openxmlformats.org/drawingml/2006/picture">
                 <pic:pic xmlns:pic="http://schemas.openxmlformats.org/drawingml/2006/picture">
                   <pic:nvPicPr>
-                    <pic:cNvPr id="1" name=""/>
+                    <pic:cNvPr id="32" name="Picture 32" descr="A graph of a graph showing the growth of a stock market&#10;&#10;Description automatically generated with medium confidence"/>
                     <pic:cNvPicPr/>
                   </pic:nvPicPr>
                   <pic:blipFill>
-                    <a:blip r:embed="rId50"/>
+                    <a:blip r:embed="rId51" cstate="print">
+                      <a:extLst>
+                        <a:ext uri="{28A0092B-C50C-407E-A947-70E740481C1C}">
+                          <a14:useLocalDpi xmlns:a14="http://schemas.microsoft.com/office/drawing/2010/main" val="0"/>
+                        </a:ext>
+                      </a:extLst>
+                    </a:blip>
                     <a:stretch>
                       <a:fillRect/>
                     </a:stretch>
@@ -6358,7 +6648,7 @@
                   <pic:spPr>
                     <a:xfrm>
                       <a:off x="0" y="0"/>
-                      <a:ext cx="2977857" cy="2576755"/>
+                      <a:ext cx="3244746" cy="2807872"/>
                     </a:xfrm>
                     <a:prstGeom prst="rect">
                       <a:avLst/>
@@ -6367,26 +6657,69 @@
                 </pic:pic>
               </a:graphicData>
             </a:graphic>
-          </wp:inline>
+            <wp14:sizeRelH relativeFrom="margin">
+              <wp14:pctWidth>0</wp14:pctWidth>
+            </wp14:sizeRelH>
+            <wp14:sizeRelV relativeFrom="margin">
+              <wp14:pctHeight>0</wp14:pctHeight>
+            </wp14:sizeRelV>
+          </wp:anchor>
         </w:drawing>
       </w:r>
       <w:r>
-        <w:tab/>
-      </w:r>
-      <w:r>
-        <w:tab/>
-      </w:r>
-      <w:r>
-        <w:tab/>
+        <w:t xml:space="preserve">Create a new plot with observed and simulated data for </w:t>
+      </w:r>
+      <w:r>
+        <w:rPr>
+          <w:b/>
+        </w:rPr>
+        <w:t>WBHP</w:t>
+      </w:r>
+      <w:r>
+        <w:t xml:space="preserve"> for well </w:t>
+      </w:r>
+      <w:r>
+        <w:rPr>
+          <w:b/>
+        </w:rPr>
+        <w:t xml:space="preserve">B-1H, </w:t>
+      </w:r>
+      <w:r>
+        <w:rPr>
+          <w:bCs/>
+        </w:rPr>
+        <w:t>make sure you show curve data including error data</w:t>
       </w:r>
       <w:r>
         <w:rPr>
           <w:noProof/>
         </w:rPr>
+        <w:t xml:space="preserve"> </w:t>
+      </w:r>
+    </w:p>
+    <w:p>
+      <w:pPr>
+        <w:rPr>
+          <w:sz w:val="20"/>
+          <w:szCs w:val="20"/>
+        </w:rPr>
+      </w:pPr>
+      <w:r>
+        <w:rPr>
+          <w:noProof/>
+        </w:rPr>
         <w:drawing>
-          <wp:inline distT="0" distB="0" distL="0" distR="0" wp14:anchorId="48EC2695" wp14:editId="797CB5E8">
-            <wp:extent cx="2921788" cy="2306471"/>
-            <wp:effectExtent l="0" t="0" r="0" b="0"/>
+          <wp:anchor distT="0" distB="0" distL="114300" distR="114300" simplePos="0" relativeHeight="251711488" behindDoc="0" locked="0" layoutInCell="1" allowOverlap="1" wp14:anchorId="48EC2695" wp14:editId="4C2958CA">
+            <wp:simplePos x="0" y="0"/>
+            <wp:positionH relativeFrom="column">
+              <wp:posOffset>436728</wp:posOffset>
+            </wp:positionH>
+            <wp:positionV relativeFrom="paragraph">
+              <wp:posOffset>94179</wp:posOffset>
+            </wp:positionV>
+            <wp:extent cx="3354050" cy="2647666"/>
+            <wp:effectExtent l="0" t="0" r="0" b="635"/>
+            <wp:wrapNone/>
             <wp:docPr id="2" name="Picture 2"/>
             <wp:cNvGraphicFramePr>
               <a:graphicFrameLocks xmlns:a="http://schemas.openxmlformats.org/drawingml/2006/main" noChangeAspect="1"/>
@@ -6399,7 +6732,13 @@
                     <pic:cNvPicPr/>
                   </pic:nvPicPr>
                   <pic:blipFill>
-                    <a:blip r:embed="rId51"/>
+                    <a:blip r:embed="rId52">
+                      <a:extLst>
+                        <a:ext uri="{28A0092B-C50C-407E-A947-70E740481C1C}">
+                          <a14:useLocalDpi xmlns:a14="http://schemas.microsoft.com/office/drawing/2010/main" val="0"/>
+                        </a:ext>
+                      </a:extLst>
+                    </a:blip>
                     <a:stretch>
                       <a:fillRect/>
                     </a:stretch>
@@ -6407,7 +6746,7 @@
                   <pic:spPr>
                     <a:xfrm>
                       <a:off x="0" y="0"/>
-                      <a:ext cx="2980059" cy="2352470"/>
+                      <a:ext cx="3362519" cy="2654351"/>
                     </a:xfrm>
                     <a:prstGeom prst="rect">
                       <a:avLst/>
@@ -6416,74 +6755,26 @@
                 </pic:pic>
               </a:graphicData>
             </a:graphic>
-          </wp:inline>
+            <wp14:sizeRelH relativeFrom="margin">
+              <wp14:pctWidth>0</wp14:pctWidth>
+            </wp14:sizeRelH>
+            <wp14:sizeRelV relativeFrom="margin">
+              <wp14:pctHeight>0</wp14:pctHeight>
+            </wp14:sizeRelV>
+          </wp:anchor>
         </w:drawing>
       </w:r>
       <w:r>
+        <w:tab/>
+      </w:r>
+      <w:r>
+        <w:tab/>
+      </w:r>
+      <w:r>
+        <w:tab/>
+      </w:r>
+      <w:r>
         <w:br/>
-      </w:r>
-      <w:r>
-        <w:rPr>
-          <w:b/>
-          <w:bCs/>
-          <w:sz w:val="20"/>
-          <w:szCs w:val="20"/>
-        </w:rPr>
-        <w:t xml:space="preserve">            Figure 1: B-1H WBHP from step 3-5 above</w:t>
-      </w:r>
-      <w:r>
-        <w:rPr>
-          <w:b/>
-          <w:bCs/>
-          <w:sz w:val="20"/>
-          <w:szCs w:val="20"/>
-        </w:rPr>
-        <w:tab/>
-      </w:r>
-      <w:r>
-        <w:rPr>
-          <w:b/>
-          <w:bCs/>
-          <w:sz w:val="20"/>
-          <w:szCs w:val="20"/>
-        </w:rPr>
-        <w:tab/>
-      </w:r>
-      <w:r>
-        <w:rPr>
-          <w:b/>
-          <w:bCs/>
-          <w:sz w:val="20"/>
-          <w:szCs w:val="20"/>
-        </w:rPr>
-        <w:tab/>
-      </w:r>
-      <w:r>
-        <w:rPr>
-          <w:b/>
-          <w:bCs/>
-          <w:sz w:val="20"/>
-          <w:szCs w:val="20"/>
-        </w:rPr>
-        <w:tab/>
-      </w:r>
-      <w:r>
-        <w:rPr>
-          <w:b/>
-          <w:bCs/>
-          <w:sz w:val="20"/>
-          <w:szCs w:val="20"/>
-        </w:rPr>
-        <w:tab/>
-      </w:r>
-      <w:r>
-        <w:rPr>
-          <w:b/>
-          <w:bCs/>
-          <w:sz w:val="20"/>
-          <w:szCs w:val="20"/>
-        </w:rPr>
-        <w:t>Figure 1: B-1H WBHP from step 6-8 above</w:t>
       </w:r>
     </w:p>
     <w:p>
@@ -6562,7 +6853,7 @@
                     <pic:cNvPicPr/>
                   </pic:nvPicPr>
                   <pic:blipFill rotWithShape="1">
-                    <a:blip r:embed="rId52"/>
+                    <a:blip r:embed="rId53"/>
                     <a:srcRect l="7587" t="10813" r="7912" b="12588"/>
                     <a:stretch/>
                   </pic:blipFill>
@@ -6801,7 +7092,7 @@
                     <pic:cNvPicPr/>
                   </pic:nvPicPr>
                   <pic:blipFill>
-                    <a:blip r:embed="rId53" cstate="print">
+                    <a:blip r:embed="rId54" cstate="print">
                       <a:extLst>
                         <a:ext uri="{28A0092B-C50C-407E-A947-70E740481C1C}">
                           <a14:useLocalDpi xmlns:a14="http://schemas.microsoft.com/office/drawing/2010/main" val="0"/>
@@ -7278,7 +7569,7 @@
                     <pic:cNvPicPr/>
                   </pic:nvPicPr>
                   <pic:blipFill rotWithShape="1">
-                    <a:blip r:embed="rId54"/>
+                    <a:blip r:embed="rId55"/>
                     <a:srcRect l="15834" r="12490" b="11579"/>
                     <a:stretch/>
                   </pic:blipFill>
@@ -7375,7 +7666,7 @@
                     <pic:cNvPicPr/>
                   </pic:nvPicPr>
                   <pic:blipFill>
-                    <a:blip r:embed="rId55"/>
+                    <a:blip r:embed="rId56"/>
                     <a:stretch>
                       <a:fillRect/>
                     </a:stretch>
@@ -7418,7 +7709,7 @@
                     <pic:cNvPicPr/>
                   </pic:nvPicPr>
                   <pic:blipFill>
-                    <a:blip r:embed="rId56"/>
+                    <a:blip r:embed="rId57"/>
                     <a:stretch>
                       <a:fillRect/>
                     </a:stretch>
@@ -7479,6 +7770,10 @@
       <w:r>
         <w:t>multiple summary cases as standalone cases</w:t>
       </w:r>
+      <w:r>
+        <w:br/>
+        <w:t>(NB! Does not work in 2023.06)</w:t>
+      </w:r>
     </w:p>
     <w:p>
       <w:pPr>
@@ -7620,7 +7915,17 @@
         <w:t xml:space="preserve">and select </w:t>
       </w:r>
       <w:r>
-        <w:t>summary vector WOPR (Well oil production rate)</w:t>
+        <w:t xml:space="preserve">summary vector </w:t>
+      </w:r>
+      <w:r>
+        <w:rPr>
+          <w:b/>
+          <w:bCs/>
+        </w:rPr>
+        <w:t>WOPR</w:t>
+      </w:r>
+      <w:r>
+        <w:t xml:space="preserve"> (Well oil production rate)</w:t>
       </w:r>
     </w:p>
     <w:p>
@@ -7784,7 +8089,7 @@
       <w:r>
         <w:br/>
       </w:r>
-      <w:hyperlink r:id="rId57" w:history="1">
+      <w:hyperlink r:id="rId58" w:history="1">
         <w:r>
           <w:rPr>
             <w:rStyle w:val="Hyperlink"/>
@@ -8185,7 +8490,7 @@
       <w:r>
         <w:br/>
       </w:r>
-      <w:hyperlink r:id="rId58" w:history="1">
+      <w:hyperlink r:id="rId59" w:history="1">
         <w:r>
           <w:rPr>
             <w:rStyle w:val="Hyperlink"/>
@@ -8206,7 +8511,7 @@
           <w:noProof/>
         </w:rPr>
         <w:drawing>
-          <wp:anchor distT="0" distB="0" distL="114300" distR="114300" simplePos="0" relativeHeight="251698176" behindDoc="0" locked="0" layoutInCell="1" allowOverlap="1" wp14:anchorId="125D486F" wp14:editId="70915CA8">
+          <wp:anchor distT="0" distB="0" distL="114300" distR="114300" simplePos="0" relativeHeight="251698176" behindDoc="0" locked="0" layoutInCell="1" allowOverlap="1" wp14:anchorId="125D486F" wp14:editId="0C991004">
             <wp:simplePos x="0" y="0"/>
             <wp:positionH relativeFrom="column">
               <wp:posOffset>1727200</wp:posOffset>
@@ -8229,7 +8534,7 @@
                     <pic:cNvPicPr/>
                   </pic:nvPicPr>
                   <pic:blipFill>
-                    <a:blip r:embed="rId59" cstate="print">
+                    <a:blip r:embed="rId60" cstate="print">
                       <a:extLst>
                         <a:ext uri="{28A0092B-C50C-407E-A947-70E740481C1C}">
                           <a14:useLocalDpi xmlns:a14="http://schemas.microsoft.com/office/drawing/2010/main" val="0"/>
@@ -8446,7 +8751,7 @@
                     <pic:cNvPicPr/>
                   </pic:nvPicPr>
                   <pic:blipFill>
-                    <a:blip r:embed="rId60">
+                    <a:blip r:embed="rId61">
                       <a:extLst>
                         <a:ext uri="{28A0092B-C50C-407E-A947-70E740481C1C}">
                           <a14:useLocalDpi xmlns:a14="http://schemas.microsoft.com/office/drawing/2010/main" val="0"/>
@@ -8509,7 +8814,7 @@
       <w:r>
         <w:br/>
       </w:r>
-      <w:hyperlink r:id="rId61" w:history="1">
+      <w:hyperlink r:id="rId62" w:history="1">
         <w:r>
           <w:rPr>
             <w:rStyle w:val="Hyperlink"/>
@@ -8553,7 +8858,7 @@
                     <pic:cNvPicPr/>
                   </pic:nvPicPr>
                   <pic:blipFill>
-                    <a:blip r:embed="rId62">
+                    <a:blip r:embed="rId63">
                       <a:extLst>
                         <a:ext uri="{28A0092B-C50C-407E-A947-70E740481C1C}">
                           <a14:useLocalDpi xmlns:a14="http://schemas.microsoft.com/office/drawing/2010/main" val="0"/>
@@ -8866,7 +9171,7 @@
     </w:p>
     <w:p/>
     <w:p>
-      <w:hyperlink r:id="rId63" w:history="1">
+      <w:hyperlink r:id="rId64" w:history="1">
         <w:r>
           <w:rPr>
             <w:color w:val="0563C1" w:themeColor="hyperlink"/>
@@ -8895,7 +9200,7 @@
       </w:r>
     </w:p>
     <w:p>
-      <w:hyperlink r:id="rId64" w:anchor="For_a_sample" w:history="1">
+      <w:hyperlink r:id="rId65" w:anchor="For_a_sample" w:history="1">
         <w:r>
           <w:rPr>
             <w:color w:val="0563C1" w:themeColor="hyperlink"/>
@@ -8931,7 +9236,7 @@
                     <pic:cNvPicPr/>
                   </pic:nvPicPr>
                   <pic:blipFill>
-                    <a:blip r:embed="rId65"/>
+                    <a:blip r:embed="rId66"/>
                     <a:stretch>
                       <a:fillRect/>
                     </a:stretch>
@@ -8987,7 +9292,7 @@
                     <pic:cNvPicPr/>
                   </pic:nvPicPr>
                   <pic:blipFill>
-                    <a:blip r:embed="rId66">
+                    <a:blip r:embed="rId67">
                       <a:extLst>
                         <a:ext uri="{28A0092B-C50C-407E-A947-70E740481C1C}">
                           <a14:useLocalDpi xmlns:a14="http://schemas.microsoft.com/office/drawing/2010/main" val="0"/>
@@ -9326,7 +9631,7 @@
           <w:noProof/>
         </w:rPr>
         <w:drawing>
-          <wp:anchor distT="0" distB="0" distL="114300" distR="114300" simplePos="0" relativeHeight="251696128" behindDoc="0" locked="0" layoutInCell="1" allowOverlap="1" wp14:anchorId="3B86D721" wp14:editId="0CDF60CD">
+          <wp:anchor distT="0" distB="0" distL="114300" distR="114300" simplePos="0" relativeHeight="251696128" behindDoc="0" locked="0" layoutInCell="1" allowOverlap="1" wp14:anchorId="3B86D721" wp14:editId="4AB13DB4">
             <wp:simplePos x="0" y="0"/>
             <wp:positionH relativeFrom="margin">
               <wp:align>right</wp:align>
@@ -9349,7 +9654,7 @@
                     <pic:cNvPicPr/>
                   </pic:nvPicPr>
                   <pic:blipFill>
-                    <a:blip r:embed="rId67" cstate="print">
+                    <a:blip r:embed="rId68" cstate="print">
                       <a:extLst>
                         <a:ext uri="{28A0092B-C50C-407E-A947-70E740481C1C}">
                           <a14:useLocalDpi xmlns:a14="http://schemas.microsoft.com/office/drawing/2010/main" val="0"/>
@@ -9377,7 +9682,7 @@
       </w:r>
     </w:p>
     <w:p>
-      <w:hyperlink r:id="rId68" w:history="1">
+      <w:hyperlink r:id="rId69" w:history="1">
         <w:r>
           <w:rPr>
             <w:color w:val="0563C1" w:themeColor="hyperlink"/>

</xml_diff>

<commit_message>
Added Show Plot Data for Analysis/Correlation plots
</commit_message>
<xml_diff>
--- a/documents/RI_intro2023.docx
+++ b/documents/RI_intro2023.docx
@@ -109,16 +109,8 @@
         <w:rPr>
           <w:sz w:val="28"/>
         </w:rPr>
-        <w:t xml:space="preserve">, course layout and introductory </w:t>
-      </w:r>
-      <w:proofErr w:type="gramStart"/>
-      <w:r>
-        <w:rPr>
-          <w:sz w:val="28"/>
-        </w:rPr>
-        <w:t>remarks</w:t>
-      </w:r>
-      <w:proofErr w:type="gramEnd"/>
+        <w:t>, course layout and introductory remarks</w:t>
+      </w:r>
     </w:p>
     <w:p>
       <w:pPr>
@@ -2204,15 +2196,15 @@
           <w:tab w:val="right" w:pos="12960"/>
         </w:tabs>
       </w:pPr>
-      <w:bookmarkStart w:id="0" w:name="_Hlk514234066"/>
-      <w:bookmarkStart w:id="1" w:name="_Toc149642949"/>
-      <w:bookmarkStart w:id="2" w:name="_Toc149643176"/>
+      <w:bookmarkStart w:id="0" w:name="_Toc149642949"/>
+      <w:bookmarkStart w:id="1" w:name="_Toc149643176"/>
+      <w:bookmarkStart w:id="2" w:name="_Hlk514234066"/>
       <w:r>
         <w:lastRenderedPageBreak/>
         <w:t>Support and Resources</w:t>
       </w:r>
+      <w:bookmarkEnd w:id="0"/>
       <w:bookmarkEnd w:id="1"/>
-      <w:bookmarkEnd w:id="2"/>
       <w:r>
         <w:tab/>
       </w:r>
@@ -2422,13 +2414,8 @@
         <w:t>Code</w:t>
       </w:r>
       <w:r>
-        <w:t xml:space="preserve"> </w:t>
-      </w:r>
-      <w:proofErr w:type="gramStart"/>
-      <w:r>
-        <w:t>menu</w:t>
-      </w:r>
-      <w:proofErr w:type="gramEnd"/>
+        <w:t xml:space="preserve"> menu</w:t>
+      </w:r>
     </w:p>
     <w:p>
       <w:r>
@@ -2563,7 +2550,7 @@
           <w:noProof/>
         </w:rPr>
         <w:drawing>
-          <wp:anchor distT="0" distB="0" distL="114300" distR="114300" simplePos="0" relativeHeight="251681792" behindDoc="0" locked="0" layoutInCell="1" allowOverlap="1" wp14:anchorId="56ED9766" wp14:editId="1055428B">
+          <wp:anchor distT="0" distB="0" distL="114300" distR="114300" simplePos="0" relativeHeight="251681792" behindDoc="0" locked="0" layoutInCell="1" allowOverlap="1" wp14:anchorId="56ED9766" wp14:editId="3C1510E6">
             <wp:simplePos x="0" y="0"/>
             <wp:positionH relativeFrom="column">
               <wp:posOffset>3235629</wp:posOffset>
@@ -2831,14 +2818,12 @@
       <w:r>
         <w:t>model-data/</w:t>
       </w:r>
-      <w:proofErr w:type="gramStart"/>
       <w:r>
         <w:t>norne</w:t>
       </w:r>
       <w:r>
         <w:t>”</w:t>
       </w:r>
-      <w:proofErr w:type="gramEnd"/>
     </w:p>
     <w:p>
       <w:pPr>
@@ -2892,13 +2877,8 @@
         </w:numPr>
       </w:pPr>
       <w:r>
-        <w:t xml:space="preserve">Move to the last time step using the play toolbar </w:t>
-      </w:r>
-      <w:proofErr w:type="gramStart"/>
-      <w:r>
-        <w:t>button</w:t>
-      </w:r>
-      <w:proofErr w:type="gramEnd"/>
+        <w:t>Move to the last time step using the play toolbar button</w:t>
+      </w:r>
     </w:p>
     <w:p>
       <w:pPr>
@@ -2974,13 +2954,8 @@
         <w:t>.</w:t>
       </w:r>
       <w:r>
-        <w:t xml:space="preserve"> This data source is required to be able to see well </w:t>
-      </w:r>
-      <w:proofErr w:type="gramStart"/>
-      <w:r>
-        <w:t>disks</w:t>
-      </w:r>
-      <w:proofErr w:type="gramEnd"/>
+        <w:t xml:space="preserve"> This data source is required to be able to see well disks</w:t>
+      </w:r>
     </w:p>
     <w:p>
       <w:pPr>
@@ -3245,7 +3220,7 @@
       </w:r>
     </w:p>
     <w:p/>
-    <w:bookmarkEnd w:id="0"/>
+    <w:bookmarkEnd w:id="2"/>
     <w:p>
       <w:pPr>
         <w:pStyle w:val="ListParagraph"/>
@@ -3263,8 +3238,8 @@
       <w:pPr>
         <w:pStyle w:val="Heading2"/>
       </w:pPr>
-      <w:bookmarkStart w:id="6" w:name="_Hlk51665886"/>
-      <w:bookmarkStart w:id="7" w:name="_Toc149643179"/>
+      <w:bookmarkStart w:id="6" w:name="_Toc149643179"/>
+      <w:bookmarkStart w:id="7" w:name="_Hlk51665886"/>
       <w:r>
         <w:lastRenderedPageBreak/>
         <w:t>3D Grid Inspection Features</w:t>
@@ -3281,7 +3256,7 @@
       <w:r>
         <w:t>ntersections</w:t>
       </w:r>
-      <w:bookmarkEnd w:id="7"/>
+      <w:bookmarkEnd w:id="6"/>
     </w:p>
     <w:p>
       <w:pPr>
@@ -3316,14 +3291,12 @@
       <w:r>
         <w:t>model-data/</w:t>
       </w:r>
-      <w:proofErr w:type="gramStart"/>
       <w:r>
         <w:t>norne</w:t>
       </w:r>
       <w:r>
         <w:t>”</w:t>
       </w:r>
-      <w:proofErr w:type="gramEnd"/>
     </w:p>
     <w:p>
       <w:pPr>
@@ -3340,15 +3313,7 @@
         <w:t>ck</w:t>
       </w:r>
       <w:r>
-        <w:t xml:space="preserve"> on the surface of the grid model, and select “Intersections-&gt;Polyline </w:t>
-      </w:r>
-      <w:proofErr w:type="gramStart"/>
-      <w:r>
-        <w:t>Intersection</w:t>
-      </w:r>
-      <w:proofErr w:type="gramEnd"/>
-      <w:r>
-        <w:t>”</w:t>
+        <w:t xml:space="preserve"> on the surface of the grid model, and select “Intersections-&gt;Polyline Intersection”</w:t>
       </w:r>
     </w:p>
     <w:p>
@@ -3360,13 +3325,8 @@
         </w:numPr>
       </w:pPr>
       <w:r>
-        <w:t xml:space="preserve">Select a few points on the surface to define an intersection, and click “Stop picking points” in the Property </w:t>
-      </w:r>
-      <w:proofErr w:type="gramStart"/>
-      <w:r>
-        <w:t>editor</w:t>
-      </w:r>
-      <w:proofErr w:type="gramEnd"/>
+        <w:t>Select a few points on the surface to define an intersection, and click “Stop picking points” in the Property editor</w:t>
+      </w:r>
     </w:p>
     <w:p>
       <w:pPr>
@@ -3413,13 +3373,8 @@
         <w:t>Project Tree</w:t>
       </w:r>
       <w:r>
-        <w:t xml:space="preserve"> to see the intersection </w:t>
-      </w:r>
-      <w:proofErr w:type="gramStart"/>
-      <w:r>
-        <w:t>geometry</w:t>
-      </w:r>
-      <w:proofErr w:type="gramEnd"/>
+        <w:t xml:space="preserve"> to see the intersection geometry</w:t>
+      </w:r>
     </w:p>
     <w:p>
       <w:pPr>
@@ -3556,13 +3511,8 @@
       </w:r>
       <w:r>
         <w:br/>
-        <w:t xml:space="preserve">A flat 2D intersection view is </w:t>
-      </w:r>
-      <w:proofErr w:type="gramStart"/>
-      <w:r>
-        <w:t>displayed</w:t>
-      </w:r>
-      <w:proofErr w:type="gramEnd"/>
+        <w:t>A flat 2D intersection view is displayed</w:t>
+      </w:r>
     </w:p>
     <w:p>
       <w:pPr>
@@ -3686,7 +3636,7 @@
           <w:t>https://resinsight.org/3d-main-window/derivedresults/</w:t>
         </w:r>
       </w:hyperlink>
-      <w:bookmarkEnd w:id="6"/>
+      <w:bookmarkEnd w:id="7"/>
       <w:r>
         <w:br/>
       </w:r>
@@ -3806,14 +3756,12 @@
       <w:r>
         <w:t>model-data/</w:t>
       </w:r>
-      <w:proofErr w:type="gramStart"/>
       <w:r>
         <w:t>norne</w:t>
       </w:r>
       <w:r>
         <w:t>”</w:t>
       </w:r>
-      <w:proofErr w:type="gramEnd"/>
     </w:p>
     <w:p>
       <w:pPr>
@@ -3824,13 +3772,8 @@
         <w:contextualSpacing/>
       </w:pPr>
       <w:r>
-        <w:t xml:space="preserve">Move to the last time step using the play toolbar </w:t>
-      </w:r>
-      <w:proofErr w:type="gramStart"/>
-      <w:r>
-        <w:t>button</w:t>
-      </w:r>
-      <w:proofErr w:type="gramEnd"/>
+        <w:t>Move to the last time step using the play toolbar button</w:t>
+      </w:r>
     </w:p>
     <w:p>
       <w:pPr>
@@ -3847,16 +3790,8 @@
         <w:rPr>
           <w:color w:val="000000" w:themeColor="text1"/>
         </w:rPr>
-        <w:t xml:space="preserve">Turn off grid visualization to see </w:t>
-      </w:r>
-      <w:proofErr w:type="gramStart"/>
-      <w:r>
-        <w:rPr>
-          <w:color w:val="000000" w:themeColor="text1"/>
-        </w:rPr>
-        <w:t>faults</w:t>
-      </w:r>
-      <w:proofErr w:type="gramEnd"/>
+        <w:t>Turn off grid visualization to see faults</w:t>
+      </w:r>
     </w:p>
     <w:p>
       <w:pPr>
@@ -3927,21 +3862,7 @@
         <w:rPr>
           <w:color w:val="000000" w:themeColor="text1"/>
         </w:rPr>
-        <w:t xml:space="preserve">ight-click fault “GH”, and select “On – Others </w:t>
-      </w:r>
-      <w:proofErr w:type="gramStart"/>
-      <w:r>
-        <w:rPr>
-          <w:color w:val="000000" w:themeColor="text1"/>
-        </w:rPr>
-        <w:t>off</w:t>
-      </w:r>
-      <w:proofErr w:type="gramEnd"/>
-      <w:r>
-        <w:rPr>
-          <w:color w:val="000000" w:themeColor="text1"/>
-        </w:rPr>
-        <w:t>”</w:t>
+        <w:t>ight-click fault “GH”, and select “On – Others off”</w:t>
       </w:r>
     </w:p>
     <w:p>
@@ -3973,16 +3894,8 @@
         <w:rPr>
           <w:color w:val="000000" w:themeColor="text1"/>
         </w:rPr>
-        <w:t xml:space="preserve">, and select this </w:t>
-      </w:r>
-      <w:proofErr w:type="gramStart"/>
-      <w:r>
-        <w:rPr>
-          <w:color w:val="000000" w:themeColor="text1"/>
-        </w:rPr>
-        <w:t>object</w:t>
-      </w:r>
-      <w:proofErr w:type="gramEnd"/>
+        <w:t>, and select this object</w:t>
+      </w:r>
     </w:p>
     <w:p>
       <w:pPr>
@@ -4038,13 +3951,8 @@
         <w:contextualSpacing/>
       </w:pPr>
       <w:r>
-        <w:t xml:space="preserve">Create a new </w:t>
-      </w:r>
-      <w:proofErr w:type="gramStart"/>
-      <w:r>
-        <w:t>view</w:t>
-      </w:r>
-      <w:proofErr w:type="gramEnd"/>
+        <w:t>Create a new view</w:t>
+      </w:r>
     </w:p>
     <w:p>
       <w:pPr>
@@ -4078,13 +3986,8 @@
         <w:contextualSpacing/>
       </w:pPr>
       <w:r>
-        <w:t xml:space="preserve">Turn off grid visualization to see </w:t>
-      </w:r>
-      <w:proofErr w:type="gramStart"/>
-      <w:r>
-        <w:t>faults</w:t>
-      </w:r>
-      <w:proofErr w:type="gramEnd"/>
+        <w:t>Turn off grid visualization to see faults</w:t>
+      </w:r>
     </w:p>
     <w:p>
       <w:pPr>
@@ -4138,15 +4041,7 @@
         <w:t>ight</w:t>
       </w:r>
       <w:r>
-        <w:t xml:space="preserve">-click fault “GH”, and select “On – Others </w:t>
-      </w:r>
-      <w:proofErr w:type="gramStart"/>
-      <w:r>
-        <w:t>off</w:t>
-      </w:r>
-      <w:proofErr w:type="gramEnd"/>
-      <w:r>
-        <w:t>”</w:t>
+        <w:t>-click fault “GH”, and select “On – Others off”</w:t>
       </w:r>
     </w:p>
     <w:p>
@@ -4168,13 +4063,8 @@
         <w:t>Fault Result</w:t>
       </w:r>
       <w:r>
-        <w:t xml:space="preserve">, and select this </w:t>
-      </w:r>
-      <w:proofErr w:type="gramStart"/>
-      <w:r>
-        <w:t>object</w:t>
-      </w:r>
-      <w:proofErr w:type="gramEnd"/>
+        <w:t>, and select this object</w:t>
+      </w:r>
     </w:p>
     <w:p>
       <w:pPr>
@@ -4273,13 +4163,8 @@
         <w:contextualSpacing/>
       </w:pPr>
       <w:r>
-        <w:t xml:space="preserve">Make sure there are at least two views in your </w:t>
-      </w:r>
-      <w:proofErr w:type="gramStart"/>
-      <w:r>
-        <w:t>project</w:t>
-      </w:r>
-      <w:proofErr w:type="gramEnd"/>
+        <w:t>Make sure there are at least two views in your project</w:t>
+      </w:r>
     </w:p>
     <w:p>
       <w:pPr>
@@ -4397,13 +4282,8 @@
       </w:pPr>
       <w:r>
         <w:lastRenderedPageBreak/>
-        <w:t xml:space="preserve">Create a new </w:t>
-      </w:r>
-      <w:proofErr w:type="gramStart"/>
-      <w:r>
-        <w:t>view</w:t>
-      </w:r>
-      <w:proofErr w:type="gramEnd"/>
+        <w:t>Create a new view</w:t>
+      </w:r>
     </w:p>
     <w:p>
       <w:pPr>
@@ -4434,13 +4314,8 @@
         <w:t>Result Info</w:t>
       </w:r>
       <w:r>
-        <w:t xml:space="preserve"> </w:t>
-      </w:r>
-      <w:proofErr w:type="gramStart"/>
-      <w:r>
-        <w:t>dialog</w:t>
-      </w:r>
-      <w:proofErr w:type="gramEnd"/>
+        <w:t xml:space="preserve"> dialog</w:t>
+      </w:r>
     </w:p>
     <w:p>
       <w:pPr>
@@ -4524,13 +4399,8 @@
         </w:numPr>
       </w:pPr>
       <w:r>
-        <w:t xml:space="preserve">Open the main 3D plot </w:t>
-      </w:r>
-      <w:proofErr w:type="gramStart"/>
-      <w:r>
-        <w:t>window</w:t>
-      </w:r>
-      <w:proofErr w:type="gramEnd"/>
+        <w:t>Open the main 3D plot window</w:t>
+      </w:r>
     </w:p>
     <w:p>
       <w:pPr>
@@ -4546,14 +4416,12 @@
       <w:r>
         <w:t>model-data/</w:t>
       </w:r>
-      <w:proofErr w:type="gramStart"/>
       <w:r>
         <w:t>norne</w:t>
       </w:r>
       <w:r>
         <w:t>”</w:t>
       </w:r>
-      <w:proofErr w:type="gramEnd"/>
     </w:p>
     <w:p>
       <w:pPr>
@@ -4602,15 +4470,7 @@
         </w:rPr>
       </w:pPr>
       <w:r>
-        <w:t xml:space="preserve">In the right click menu of the view, select “New Contour Map from 3d </w:t>
-      </w:r>
-      <w:proofErr w:type="gramStart"/>
-      <w:r>
-        <w:t>view</w:t>
-      </w:r>
-      <w:proofErr w:type="gramEnd"/>
-      <w:r>
-        <w:t>”</w:t>
+        <w:t>In the right click menu of the view, select “New Contour Map from 3d view”</w:t>
       </w:r>
     </w:p>
     <w:p>
@@ -4734,15 +4594,7 @@
         <w:t>Contour Map</w:t>
       </w:r>
       <w:r>
-        <w:t xml:space="preserve">, select “Duplicate Contour </w:t>
-      </w:r>
-      <w:proofErr w:type="gramStart"/>
-      <w:r>
-        <w:t>Map</w:t>
-      </w:r>
-      <w:proofErr w:type="gramEnd"/>
-      <w:r>
-        <w:t>”</w:t>
+        <w:t>, select “Duplicate Contour Map”</w:t>
       </w:r>
     </w:p>
     <w:p>
@@ -4802,13 +4654,8 @@
         </w:numPr>
       </w:pPr>
       <w:r>
-        <w:t xml:space="preserve">Create property filter based on “Formation </w:t>
-      </w:r>
-      <w:proofErr w:type="gramStart"/>
-      <w:r>
-        <w:t>Names”</w:t>
-      </w:r>
-      <w:proofErr w:type="gramEnd"/>
+        <w:t>Create property filter based on “Formation Names”</w:t>
+      </w:r>
     </w:p>
     <w:p>
       <w:pPr>
@@ -4984,14 +4831,12 @@
       <w:r>
         <w:t>model-data/</w:t>
       </w:r>
-      <w:proofErr w:type="gramStart"/>
       <w:r>
         <w:t>norne</w:t>
       </w:r>
       <w:r>
         <w:t>”</w:t>
       </w:r>
-      <w:proofErr w:type="gramEnd"/>
     </w:p>
     <w:p>
       <w:pPr>
@@ -5005,13 +4850,8 @@
         </w:rPr>
       </w:pPr>
       <w:r>
-        <w:t xml:space="preserve">Go to last time </w:t>
-      </w:r>
-      <w:proofErr w:type="gramStart"/>
-      <w:r>
-        <w:t>step</w:t>
-      </w:r>
-      <w:proofErr w:type="gramEnd"/>
+        <w:t>Go to last time step</w:t>
+      </w:r>
     </w:p>
     <w:p>
       <w:pPr>
@@ -5041,16 +4881,8 @@
         <w:rPr>
           <w:color w:val="000000" w:themeColor="text1"/>
         </w:rPr>
-        <w:t xml:space="preserve">, and change type to “Flow </w:t>
-      </w:r>
-      <w:proofErr w:type="gramStart"/>
-      <w:r>
-        <w:rPr>
-          <w:color w:val="000000" w:themeColor="text1"/>
-        </w:rPr>
-        <w:t>Diagnostics”</w:t>
-      </w:r>
-      <w:proofErr w:type="gramEnd"/>
+        <w:t>, and change type to “Flow Diagnostics”</w:t>
+      </w:r>
     </w:p>
     <w:p>
       <w:pPr>
@@ -5170,16 +5002,8 @@
         <w:rPr>
           <w:color w:val="000000" w:themeColor="text1"/>
         </w:rPr>
-        <w:t xml:space="preserve">Create a property filter, show cells close to the injector by reducing the max </w:t>
-      </w:r>
-      <w:proofErr w:type="gramStart"/>
-      <w:r>
-        <w:rPr>
-          <w:color w:val="000000" w:themeColor="text1"/>
-        </w:rPr>
-        <w:t>value</w:t>
-      </w:r>
-      <w:proofErr w:type="gramEnd"/>
+        <w:t>Create a property filter, show cells close to the injector by reducing the max value</w:t>
+      </w:r>
     </w:p>
     <w:p>
       <w:pPr>
@@ -5202,16 +5026,8 @@
         <w:rPr>
           <w:color w:val="000000" w:themeColor="text1"/>
         </w:rPr>
-        <w:t xml:space="preserve">set “Tracers” to “By </w:t>
-      </w:r>
-      <w:proofErr w:type="gramStart"/>
-      <w:r>
-        <w:rPr>
-          <w:color w:val="000000" w:themeColor="text1"/>
-        </w:rPr>
-        <w:t>Selection”</w:t>
-      </w:r>
-      <w:proofErr w:type="gramEnd"/>
+        <w:t>set “Tracers” to “By Selection”</w:t>
+      </w:r>
     </w:p>
     <w:p>
       <w:pPr>
@@ -5247,16 +5063,8 @@
         <w:rPr>
           <w:color w:val="000000" w:themeColor="text1"/>
         </w:rPr>
-        <w:t xml:space="preserve">and “Reverse Time of </w:t>
-      </w:r>
-      <w:proofErr w:type="gramStart"/>
-      <w:r>
-        <w:rPr>
-          <w:color w:val="000000" w:themeColor="text1"/>
-        </w:rPr>
-        <w:t>Flight”</w:t>
-      </w:r>
-      <w:proofErr w:type="gramEnd"/>
+        <w:t>and “Reverse Time of Flight”</w:t>
+      </w:r>
     </w:p>
     <w:p>
       <w:pPr>
@@ -5350,21 +5158,7 @@
         <w:rPr>
           <w:color w:val="000000" w:themeColor="text1"/>
         </w:rPr>
-        <w:t xml:space="preserve">elect “Well Plots-&gt;Plot Well </w:t>
-      </w:r>
-      <w:proofErr w:type="gramStart"/>
-      <w:r>
-        <w:rPr>
-          <w:color w:val="000000" w:themeColor="text1"/>
-        </w:rPr>
-        <w:t>Allocation</w:t>
-      </w:r>
-      <w:proofErr w:type="gramEnd"/>
-      <w:r>
-        <w:rPr>
-          <w:color w:val="000000" w:themeColor="text1"/>
-        </w:rPr>
-        <w:t xml:space="preserve">” </w:t>
+        <w:t xml:space="preserve">elect “Well Plots-&gt;Plot Well Allocation” </w:t>
       </w:r>
     </w:p>
     <w:p>
@@ -5822,11 +5616,9 @@
       <w:r>
         <w:t>model-data/</w:t>
       </w:r>
-      <w:proofErr w:type="gramStart"/>
       <w:r>
         <w:t>norne”</w:t>
       </w:r>
-      <w:proofErr w:type="gramEnd"/>
     </w:p>
     <w:p>
       <w:pPr>
@@ -5840,13 +5632,8 @@
         </w:rPr>
       </w:pPr>
       <w:r>
-        <w:t xml:space="preserve">Go to last time </w:t>
-      </w:r>
-      <w:proofErr w:type="gramStart"/>
-      <w:r>
-        <w:t>step</w:t>
-      </w:r>
-      <w:proofErr w:type="gramEnd"/>
+        <w:t>Go to last time step</w:t>
+      </w:r>
     </w:p>
     <w:p>
       <w:pPr>
@@ -5901,21 +5688,7 @@
         <w:rPr>
           <w:color w:val="000000" w:themeColor="text1"/>
         </w:rPr>
-        <w:t xml:space="preserve">elect “Well Plots-&gt;Plot Well </w:t>
-      </w:r>
-      <w:proofErr w:type="gramStart"/>
-      <w:r>
-        <w:rPr>
-          <w:color w:val="000000" w:themeColor="text1"/>
-        </w:rPr>
-        <w:t>Allocation</w:t>
-      </w:r>
-      <w:proofErr w:type="gramEnd"/>
-      <w:r>
-        <w:rPr>
-          <w:color w:val="000000" w:themeColor="text1"/>
-        </w:rPr>
-        <w:t>”</w:t>
+        <w:t>elect “Well Plots-&gt;Plot Well Allocation”</w:t>
       </w:r>
     </w:p>
     <w:p>
@@ -5975,17 +5748,8 @@
           <w:bCs/>
           <w:color w:val="000000" w:themeColor="text1"/>
         </w:rPr>
-        <w:t xml:space="preserve">Enable the plot “Well Allocation over time” to see the distribution for all time </w:t>
-      </w:r>
-      <w:proofErr w:type="gramStart"/>
-      <w:r>
-        <w:rPr>
-          <w:bCs/>
-          <w:color w:val="000000" w:themeColor="text1"/>
-        </w:rPr>
-        <w:t>steps</w:t>
-      </w:r>
-      <w:proofErr w:type="gramEnd"/>
+        <w:t>Enable the plot “Well Allocation over time” to see the distribution for all time steps</w:t>
+      </w:r>
     </w:p>
     <w:p>
       <w:pPr>
@@ -6067,17 +5831,8 @@
           <w:bCs/>
           <w:color w:val="000000" w:themeColor="text1"/>
         </w:rPr>
-        <w:t xml:space="preserve">is </w:t>
-      </w:r>
-      <w:proofErr w:type="gramStart"/>
-      <w:r>
-        <w:rPr>
-          <w:bCs/>
-          <w:color w:val="000000" w:themeColor="text1"/>
-        </w:rPr>
-        <w:t>enabled</w:t>
-      </w:r>
-      <w:proofErr w:type="gramEnd"/>
+        <w:t>is enabled</w:t>
+      </w:r>
     </w:p>
     <w:p>
       <w:pPr>
@@ -6096,17 +5851,8 @@
           <w:bCs/>
           <w:color w:val="000000" w:themeColor="text1"/>
         </w:rPr>
-        <w:t xml:space="preserve">Disable Filter by 3D View to see all </w:t>
-      </w:r>
-      <w:proofErr w:type="gramStart"/>
-      <w:r>
-        <w:rPr>
-          <w:bCs/>
-          <w:color w:val="000000" w:themeColor="text1"/>
-        </w:rPr>
-        <w:t>wells</w:t>
-      </w:r>
-      <w:proofErr w:type="gramEnd"/>
+        <w:t>Disable Filter by 3D View to see all wells</w:t>
+      </w:r>
     </w:p>
     <w:p>
       <w:pPr>
@@ -6146,17 +5892,8 @@
           <w:bCs/>
           <w:color w:val="000000" w:themeColor="text1"/>
         </w:rPr>
-        <w:t xml:space="preserve">and see how the communication </w:t>
-      </w:r>
-      <w:proofErr w:type="gramStart"/>
-      <w:r>
-        <w:rPr>
-          <w:bCs/>
-          <w:color w:val="000000" w:themeColor="text1"/>
-        </w:rPr>
-        <w:t>changes</w:t>
-      </w:r>
-      <w:proofErr w:type="gramEnd"/>
+        <w:t>and see how the communication changes</w:t>
+      </w:r>
     </w:p>
     <w:p>
       <w:pPr>
@@ -6177,7 +5914,7 @@
           <w:color w:val="000000" w:themeColor="text1"/>
         </w:rPr>
         <w:drawing>
-          <wp:anchor distT="0" distB="0" distL="114300" distR="114300" simplePos="0" relativeHeight="251709440" behindDoc="0" locked="0" layoutInCell="1" allowOverlap="1" wp14:anchorId="2A9A2A64" wp14:editId="697D8B48">
+          <wp:anchor distT="0" distB="0" distL="114300" distR="114300" simplePos="0" relativeHeight="251709440" behindDoc="0" locked="0" layoutInCell="1" allowOverlap="1" wp14:anchorId="2A9A2A64" wp14:editId="6A2F852D">
             <wp:simplePos x="0" y="0"/>
             <wp:positionH relativeFrom="column">
               <wp:posOffset>485030</wp:posOffset>
@@ -6265,17 +6002,8 @@
           <w:bCs/>
           <w:color w:val="000000" w:themeColor="text1"/>
         </w:rPr>
-        <w:t xml:space="preserve"> at the same time </w:t>
-      </w:r>
-      <w:proofErr w:type="gramStart"/>
-      <w:r>
-        <w:rPr>
-          <w:bCs/>
-          <w:color w:val="000000" w:themeColor="text1"/>
-        </w:rPr>
-        <w:t>step</w:t>
-      </w:r>
-      <w:proofErr w:type="gramEnd"/>
+        <w:t xml:space="preserve"> at the same time step</w:t>
+      </w:r>
     </w:p>
     <w:p>
       <w:pPr>
@@ -6310,13 +6038,8 @@
       <w:r>
         <w:t>model-data/</w:t>
       </w:r>
-      <w:proofErr w:type="gramStart"/>
-      <w:r>
-        <w:t>norne</w:t>
-      </w:r>
-      <w:proofErr w:type="gramEnd"/>
-      <w:r>
-        <w:t>”</w:t>
+      <w:r>
+        <w:t>norne”</w:t>
       </w:r>
     </w:p>
     <w:p>
@@ -6328,13 +6051,8 @@
         <w:contextualSpacing/>
       </w:pPr>
       <w:r>
-        <w:t xml:space="preserve">Open the Data Sources </w:t>
-      </w:r>
-      <w:proofErr w:type="gramStart"/>
-      <w:r>
-        <w:t>panel</w:t>
-      </w:r>
-      <w:proofErr w:type="gramEnd"/>
+        <w:t>Open the Data Sources panel</w:t>
+      </w:r>
     </w:p>
     <w:p>
       <w:pPr>
@@ -6367,13 +6085,8 @@
         <w:t>New Summary Plot</w:t>
       </w:r>
       <w:r>
-        <w:t xml:space="preserve"> from the right-click </w:t>
-      </w:r>
-      <w:proofErr w:type="gramStart"/>
-      <w:r>
-        <w:t>menu</w:t>
-      </w:r>
-      <w:proofErr w:type="gramEnd"/>
+        <w:t xml:space="preserve"> from the right-click menu</w:t>
+      </w:r>
     </w:p>
     <w:p>
       <w:pPr>
@@ -6697,13 +6410,8 @@
       <w:r>
         <w:t>model-data/</w:t>
       </w:r>
-      <w:proofErr w:type="gramStart"/>
-      <w:r>
-        <w:t>norne</w:t>
-      </w:r>
-      <w:proofErr w:type="gramEnd"/>
-      <w:r>
-        <w:t>”</w:t>
+      <w:r>
+        <w:t>norne”</w:t>
       </w:r>
     </w:p>
     <w:p>
@@ -6715,13 +6423,8 @@
         <w:contextualSpacing/>
       </w:pPr>
       <w:r>
-        <w:t xml:space="preserve">Open the Data Sources </w:t>
-      </w:r>
-      <w:proofErr w:type="gramStart"/>
-      <w:r>
-        <w:t>panel</w:t>
-      </w:r>
-      <w:proofErr w:type="gramEnd"/>
+        <w:t>Open the Data Sources panel</w:t>
+      </w:r>
     </w:p>
     <w:p>
       <w:pPr>
@@ -6787,13 +6490,8 @@
         <w:t>OPT</w:t>
       </w:r>
       <w:r>
-        <w:t xml:space="preserve"> from the right-click </w:t>
-      </w:r>
-      <w:proofErr w:type="gramStart"/>
-      <w:r>
-        <w:t>menu</w:t>
-      </w:r>
-      <w:proofErr w:type="gramEnd"/>
+        <w:t xml:space="preserve"> from the right-click menu</w:t>
+      </w:r>
     </w:p>
     <w:p>
       <w:pPr>
@@ -6846,7 +6544,7 @@
           <w:noProof/>
         </w:rPr>
         <w:drawing>
-          <wp:inline distT="0" distB="0" distL="0" distR="0" wp14:anchorId="0859192E" wp14:editId="3F2E2CE8">
+          <wp:inline distT="0" distB="0" distL="0" distR="0" wp14:anchorId="0859192E" wp14:editId="685D9BD1">
             <wp:extent cx="2962656" cy="2566686"/>
             <wp:effectExtent l="0" t="0" r="9525" b="5080"/>
             <wp:docPr id="2454855" name="Picture 1" descr="A graph with blue lines&#10;&#10;Description automatically generated"/>
@@ -6953,11 +6651,9 @@
       <w:r>
         <w:t>model-data/</w:t>
       </w:r>
-      <w:proofErr w:type="gramStart"/>
       <w:r>
         <w:t>norne</w:t>
       </w:r>
-      <w:proofErr w:type="gramEnd"/>
       <w:r>
         <w:t>”</w:t>
       </w:r>
@@ -7008,13 +6704,8 @@
         <w:t>”</w:t>
       </w:r>
       <w:r>
-        <w:t xml:space="preserve"> from the right-click </w:t>
-      </w:r>
-      <w:proofErr w:type="gramStart"/>
-      <w:r>
-        <w:t>menu</w:t>
-      </w:r>
-      <w:proofErr w:type="gramEnd"/>
+        <w:t xml:space="preserve"> from the right-click menu</w:t>
+      </w:r>
     </w:p>
     <w:p>
       <w:pPr>
@@ -7040,13 +6731,8 @@
         <w:t xml:space="preserve"> WOPR</w:t>
       </w:r>
       <w:r>
-        <w:t xml:space="preserve"> into the same </w:t>
-      </w:r>
-      <w:proofErr w:type="gramStart"/>
-      <w:r>
-        <w:t>plot</w:t>
-      </w:r>
-      <w:proofErr w:type="gramEnd"/>
+        <w:t xml:space="preserve"> into the same plot</w:t>
+      </w:r>
     </w:p>
     <w:p>
       <w:pPr>
@@ -7168,13 +6854,8 @@
         </w:numPr>
       </w:pPr>
       <w:r>
-        <w:t xml:space="preserve">Select and assign the corresponding summary vector for each </w:t>
-      </w:r>
-      <w:proofErr w:type="gramStart"/>
-      <w:r>
-        <w:t>variable</w:t>
-      </w:r>
-      <w:proofErr w:type="gramEnd"/>
+        <w:t>Select and assign the corresponding summary vector for each variable</w:t>
+      </w:r>
     </w:p>
     <w:p>
       <w:pPr>
@@ -7352,16 +7033,8 @@
         <w:rPr>
           <w:rFonts w:eastAsia="Times New Roman"/>
         </w:rPr>
-        <w:t xml:space="preserve">If a vector is calculated based on two different types of vectors, the calculation will appear in the same collection as the first </w:t>
-      </w:r>
-      <w:proofErr w:type="gramStart"/>
-      <w:r>
-        <w:rPr>
-          <w:rFonts w:eastAsia="Times New Roman"/>
-        </w:rPr>
-        <w:t>variable</w:t>
-      </w:r>
-      <w:proofErr w:type="gramEnd"/>
+        <w:t>If a vector is calculated based on two different types of vectors, the calculation will appear in the same collection as the first variable</w:t>
+      </w:r>
     </w:p>
     <w:p>
       <w:pPr>
@@ -7380,16 +7053,8 @@
         <w:rPr>
           <w:rFonts w:eastAsia="Times New Roman"/>
         </w:rPr>
-        <w:t xml:space="preserve">The calculation FOPT+WOPT B-2H will appear in field vectors, and the WOPT B-2H+FOPT will appear in </w:t>
-      </w:r>
-      <w:proofErr w:type="gramStart"/>
-      <w:r>
-        <w:rPr>
-          <w:rFonts w:eastAsia="Times New Roman"/>
-        </w:rPr>
-        <w:t>wells</w:t>
-      </w:r>
-      <w:proofErr w:type="gramEnd"/>
+        <w:t>The calculation FOPT+WOPT B-2H will appear in field vectors, and the WOPT B-2H+FOPT will appear in wells</w:t>
+      </w:r>
     </w:p>
     <w:p>
       <w:pPr>
@@ -7618,15 +7283,7 @@
         <w:t>Summary Tables</w:t>
       </w:r>
       <w:r>
-        <w:t xml:space="preserve">, select “New Summary </w:t>
-      </w:r>
-      <w:proofErr w:type="gramStart"/>
-      <w:r>
-        <w:t>Table</w:t>
-      </w:r>
-      <w:proofErr w:type="gramEnd"/>
-      <w:r>
-        <w:t>”</w:t>
+        <w:t>, select “New Summary Table”</w:t>
       </w:r>
     </w:p>
     <w:p>
@@ -7654,13 +7311,8 @@
         <w:t>, set the</w:t>
       </w:r>
       <w:r>
-        <w:t xml:space="preserve"> threshold value to 150. Wells with value below this threshold are </w:t>
-      </w:r>
-      <w:proofErr w:type="gramStart"/>
-      <w:r>
-        <w:t>hidden</w:t>
-      </w:r>
-      <w:proofErr w:type="gramEnd"/>
+        <w:t xml:space="preserve"> threshold value to 150. Wells with value below this threshold are hidden</w:t>
+      </w:r>
     </w:p>
     <w:p>
       <w:pPr>
@@ -7766,13 +7418,8 @@
       </w:r>
       <w:r>
         <w:br/>
-        <w:t xml:space="preserve">This operation is also available as a tool button on the </w:t>
-      </w:r>
-      <w:proofErr w:type="gramStart"/>
-      <w:r>
-        <w:t>toolbar</w:t>
-      </w:r>
-      <w:proofErr w:type="gramEnd"/>
+        <w:t>This operation is also available as a tool button on the toolbar</w:t>
+      </w:r>
     </w:p>
     <w:p>
       <w:pPr>
@@ -7792,7 +7439,7 @@
           <w:color w:val="2F5496" w:themeColor="accent1" w:themeShade="BF"/>
         </w:rPr>
         <w:drawing>
-          <wp:anchor distT="0" distB="0" distL="114300" distR="114300" simplePos="0" relativeHeight="251704320" behindDoc="0" locked="0" layoutInCell="1" allowOverlap="1" wp14:anchorId="13E1E0D7" wp14:editId="23F66930">
+          <wp:anchor distT="0" distB="0" distL="114300" distR="114300" simplePos="0" relativeHeight="251704320" behindDoc="0" locked="0" layoutInCell="1" allowOverlap="1" wp14:anchorId="13E1E0D7" wp14:editId="5119DDC4">
             <wp:simplePos x="0" y="0"/>
             <wp:positionH relativeFrom="column">
               <wp:posOffset>492981</wp:posOffset>
@@ -8033,7 +7680,7 @@
           <w:noProof/>
         </w:rPr>
         <w:drawing>
-          <wp:anchor distT="0" distB="0" distL="114300" distR="114300" simplePos="0" relativeHeight="251706368" behindDoc="0" locked="0" layoutInCell="1" allowOverlap="1" wp14:anchorId="31704D01" wp14:editId="4AFB40EC">
+          <wp:anchor distT="0" distB="0" distL="114300" distR="114300" simplePos="0" relativeHeight="251706368" behindDoc="0" locked="0" layoutInCell="1" allowOverlap="1" wp14:anchorId="31704D01" wp14:editId="7A5CB1B1">
             <wp:simplePos x="0" y="0"/>
             <wp:positionH relativeFrom="column">
               <wp:posOffset>4356928</wp:posOffset>
@@ -8100,13 +7747,8 @@
       </w:r>
       <w:proofErr w:type="spellEnd"/>
       <w:r>
-        <w:t xml:space="preserve"> curves and modify the curve values to be </w:t>
-      </w:r>
-      <w:proofErr w:type="gramStart"/>
-      <w:r>
-        <w:t>estimated</w:t>
-      </w:r>
-      <w:proofErr w:type="gramEnd"/>
+        <w:t xml:space="preserve"> curves and modify the curve values to be estimated</w:t>
+      </w:r>
     </w:p>
     <w:p>
       <w:pPr>
@@ -8117,13 +7759,8 @@
         <w:contextualSpacing/>
       </w:pPr>
       <w:r>
-        <w:t xml:space="preserve">Inside the plot, right-click and select “Show Plot Data” to see the estimated </w:t>
-      </w:r>
-      <w:proofErr w:type="gramStart"/>
-      <w:r>
-        <w:t>production</w:t>
-      </w:r>
-      <w:proofErr w:type="gramEnd"/>
+        <w:t>Inside the plot, right-click and select “Show Plot Data” to see the estimated production</w:t>
+      </w:r>
     </w:p>
     <w:p>
       <w:pPr>
@@ -8264,7 +7901,6 @@
       <w:r>
         <w:t xml:space="preserve">Create a summary plot of </w:t>
       </w:r>
-      <w:proofErr w:type="gramStart"/>
       <w:r>
         <w:rPr>
           <w:b/>
@@ -8272,7 +7908,6 @@
         </w:rPr>
         <w:t>FGOR</w:t>
       </w:r>
-      <w:proofErr w:type="gramEnd"/>
     </w:p>
     <w:p>
       <w:pPr>
@@ -8287,15 +7922,7 @@
         <w:outlineLvl w:val="3"/>
       </w:pPr>
       <w:r>
-        <w:t xml:space="preserve">Right-click the line object, and select “Create Regression Analysis </w:t>
-      </w:r>
-      <w:proofErr w:type="gramStart"/>
-      <w:r>
-        <w:t>Curve</w:t>
-      </w:r>
-      <w:proofErr w:type="gramEnd"/>
-      <w:r>
-        <w:t>”</w:t>
+        <w:t>Right-click the line object, and select “Create Regression Analysis Curve”</w:t>
       </w:r>
     </w:p>
     <w:p>
@@ -8321,13 +7948,8 @@
         <w:t>Forward Forecast</w:t>
       </w:r>
       <w:r>
-        <w:t xml:space="preserve"> to 5 </w:t>
-      </w:r>
-      <w:proofErr w:type="gramStart"/>
-      <w:r>
-        <w:t>years</w:t>
-      </w:r>
-      <w:proofErr w:type="gramEnd"/>
+        <w:t xml:space="preserve"> to 5 years</w:t>
+      </w:r>
     </w:p>
     <w:p>
       <w:pPr>
@@ -8355,13 +7977,8 @@
         <w:t xml:space="preserve"> group, modify the from date</w:t>
       </w:r>
       <w:r>
-        <w:t xml:space="preserve"> to see how the regression curve changes based on input </w:t>
-      </w:r>
-      <w:proofErr w:type="gramStart"/>
-      <w:r>
-        <w:t>data</w:t>
-      </w:r>
-      <w:proofErr w:type="gramEnd"/>
+        <w:t xml:space="preserve"> to see how the regression curve changes based on input data</w:t>
+      </w:r>
     </w:p>
     <w:p>
       <w:pPr>
@@ -8376,13 +7993,8 @@
         <w:outlineLvl w:val="3"/>
       </w:pPr>
       <w:r>
-        <w:t xml:space="preserve">Select polynomial </w:t>
-      </w:r>
-      <w:proofErr w:type="gramStart"/>
-      <w:r>
-        <w:t>regression</w:t>
-      </w:r>
-      <w:proofErr w:type="gramEnd"/>
+        <w:t>Select polynomial regression</w:t>
+      </w:r>
     </w:p>
     <w:p>
       <w:pPr>
@@ -8509,13 +8121,8 @@
       </w:r>
       <w:proofErr w:type="spellEnd"/>
       <w:r>
-        <w:t xml:space="preserve">” to see what data we are supposed to </w:t>
-      </w:r>
-      <w:proofErr w:type="gramStart"/>
-      <w:r>
-        <w:t>import</w:t>
-      </w:r>
-      <w:proofErr w:type="gramEnd"/>
+        <w:t>” to see what data we are supposed to import</w:t>
+      </w:r>
     </w:p>
     <w:p>
       <w:pPr>
@@ -8528,11 +8135,9 @@
       <w:r>
         <w:t>Open plot window and select “Import Summary Case” from “</w:t>
       </w:r>
-      <w:proofErr w:type="gramStart"/>
       <w:r>
         <w:t>norne</w:t>
       </w:r>
-      <w:proofErr w:type="gramEnd"/>
       <w:r>
         <w:t>”</w:t>
       </w:r>
@@ -8572,13 +8177,8 @@
         <w:t xml:space="preserve"> </w:t>
       </w:r>
       <w:r>
-        <w:t xml:space="preserve">“Import-&gt;Import Observed </w:t>
-      </w:r>
-      <w:proofErr w:type="gramStart"/>
-      <w:r>
-        <w:t>Data”</w:t>
-      </w:r>
-      <w:proofErr w:type="gramEnd"/>
+        <w:t>“Import-&gt;Import Observed Data”</w:t>
+      </w:r>
     </w:p>
     <w:p>
       <w:pPr>
@@ -8769,13 +8369,8 @@
       </w:r>
       <w:proofErr w:type="spellEnd"/>
       <w:r>
-        <w:t xml:space="preserve">/BHP_B1-H_error.csv” from menu “Import-&gt;Import Observed </w:t>
-      </w:r>
-      <w:proofErr w:type="gramStart"/>
-      <w:r>
-        <w:t>Data”</w:t>
-      </w:r>
-      <w:proofErr w:type="gramEnd"/>
+        <w:t>/BHP_B1-H_error.csv” from menu “Import-&gt;Import Observed Data”</w:t>
+      </w:r>
     </w:p>
     <w:p>
       <w:pPr>
@@ -8810,7 +8405,7 @@
           <w:noProof/>
         </w:rPr>
         <w:drawing>
-          <wp:anchor distT="0" distB="0" distL="114300" distR="114300" simplePos="0" relativeHeight="251710464" behindDoc="0" locked="0" layoutInCell="1" allowOverlap="1" wp14:anchorId="2C38633C" wp14:editId="3001AA9E">
+          <wp:anchor distT="0" distB="0" distL="114300" distR="114300" simplePos="0" relativeHeight="251710464" behindDoc="0" locked="0" layoutInCell="1" allowOverlap="1" wp14:anchorId="2C38633C" wp14:editId="278A293C">
             <wp:simplePos x="0" y="0"/>
             <wp:positionH relativeFrom="column">
               <wp:posOffset>4319517</wp:posOffset>
@@ -8887,16 +8482,8 @@
         <w:rPr>
           <w:bCs/>
         </w:rPr>
-        <w:t xml:space="preserve">make sure you show curve data including error </w:t>
-      </w:r>
-      <w:proofErr w:type="gramStart"/>
-      <w:r>
-        <w:rPr>
-          <w:bCs/>
-        </w:rPr>
-        <w:t>data</w:t>
-      </w:r>
-      <w:proofErr w:type="gramEnd"/>
+        <w:t>make sure you show curve data including error data</w:t>
+      </w:r>
       <w:r>
         <w:rPr>
           <w:noProof/>
@@ -8988,8 +8575,8 @@
       <w:pPr>
         <w:pStyle w:val="Heading2"/>
       </w:pPr>
-      <w:bookmarkStart w:id="19" w:name="_Hlk1467376"/>
-      <w:bookmarkStart w:id="20" w:name="_Toc149643191"/>
+      <w:bookmarkStart w:id="19" w:name="_Toc149643191"/>
+      <w:bookmarkStart w:id="20" w:name="_Hlk1467376"/>
       <w:r>
         <w:lastRenderedPageBreak/>
         <w:t>Ensemble Plot</w:t>
@@ -9000,9 +8587,9 @@
       <w:r>
         <w:t>(1 of 2)</w:t>
       </w:r>
-      <w:bookmarkEnd w:id="20"/>
-    </w:p>
-    <w:bookmarkEnd w:id="19"/>
+      <w:bookmarkEnd w:id="19"/>
+    </w:p>
+    <w:bookmarkEnd w:id="20"/>
     <w:p>
       <w:pPr>
         <w:pStyle w:val="Heading4"/>
@@ -9020,13 +8607,8 @@
         </w:numPr>
       </w:pPr>
       <w:r>
-        <w:t xml:space="preserve">Import base </w:t>
-      </w:r>
-      <w:proofErr w:type="gramStart"/>
-      <w:r>
-        <w:t>ensemble</w:t>
-      </w:r>
-      <w:proofErr w:type="gramEnd"/>
+        <w:t>Import base ensemble</w:t>
+      </w:r>
     </w:p>
     <w:p>
       <w:pPr>
@@ -9228,21 +8810,7 @@
         <w:rPr>
           <w:bCs/>
         </w:rPr>
-        <w:t xml:space="preserve">Use the data source stepping toolbar to change plot to other </w:t>
-      </w:r>
-      <w:proofErr w:type="gramStart"/>
-      <w:r>
-        <w:rPr>
-          <w:bCs/>
-        </w:rPr>
-        <w:t>wells</w:t>
-      </w:r>
-      <w:proofErr w:type="gramEnd"/>
-      <w:r>
-        <w:rPr>
-          <w:bCs/>
-        </w:rPr>
-        <w:t xml:space="preserve"> </w:t>
+        <w:t xml:space="preserve">Use the data source stepping toolbar to change plot to other wells </w:t>
       </w:r>
     </w:p>
     <w:p>
@@ -9557,13 +9125,8 @@
         </w:numPr>
       </w:pPr>
       <w:r>
-        <w:t xml:space="preserve">Import prediction </w:t>
-      </w:r>
-      <w:proofErr w:type="gramStart"/>
-      <w:r>
-        <w:t>ensemble</w:t>
-      </w:r>
-      <w:proofErr w:type="gramEnd"/>
+        <w:t>Import prediction ensemble</w:t>
+      </w:r>
     </w:p>
     <w:p>
       <w:pPr>
@@ -9659,11 +9222,9 @@
       <w:r>
         <w:t xml:space="preserve">delta </w:t>
       </w:r>
-      <w:proofErr w:type="gramStart"/>
       <w:r>
         <w:t>ensemble</w:t>
       </w:r>
-      <w:proofErr w:type="gramEnd"/>
     </w:p>
     <w:p>
       <w:pPr>
@@ -9705,15 +9266,7 @@
         <w:t>Delta</w:t>
       </w:r>
       <w:r>
-        <w:t xml:space="preserve"> </w:t>
-      </w:r>
-      <w:proofErr w:type="gramStart"/>
-      <w:r>
-        <w:t>Ensemble</w:t>
-      </w:r>
-      <w:proofErr w:type="gramEnd"/>
-      <w:r>
-        <w:t>”</w:t>
+        <w:t xml:space="preserve"> Ensemble”</w:t>
       </w:r>
     </w:p>
     <w:p>
@@ -9886,15 +9439,7 @@
         <w:t xml:space="preserve">In the </w:t>
       </w:r>
       <w:r>
-        <w:t xml:space="preserve">“Statistics” group, check item “Hide Ensemble </w:t>
-      </w:r>
-      <w:proofErr w:type="gramStart"/>
-      <w:r>
-        <w:t>curves</w:t>
-      </w:r>
-      <w:proofErr w:type="gramEnd"/>
-      <w:r>
-        <w:t>”</w:t>
+        <w:t>“Statistics” group, check item “Hide Ensemble curves”</w:t>
       </w:r>
     </w:p>
     <w:p>
@@ -10145,13 +9690,8 @@
         <w:t xml:space="preserve">Create a plot, and from the </w:t>
       </w:r>
       <w:r>
-        <w:t xml:space="preserve">right-click menu select “Open Summary Plot </w:t>
-      </w:r>
-      <w:proofErr w:type="gramStart"/>
-      <w:r>
-        <w:t>Editor”</w:t>
-      </w:r>
-      <w:proofErr w:type="gramEnd"/>
+        <w:t>right-click menu select “Open Summary Plot Editor”</w:t>
+      </w:r>
     </w:p>
     <w:p>
       <w:pPr>
@@ -10162,13 +9702,8 @@
         </w:numPr>
       </w:pPr>
       <w:r>
-        <w:t xml:space="preserve">Select two </w:t>
-      </w:r>
-      <w:proofErr w:type="gramStart"/>
-      <w:r>
-        <w:t>realizations</w:t>
-      </w:r>
-      <w:proofErr w:type="gramEnd"/>
+        <w:t>Select two realizations</w:t>
+      </w:r>
     </w:p>
     <w:p>
       <w:pPr>
@@ -10220,13 +9755,8 @@
         <w:t xml:space="preserve">Change the curve appearance </w:t>
       </w:r>
       <w:r>
-        <w:t xml:space="preserve">of the two curves the way you like </w:t>
-      </w:r>
-      <w:proofErr w:type="gramStart"/>
-      <w:r>
-        <w:t>best</w:t>
-      </w:r>
-      <w:proofErr w:type="gramEnd"/>
+        <w:t>of the two curves the way you like best</w:t>
+      </w:r>
     </w:p>
     <w:p>
       <w:pPr>
@@ -10256,17 +9786,12 @@
       </w:r>
       <w:proofErr w:type="spellStart"/>
       <w:r>
-        <w:t>wopr_two_</w:t>
-      </w:r>
-      <w:proofErr w:type="gramStart"/>
-      <w:r>
-        <w:t>cases</w:t>
+        <w:t>wopr_two_cases</w:t>
       </w:r>
       <w:proofErr w:type="spellEnd"/>
       <w:r>
         <w:t>”</w:t>
       </w:r>
-      <w:proofErr w:type="gramEnd"/>
     </w:p>
     <w:p>
       <w:pPr>
@@ -10282,13 +9807,8 @@
         </w:numPr>
       </w:pPr>
       <w:r>
-        <w:t xml:space="preserve">Apply an existing </w:t>
-      </w:r>
-      <w:proofErr w:type="gramStart"/>
-      <w:r>
-        <w:t>template</w:t>
-      </w:r>
-      <w:proofErr w:type="gramEnd"/>
+        <w:t>Apply an existing template</w:t>
+      </w:r>
     </w:p>
     <w:p>
       <w:pPr>
@@ -10318,13 +9838,8 @@
         <w:t xml:space="preserve"> summary cases</w:t>
       </w:r>
       <w:r>
-        <w:t xml:space="preserve"> than the ones used to produce </w:t>
-      </w:r>
-      <w:proofErr w:type="gramStart"/>
-      <w:r>
-        <w:t>template</w:t>
-      </w:r>
-      <w:proofErr w:type="gramEnd"/>
+        <w:t xml:space="preserve"> than the ones used to produce template</w:t>
+      </w:r>
     </w:p>
     <w:p>
       <w:pPr>
@@ -10382,13 +9897,8 @@
         <w:t>Note that</w:t>
       </w:r>
       <w:r>
-        <w:t xml:space="preserve"> the visual settings you stored in the template are applied to the generated </w:t>
-      </w:r>
-      <w:proofErr w:type="gramStart"/>
-      <w:r>
-        <w:t>plot</w:t>
-      </w:r>
-      <w:proofErr w:type="gramEnd"/>
+        <w:t xml:space="preserve"> the visual settings you stored in the template are applied to the generated plot</w:t>
+      </w:r>
     </w:p>
     <w:p>
       <w:pPr>
@@ -10454,14 +9964,12 @@
       <w:r>
         <w:t>model-data/</w:t>
       </w:r>
-      <w:proofErr w:type="gramStart"/>
       <w:r>
         <w:t>norne</w:t>
       </w:r>
       <w:r>
         <w:t>”</w:t>
       </w:r>
-      <w:proofErr w:type="gramEnd"/>
     </w:p>
     <w:p>
       <w:pPr>
@@ -10522,16 +10030,11 @@
         <w:t xml:space="preserve">imported </w:t>
       </w:r>
       <w:r>
-        <w:t xml:space="preserve">well </w:t>
-      </w:r>
-      <w:proofErr w:type="gramStart"/>
-      <w:r>
-        <w:t>path</w:t>
+        <w:t>well path</w:t>
       </w:r>
       <w:r>
         <w:t>s</w:t>
       </w:r>
-      <w:proofErr w:type="gramEnd"/>
     </w:p>
     <w:p>
       <w:pPr>
@@ -10575,7 +10078,15 @@
         <w:t>from</w:t>
       </w:r>
       <w:r>
-        <w:t xml:space="preserve"> File” and select well path</w:t>
+        <w:t xml:space="preserve"> File</w:t>
+      </w:r>
+      <w:proofErr w:type="gramStart"/>
+      <w:r>
+        <w:t>”</w:t>
+      </w:r>
+      <w:proofErr w:type="gramEnd"/>
+      <w:r>
+        <w:t xml:space="preserve"> and select well path</w:t>
       </w:r>
       <w:r>
         <w:t xml:space="preserve"> “C-1H.</w:t>
@@ -10597,14 +10108,9 @@
       </w:r>
       <w:proofErr w:type="spellStart"/>
       <w:r>
-        <w:t>norne_</w:t>
-      </w:r>
-      <w:proofErr w:type="gramStart"/>
-      <w:r>
-        <w:t>rft</w:t>
+        <w:t>norne_rft</w:t>
       </w:r>
       <w:proofErr w:type="spellEnd"/>
-      <w:proofErr w:type="gramEnd"/>
       <w:r>
         <w:t>”</w:t>
       </w:r>
@@ -10680,17 +10186,9 @@
         <w:rPr>
           <w:color w:val="000000" w:themeColor="text1"/>
         </w:rPr>
-        <w:t>norne_</w:t>
-      </w:r>
-      <w:proofErr w:type="gramStart"/>
-      <w:r>
-        <w:rPr>
-          <w:color w:val="000000" w:themeColor="text1"/>
-        </w:rPr>
-        <w:t>rft</w:t>
+        <w:t>norne_rft</w:t>
       </w:r>
       <w:proofErr w:type="spellEnd"/>
-      <w:proofErr w:type="gramEnd"/>
       <w:r>
         <w:rPr>
           <w:color w:val="000000" w:themeColor="text1"/>
@@ -10739,21 +10237,7 @@
         <w:rPr>
           <w:color w:val="000000" w:themeColor="text1"/>
         </w:rPr>
-        <w:t xml:space="preserve">, select “Well Plots-&gt;New RFT </w:t>
-      </w:r>
-      <w:proofErr w:type="gramStart"/>
-      <w:r>
-        <w:rPr>
-          <w:color w:val="000000" w:themeColor="text1"/>
-        </w:rPr>
-        <w:t>plot</w:t>
-      </w:r>
-      <w:proofErr w:type="gramEnd"/>
-      <w:r>
-        <w:rPr>
-          <w:color w:val="000000" w:themeColor="text1"/>
-        </w:rPr>
-        <w:t>”</w:t>
+        <w:t>, select “Well Plots-&gt;New RFT plot”</w:t>
       </w:r>
     </w:p>
     <w:p>
@@ -10882,7 +10366,7 @@
           <w:noProof/>
         </w:rPr>
         <w:drawing>
-          <wp:anchor distT="0" distB="0" distL="114300" distR="114300" simplePos="0" relativeHeight="251698176" behindDoc="0" locked="0" layoutInCell="1" allowOverlap="1" wp14:anchorId="125D486F" wp14:editId="241AB796">
+          <wp:anchor distT="0" distB="0" distL="114300" distR="114300" simplePos="0" relativeHeight="251698176" behindDoc="0" locked="0" layoutInCell="1" allowOverlap="1" wp14:anchorId="125D486F" wp14:editId="7002692F">
             <wp:simplePos x="0" y="0"/>
             <wp:positionH relativeFrom="column">
               <wp:posOffset>1727200</wp:posOffset>
@@ -11056,16 +10540,11 @@
         <w:t>model-data/</w:t>
       </w:r>
       <w:r>
-        <w:t>1_r001_reek_20_</w:t>
-      </w:r>
-      <w:proofErr w:type="gramStart"/>
-      <w:r>
-        <w:t>rft</w:t>
+        <w:t>1_r001_reek_20_rft</w:t>
       </w:r>
       <w:r>
         <w:t>”</w:t>
       </w:r>
-      <w:proofErr w:type="gramEnd"/>
     </w:p>
     <w:p>
       <w:pPr>
@@ -11080,17 +10559,12 @@
       </w:r>
       <w:proofErr w:type="spellStart"/>
       <w:r>
-        <w:t>reek_</w:t>
-      </w:r>
-      <w:proofErr w:type="gramStart"/>
-      <w:r>
-        <w:t>rft</w:t>
+        <w:t>reek_rft</w:t>
       </w:r>
       <w:proofErr w:type="spellEnd"/>
       <w:r>
         <w:t>”</w:t>
       </w:r>
-      <w:proofErr w:type="gramEnd"/>
     </w:p>
     <w:p>
       <w:pPr>
@@ -11101,13 +10575,8 @@
         <w:contextualSpacing/>
       </w:pPr>
       <w:r>
-        <w:t xml:space="preserve">Select Imported FMU RFT Data 1, and look at the information in the property </w:t>
-      </w:r>
-      <w:proofErr w:type="gramStart"/>
-      <w:r>
-        <w:t>editor</w:t>
-      </w:r>
-      <w:proofErr w:type="gramEnd"/>
+        <w:t>Select Imported FMU RFT Data 1, and look at the information in the property editor</w:t>
+      </w:r>
     </w:p>
     <w:p>
       <w:pPr>
@@ -11188,15 +10657,7 @@
         <w:t>RFT Plots</w:t>
       </w:r>
       <w:r>
-        <w:t xml:space="preserve">, select “New RFT </w:t>
-      </w:r>
-      <w:proofErr w:type="gramStart"/>
-      <w:r>
-        <w:t>Plot</w:t>
-      </w:r>
-      <w:proofErr w:type="gramEnd"/>
-      <w:r>
-        <w:t>”</w:t>
+        <w:t>, select “New RFT Plot”</w:t>
       </w:r>
     </w:p>
     <w:p>
@@ -11462,13 +10923,8 @@
       </w:r>
       <w:proofErr w:type="spellEnd"/>
       <w:r>
-        <w:t>/3_r001_reek_50/realization-*/iter-</w:t>
-      </w:r>
-      <w:proofErr w:type="gramStart"/>
-      <w:r>
-        <w:t>1”</w:t>
-      </w:r>
-      <w:proofErr w:type="gramEnd"/>
+        <w:t>/3_r001_reek_50/realization-*/iter-1”</w:t>
+      </w:r>
     </w:p>
     <w:p>
       <w:pPr>
@@ -11479,15 +10935,7 @@
         <w:contextualSpacing/>
       </w:pPr>
       <w:r>
-        <w:t xml:space="preserve">From the right-click of a curve, select “Create Correlation Plot from Curve Point -&gt;New Report </w:t>
-      </w:r>
-      <w:proofErr w:type="gramStart"/>
-      <w:r>
-        <w:t>Plot</w:t>
-      </w:r>
-      <w:proofErr w:type="gramEnd"/>
-      <w:r>
-        <w:t>”</w:t>
+        <w:t>From the right-click of a curve, select “Create Correlation Plot from Curve Point -&gt;New Report Plot”</w:t>
       </w:r>
     </w:p>
     <w:p>
@@ -11513,13 +10961,8 @@
       </w:r>
       <w:r>
         <w:br/>
-        <w:t xml:space="preserve">Currently selected cell is indicated by a border in </w:t>
-      </w:r>
-      <w:proofErr w:type="gramStart"/>
-      <w:r>
-        <w:t>green</w:t>
-      </w:r>
-      <w:proofErr w:type="gramEnd"/>
+        <w:t>Currently selected cell is indicated by a border in green</w:t>
+      </w:r>
     </w:p>
     <w:p>
       <w:pPr>
@@ -11530,13 +10973,8 @@
         <w:contextualSpacing/>
       </w:pPr>
       <w:r>
-        <w:t xml:space="preserve">Show Pearson </w:t>
-      </w:r>
-      <w:proofErr w:type="gramStart"/>
-      <w:r>
-        <w:t>calculation</w:t>
-      </w:r>
-      <w:proofErr w:type="gramEnd"/>
+        <w:t>Show Pearson calculation</w:t>
+      </w:r>
     </w:p>
     <w:p>
       <w:pPr>
@@ -11583,6 +11021,7 @@
           <w:ilvl w:val="0"/>
           <w:numId w:val="38"/>
         </w:numPr>
+        <w:spacing w:line="256" w:lineRule="auto"/>
         <w:contextualSpacing/>
       </w:pPr>
       <w:r>
@@ -11596,13 +11035,28 @@
         <w:t>Correlation Matrix</w:t>
       </w:r>
       <w:r>
-        <w:t xml:space="preserve">, and see how the cross plot is </w:t>
-      </w:r>
-      <w:proofErr w:type="gramStart"/>
-      <w:r>
-        <w:t>updated</w:t>
-      </w:r>
-      <w:proofErr w:type="gramEnd"/>
+        <w:t>, and see how the cross plot is updated</w:t>
+      </w:r>
+    </w:p>
+    <w:p>
+      <w:pPr>
+        <w:numPr>
+          <w:ilvl w:val="0"/>
+          <w:numId w:val="38"/>
+        </w:numPr>
+        <w:spacing w:line="256" w:lineRule="auto"/>
+        <w:contextualSpacing/>
+      </w:pPr>
+      <w:r>
+        <w:t xml:space="preserve">Right-click in plot, and select </w:t>
+      </w:r>
+      <w:r>
+        <w:rPr>
+          <w:b/>
+          <w:bCs/>
+        </w:rPr>
+        <w:t>Show Plot Data</w:t>
+      </w:r>
     </w:p>
     <w:p/>
     <w:p>
@@ -11631,17 +11085,8 @@
           <w:b/>
           <w:bCs/>
         </w:rPr>
-        <w:t xml:space="preserve">Definition of how the Pearson correlation coefficient is </w:t>
-      </w:r>
-      <w:proofErr w:type="gramStart"/>
-      <w:r>
-        <w:rPr>
-          <w:b/>
-          <w:bCs/>
-        </w:rPr>
-        <w:t>computed</w:t>
-      </w:r>
-      <w:proofErr w:type="gramEnd"/>
+        <w:t>Definition of how the Pearson correlation coefficient is computed</w:t>
+      </w:r>
     </w:p>
     <w:p>
       <w:hyperlink r:id="rId68" w:anchor="For_a_sample" w:history="1">
@@ -11818,13 +11263,8 @@
         <w:t>model-data/</w:t>
       </w:r>
       <w:r>
-        <w:t>reek_ensemble/3_r001_reek_50/realization-0/base_</w:t>
-      </w:r>
-      <w:proofErr w:type="gramStart"/>
-      <w:r>
-        <w:t>pred”</w:t>
-      </w:r>
-      <w:proofErr w:type="gramEnd"/>
+        <w:t>reek_ensemble/3_r001_reek_50/realization-0/base_pred”</w:t>
+      </w:r>
     </w:p>
     <w:p>
       <w:pPr>
@@ -11846,13 +11286,8 @@
       </w:r>
       <w:proofErr w:type="spellEnd"/>
       <w:r>
-        <w:t>/3_r001_reek_50/realization-0/pred_</w:t>
-      </w:r>
-      <w:proofErr w:type="gramStart"/>
-      <w:r>
-        <w:t>op6”</w:t>
-      </w:r>
-      <w:proofErr w:type="gramEnd"/>
+        <w:t>/3_r001_reek_50/realization-0/pred_op6”</w:t>
+      </w:r>
     </w:p>
     <w:p>
       <w:pPr>
@@ -11960,17 +11395,8 @@
           <w:b/>
           <w:bCs/>
         </w:rPr>
-        <w:t xml:space="preserve">Delta </w:t>
-      </w:r>
-      <w:proofErr w:type="gramStart"/>
-      <w:r>
-        <w:rPr>
-          <w:b/>
-          <w:bCs/>
-        </w:rPr>
-        <w:t>ensemble</w:t>
-      </w:r>
-      <w:proofErr w:type="gramEnd"/>
+        <w:t>Delta ensemble</w:t>
+      </w:r>
     </w:p>
     <w:p>
       <w:pPr>
@@ -12093,15 +11519,7 @@
         <w:contextualSpacing/>
       </w:pPr>
       <w:r>
-        <w:t xml:space="preserve">Show </w:t>
-      </w:r>
-      <w:proofErr w:type="gramStart"/>
-      <w:r>
-        <w:t>legend</w:t>
-      </w:r>
-      <w:proofErr w:type="gramEnd"/>
-      <w:r>
-        <w:t xml:space="preserve"> </w:t>
+        <w:t xml:space="preserve">Show legend </w:t>
       </w:r>
     </w:p>
     <w:p>
@@ -12115,6 +11533,26 @@
       <w:r>
         <w:t>Bar labels</w:t>
       </w:r>
+    </w:p>
+    <w:p>
+      <w:pPr>
+        <w:pStyle w:val="ListParagraph"/>
+        <w:numPr>
+          <w:ilvl w:val="0"/>
+          <w:numId w:val="37"/>
+        </w:numPr>
+        <w:spacing w:line="256" w:lineRule="auto"/>
+      </w:pPr>
+      <w:r>
+        <w:t xml:space="preserve">Right-click in plot, and select </w:t>
+      </w:r>
+      <w:r>
+        <w:rPr>
+          <w:b/>
+          <w:bCs/>
+        </w:rPr>
+        <w:t>Show Plot Data</w:t>
+      </w:r>
       <w:r>
         <w:br/>
       </w:r>
@@ -12123,7 +11561,7 @@
           <w:noProof/>
         </w:rPr>
         <w:drawing>
-          <wp:anchor distT="0" distB="0" distL="114300" distR="114300" simplePos="0" relativeHeight="251696128" behindDoc="0" locked="0" layoutInCell="1" allowOverlap="1" wp14:anchorId="3B86D721" wp14:editId="1F268721">
+          <wp:anchor distT="0" distB="0" distL="114300" distR="114300" simplePos="0" relativeHeight="251696128" behindDoc="0" locked="0" layoutInCell="1" allowOverlap="1" wp14:anchorId="3B86D721" wp14:editId="3370232E">
             <wp:simplePos x="0" y="0"/>
             <wp:positionH relativeFrom="margin">
               <wp:align>right</wp:align>
@@ -16583,6 +16021,18 @@
   </w:num>
   <w:num w:numId="42" w16cid:durableId="1792243264">
     <w:abstractNumId w:val="35"/>
+  </w:num>
+  <w:num w:numId="43" w16cid:durableId="1178814806">
+    <w:abstractNumId w:val="24"/>
+    <w:lvlOverride w:ilvl="0"/>
+    <w:lvlOverride w:ilvl="1"/>
+    <w:lvlOverride w:ilvl="2"/>
+    <w:lvlOverride w:ilvl="3"/>
+    <w:lvlOverride w:ilvl="4"/>
+    <w:lvlOverride w:ilvl="5"/>
+    <w:lvlOverride w:ilvl="6"/>
+    <w:lvlOverride w:ilvl="7"/>
+    <w:lvlOverride w:ilvl="8"/>
   </w:num>
 </w:numbering>
 </file>

</xml_diff>